<commit_message>
add lands_other to model "FieldCard". New if statement (lands_other) when docs fform
</commit_message>
<xml_diff>
--- a/testDjangosite/media/fieldcard.docx
+++ b/testDjangosite/media/fieldcard.docx
@@ -4,25 +4,25 @@
   <w:body>
     <w:tbl>
       <w:tblPr>
-        <w:tblW w:w="8892" w:type="dxa"/>
+        <w:tblW w:w="9478" w:type="dxa"/>
         <w:tblInd w:w="93" w:type="dxa"/>
         <w:tblLook w:val="04A0" w:firstRow="1" w:lastRow="0" w:firstColumn="1" w:lastColumn="0" w:noHBand="0" w:noVBand="1"/>
       </w:tblPr>
       <w:tblGrid>
-        <w:gridCol w:w="777"/>
-        <w:gridCol w:w="993"/>
-        <w:gridCol w:w="508"/>
-        <w:gridCol w:w="636"/>
-        <w:gridCol w:w="636"/>
-        <w:gridCol w:w="643"/>
-        <w:gridCol w:w="659"/>
-        <w:gridCol w:w="1222"/>
-        <w:gridCol w:w="538"/>
-        <w:gridCol w:w="508"/>
-        <w:gridCol w:w="508"/>
-        <w:gridCol w:w="640"/>
-        <w:gridCol w:w="605"/>
-        <w:gridCol w:w="605"/>
+        <w:gridCol w:w="702"/>
+        <w:gridCol w:w="1042"/>
+        <w:gridCol w:w="469"/>
+        <w:gridCol w:w="662"/>
+        <w:gridCol w:w="662"/>
+        <w:gridCol w:w="585"/>
+        <w:gridCol w:w="599"/>
+        <w:gridCol w:w="1284"/>
+        <w:gridCol w:w="536"/>
+        <w:gridCol w:w="507"/>
+        <w:gridCol w:w="507"/>
+        <w:gridCol w:w="665"/>
+        <w:gridCol w:w="629"/>
+        <w:gridCol w:w="629"/>
       </w:tblGrid>
       <w:tr>
         <w:trPr>
@@ -30,7 +30,7 @@
         </w:trPr>
         <w:tc>
           <w:tcPr>
-            <w:tcW w:w="8892" w:type="dxa"/>
+            <w:tcW w:w="9478" w:type="dxa"/>
             <w:gridSpan w:val="14"/>
             <w:tcBorders>
               <w:top w:val="nil"/>
@@ -74,7 +74,7 @@
         </w:trPr>
         <w:tc>
           <w:tcPr>
-            <w:tcW w:w="8892" w:type="dxa"/>
+            <w:tcW w:w="9478" w:type="dxa"/>
             <w:gridSpan w:val="14"/>
             <w:tcBorders>
               <w:top w:val="nil"/>
@@ -117,7 +117,7 @@
         </w:trPr>
         <w:tc>
           <w:tcPr>
-            <w:tcW w:w="1871" w:type="dxa"/>
+            <w:tcW w:w="1770" w:type="dxa"/>
             <w:gridSpan w:val="2"/>
             <w:tcBorders>
               <w:top w:val="nil"/>
@@ -147,32 +147,32 @@
         </w:tc>
         <w:tc>
           <w:tcPr>
-            <w:tcW w:w="575" w:type="dxa"/>
-            <w:tcBorders>
-              <w:top w:val="nil"/>
-              <w:left w:val="nil"/>
-              <w:bottom w:val="nil"/>
-              <w:right w:val="nil"/>
-            </w:tcBorders>
-            <w:shd w:val="clear" w:color="auto" w:fill="auto"/>
-            <w:noWrap/>
-            <w:vAlign w:val="bottom"/>
-            <w:hideMark/>
-          </w:tcPr>
-          <w:p>
-            <w:pPr>
-              <w:spacing w:after="0" w:line="240" w:lineRule="auto"/>
-              <w:rPr>
-                <w:rFonts w:ascii="Times New Roman" w:eastAsia="Times New Roman" w:hAnsi="Times New Roman" w:cs="Times New Roman"/>
-                <w:color w:val="000000"/>
-                <w:lang w:eastAsia="ru-RU"/>
-              </w:rPr>
-            </w:pPr>
-          </w:p>
-        </w:tc>
-        <w:tc>
-          <w:tcPr>
-            <w:tcW w:w="575" w:type="dxa"/>
+            <w:tcW w:w="508" w:type="dxa"/>
+            <w:tcBorders>
+              <w:top w:val="nil"/>
+              <w:left w:val="nil"/>
+              <w:bottom w:val="nil"/>
+              <w:right w:val="nil"/>
+            </w:tcBorders>
+            <w:shd w:val="clear" w:color="auto" w:fill="auto"/>
+            <w:noWrap/>
+            <w:vAlign w:val="bottom"/>
+            <w:hideMark/>
+          </w:tcPr>
+          <w:p>
+            <w:pPr>
+              <w:spacing w:after="0" w:line="240" w:lineRule="auto"/>
+              <w:rPr>
+                <w:rFonts w:ascii="Times New Roman" w:eastAsia="Times New Roman" w:hAnsi="Times New Roman" w:cs="Times New Roman"/>
+                <w:color w:val="000000"/>
+                <w:lang w:eastAsia="ru-RU"/>
+              </w:rPr>
+            </w:pPr>
+          </w:p>
+        </w:tc>
+        <w:tc>
+          <w:tcPr>
+            <w:tcW w:w="636" w:type="dxa"/>
             <w:tcBorders>
               <w:top w:val="nil"/>
               <w:left w:val="nil"/>
@@ -199,7 +199,7 @@
         </w:tc>
         <w:tc>
           <w:tcPr>
-            <w:tcW w:w="2075" w:type="dxa"/>
+            <w:tcW w:w="1938" w:type="dxa"/>
             <w:gridSpan w:val="3"/>
             <w:tcBorders>
               <w:top w:val="nil"/>
@@ -238,7 +238,7 @@
         </w:tc>
         <w:tc>
           <w:tcPr>
-            <w:tcW w:w="1539" w:type="dxa"/>
+            <w:tcW w:w="1760" w:type="dxa"/>
             <w:gridSpan w:val="2"/>
             <w:tcBorders>
               <w:top w:val="nil"/>
@@ -307,7 +307,7 @@
         </w:tc>
         <w:tc>
           <w:tcPr>
-            <w:tcW w:w="575" w:type="dxa"/>
+            <w:tcW w:w="508" w:type="dxa"/>
             <w:tcBorders>
               <w:top w:val="nil"/>
               <w:left w:val="nil"/>
@@ -336,7 +336,7 @@
         </w:tc>
         <w:tc>
           <w:tcPr>
-            <w:tcW w:w="575" w:type="dxa"/>
+            <w:tcW w:w="508" w:type="dxa"/>
             <w:tcBorders>
               <w:top w:val="nil"/>
               <w:left w:val="nil"/>
@@ -365,7 +365,7 @@
         </w:tc>
         <w:tc>
           <w:tcPr>
-            <w:tcW w:w="575" w:type="dxa"/>
+            <w:tcW w:w="640" w:type="dxa"/>
             <w:tcBorders>
               <w:top w:val="nil"/>
               <w:left w:val="nil"/>
@@ -394,7 +394,7 @@
         </w:tc>
         <w:tc>
           <w:tcPr>
-            <w:tcW w:w="266" w:type="dxa"/>
+            <w:tcW w:w="605" w:type="dxa"/>
             <w:tcBorders>
               <w:top w:val="nil"/>
               <w:left w:val="nil"/>
@@ -423,7 +423,7 @@
         </w:tc>
         <w:tc>
           <w:tcPr>
-            <w:tcW w:w="266" w:type="dxa"/>
+            <w:tcW w:w="605" w:type="dxa"/>
             <w:tcBorders>
               <w:top w:val="nil"/>
               <w:left w:val="nil"/>
@@ -457,7 +457,7 @@
         </w:trPr>
         <w:tc>
           <w:tcPr>
-            <w:tcW w:w="5096" w:type="dxa"/>
+            <w:tcW w:w="4852" w:type="dxa"/>
             <w:gridSpan w:val="7"/>
             <w:tcBorders>
               <w:top w:val="nil"/>
@@ -490,7 +490,7 @@
         </w:tc>
         <w:tc>
           <w:tcPr>
-            <w:tcW w:w="3796" w:type="dxa"/>
+            <w:tcW w:w="4626" w:type="dxa"/>
             <w:gridSpan w:val="7"/>
             <w:tcBorders>
               <w:top w:val="nil"/>
@@ -555,7 +555,7 @@
         </w:trPr>
         <w:tc>
           <w:tcPr>
-            <w:tcW w:w="3596" w:type="dxa"/>
+            <w:tcW w:w="3550" w:type="dxa"/>
             <w:gridSpan w:val="5"/>
             <w:tcBorders>
               <w:top w:val="nil"/>
@@ -588,7 +588,7 @@
         </w:tc>
         <w:tc>
           <w:tcPr>
-            <w:tcW w:w="5296" w:type="dxa"/>
+            <w:tcW w:w="5928" w:type="dxa"/>
             <w:gridSpan w:val="9"/>
             <w:tcBorders>
               <w:top w:val="single" w:sz="4" w:space="0" w:color="auto"/>
@@ -653,7 +653,7 @@
         </w:trPr>
         <w:tc>
           <w:tcPr>
-            <w:tcW w:w="3596" w:type="dxa"/>
+            <w:tcW w:w="3550" w:type="dxa"/>
             <w:gridSpan w:val="5"/>
             <w:tcBorders>
               <w:top w:val="nil"/>
@@ -686,7 +686,7 @@
         </w:tc>
         <w:tc>
           <w:tcPr>
-            <w:tcW w:w="5296" w:type="dxa"/>
+            <w:tcW w:w="5928" w:type="dxa"/>
             <w:gridSpan w:val="9"/>
             <w:tcBorders>
               <w:top w:val="single" w:sz="4" w:space="0" w:color="auto"/>
@@ -751,7 +751,7 @@
         </w:trPr>
         <w:tc>
           <w:tcPr>
-            <w:tcW w:w="2446" w:type="dxa"/>
+            <w:tcW w:w="2278" w:type="dxa"/>
             <w:gridSpan w:val="3"/>
             <w:tcBorders>
               <w:top w:val="nil"/>
@@ -784,7 +784,7 @@
         </w:tc>
         <w:tc>
           <w:tcPr>
-            <w:tcW w:w="1150" w:type="dxa"/>
+            <w:tcW w:w="1272" w:type="dxa"/>
             <w:gridSpan w:val="2"/>
             <w:tcBorders>
               <w:top w:val="nil"/>
@@ -844,57 +844,57 @@
         </w:tc>
         <w:tc>
           <w:tcPr>
-            <w:tcW w:w="740" w:type="dxa"/>
-            <w:tcBorders>
-              <w:top w:val="nil"/>
-              <w:left w:val="nil"/>
-              <w:bottom w:val="nil"/>
-              <w:right w:val="nil"/>
-            </w:tcBorders>
-            <w:shd w:val="clear" w:color="auto" w:fill="auto"/>
-            <w:noWrap/>
-            <w:vAlign w:val="bottom"/>
-            <w:hideMark/>
-          </w:tcPr>
-          <w:p>
-            <w:pPr>
-              <w:spacing w:after="0" w:line="240" w:lineRule="auto"/>
-              <w:rPr>
-                <w:rFonts w:ascii="Times New Roman" w:eastAsia="Times New Roman" w:hAnsi="Times New Roman" w:cs="Times New Roman"/>
-                <w:color w:val="000000"/>
-                <w:lang w:eastAsia="ru-RU"/>
-              </w:rPr>
-            </w:pPr>
-          </w:p>
-        </w:tc>
-        <w:tc>
-          <w:tcPr>
-            <w:tcW w:w="760" w:type="dxa"/>
-            <w:tcBorders>
-              <w:top w:val="nil"/>
-              <w:left w:val="nil"/>
-              <w:bottom w:val="nil"/>
-              <w:right w:val="nil"/>
-            </w:tcBorders>
-            <w:shd w:val="clear" w:color="auto" w:fill="auto"/>
-            <w:noWrap/>
-            <w:vAlign w:val="bottom"/>
-            <w:hideMark/>
-          </w:tcPr>
-          <w:p>
-            <w:pPr>
-              <w:spacing w:after="0" w:line="240" w:lineRule="auto"/>
-              <w:rPr>
-                <w:rFonts w:ascii="Times New Roman" w:eastAsia="Times New Roman" w:hAnsi="Times New Roman" w:cs="Times New Roman"/>
-                <w:color w:val="000000"/>
-                <w:lang w:eastAsia="ru-RU"/>
-              </w:rPr>
-            </w:pPr>
-          </w:p>
-        </w:tc>
-        <w:tc>
-          <w:tcPr>
-            <w:tcW w:w="1539" w:type="dxa"/>
+            <w:tcW w:w="643" w:type="dxa"/>
+            <w:tcBorders>
+              <w:top w:val="nil"/>
+              <w:left w:val="nil"/>
+              <w:bottom w:val="nil"/>
+              <w:right w:val="nil"/>
+            </w:tcBorders>
+            <w:shd w:val="clear" w:color="auto" w:fill="auto"/>
+            <w:noWrap/>
+            <w:vAlign w:val="bottom"/>
+            <w:hideMark/>
+          </w:tcPr>
+          <w:p>
+            <w:pPr>
+              <w:spacing w:after="0" w:line="240" w:lineRule="auto"/>
+              <w:rPr>
+                <w:rFonts w:ascii="Times New Roman" w:eastAsia="Times New Roman" w:hAnsi="Times New Roman" w:cs="Times New Roman"/>
+                <w:color w:val="000000"/>
+                <w:lang w:eastAsia="ru-RU"/>
+              </w:rPr>
+            </w:pPr>
+          </w:p>
+        </w:tc>
+        <w:tc>
+          <w:tcPr>
+            <w:tcW w:w="659" w:type="dxa"/>
+            <w:tcBorders>
+              <w:top w:val="nil"/>
+              <w:left w:val="nil"/>
+              <w:bottom w:val="nil"/>
+              <w:right w:val="nil"/>
+            </w:tcBorders>
+            <w:shd w:val="clear" w:color="auto" w:fill="auto"/>
+            <w:noWrap/>
+            <w:vAlign w:val="bottom"/>
+            <w:hideMark/>
+          </w:tcPr>
+          <w:p>
+            <w:pPr>
+              <w:spacing w:after="0" w:line="240" w:lineRule="auto"/>
+              <w:rPr>
+                <w:rFonts w:ascii="Times New Roman" w:eastAsia="Times New Roman" w:hAnsi="Times New Roman" w:cs="Times New Roman"/>
+                <w:color w:val="000000"/>
+                <w:lang w:eastAsia="ru-RU"/>
+              </w:rPr>
+            </w:pPr>
+          </w:p>
+        </w:tc>
+        <w:tc>
+          <w:tcPr>
+            <w:tcW w:w="1760" w:type="dxa"/>
             <w:gridSpan w:val="2"/>
             <w:tcBorders>
               <w:top w:val="single" w:sz="4" w:space="0" w:color="auto"/>
@@ -928,7 +928,7 @@
         </w:tc>
         <w:tc>
           <w:tcPr>
-            <w:tcW w:w="1725" w:type="dxa"/>
+            <w:tcW w:w="1656" w:type="dxa"/>
             <w:gridSpan w:val="3"/>
             <w:tcBorders>
               <w:top w:val="single" w:sz="4" w:space="0" w:color="auto"/>
@@ -988,32 +988,32 @@
         </w:tc>
         <w:tc>
           <w:tcPr>
-            <w:tcW w:w="266" w:type="dxa"/>
-            <w:tcBorders>
-              <w:top w:val="nil"/>
-              <w:left w:val="nil"/>
-              <w:bottom w:val="nil"/>
-              <w:right w:val="nil"/>
-            </w:tcBorders>
-            <w:shd w:val="clear" w:color="auto" w:fill="auto"/>
-            <w:noWrap/>
-            <w:vAlign w:val="bottom"/>
-            <w:hideMark/>
-          </w:tcPr>
-          <w:p>
-            <w:pPr>
-              <w:spacing w:after="0" w:line="240" w:lineRule="auto"/>
-              <w:rPr>
-                <w:rFonts w:ascii="Times New Roman" w:eastAsia="Times New Roman" w:hAnsi="Times New Roman" w:cs="Times New Roman"/>
-                <w:color w:val="000000"/>
-                <w:lang w:eastAsia="ru-RU"/>
-              </w:rPr>
-            </w:pPr>
-          </w:p>
-        </w:tc>
-        <w:tc>
-          <w:tcPr>
-            <w:tcW w:w="266" w:type="dxa"/>
+            <w:tcW w:w="605" w:type="dxa"/>
+            <w:tcBorders>
+              <w:top w:val="nil"/>
+              <w:left w:val="nil"/>
+              <w:bottom w:val="nil"/>
+              <w:right w:val="nil"/>
+            </w:tcBorders>
+            <w:shd w:val="clear" w:color="auto" w:fill="auto"/>
+            <w:noWrap/>
+            <w:vAlign w:val="bottom"/>
+            <w:hideMark/>
+          </w:tcPr>
+          <w:p>
+            <w:pPr>
+              <w:spacing w:after="0" w:line="240" w:lineRule="auto"/>
+              <w:rPr>
+                <w:rFonts w:ascii="Times New Roman" w:eastAsia="Times New Roman" w:hAnsi="Times New Roman" w:cs="Times New Roman"/>
+                <w:color w:val="000000"/>
+                <w:lang w:eastAsia="ru-RU"/>
+              </w:rPr>
+            </w:pPr>
+          </w:p>
+        </w:tc>
+        <w:tc>
+          <w:tcPr>
+            <w:tcW w:w="605" w:type="dxa"/>
             <w:tcBorders>
               <w:top w:val="nil"/>
               <w:left w:val="nil"/>
@@ -1043,7 +1043,7 @@
         </w:trPr>
         <w:tc>
           <w:tcPr>
-            <w:tcW w:w="2446" w:type="dxa"/>
+            <w:tcW w:w="2278" w:type="dxa"/>
             <w:gridSpan w:val="3"/>
             <w:tcBorders>
               <w:top w:val="nil"/>
@@ -1076,7 +1076,7 @@
         </w:tc>
         <w:tc>
           <w:tcPr>
-            <w:tcW w:w="1150" w:type="dxa"/>
+            <w:tcW w:w="1272" w:type="dxa"/>
             <w:gridSpan w:val="2"/>
             <w:tcBorders>
               <w:top w:val="nil"/>
@@ -1136,7 +1136,7 @@
         </w:tc>
         <w:tc>
           <w:tcPr>
-            <w:tcW w:w="740" w:type="dxa"/>
+            <w:tcW w:w="643" w:type="dxa"/>
             <w:tcBorders>
               <w:top w:val="nil"/>
               <w:left w:val="nil"/>
@@ -1168,188 +1168,188 @@
         </w:tc>
         <w:tc>
           <w:tcPr>
-            <w:tcW w:w="760" w:type="dxa"/>
-            <w:tcBorders>
-              <w:top w:val="nil"/>
-              <w:left w:val="nil"/>
-              <w:bottom w:val="nil"/>
-              <w:right w:val="nil"/>
-            </w:tcBorders>
-            <w:shd w:val="clear" w:color="auto" w:fill="auto"/>
-            <w:noWrap/>
-            <w:vAlign w:val="bottom"/>
-            <w:hideMark/>
-          </w:tcPr>
-          <w:p>
-            <w:pPr>
-              <w:spacing w:after="0" w:line="240" w:lineRule="auto"/>
-              <w:rPr>
-                <w:rFonts w:ascii="Times New Roman" w:eastAsia="Times New Roman" w:hAnsi="Times New Roman" w:cs="Times New Roman"/>
-                <w:color w:val="000000"/>
-                <w:lang w:eastAsia="ru-RU"/>
-              </w:rPr>
-            </w:pPr>
-          </w:p>
-        </w:tc>
-        <w:tc>
-          <w:tcPr>
-            <w:tcW w:w="928" w:type="dxa"/>
-            <w:tcBorders>
-              <w:top w:val="nil"/>
-              <w:left w:val="nil"/>
-              <w:bottom w:val="nil"/>
-              <w:right w:val="nil"/>
-            </w:tcBorders>
-            <w:shd w:val="clear" w:color="auto" w:fill="auto"/>
-            <w:vAlign w:val="bottom"/>
-            <w:hideMark/>
-          </w:tcPr>
-          <w:p>
-            <w:pPr>
-              <w:spacing w:after="0" w:line="240" w:lineRule="auto"/>
-              <w:jc w:val="center"/>
-              <w:rPr>
-                <w:rFonts w:ascii="Times New Roman" w:eastAsia="Times New Roman" w:hAnsi="Times New Roman" w:cs="Times New Roman"/>
-                <w:color w:val="000000"/>
-                <w:lang w:eastAsia="ru-RU"/>
-              </w:rPr>
-            </w:pPr>
-          </w:p>
-        </w:tc>
-        <w:tc>
-          <w:tcPr>
-            <w:tcW w:w="611" w:type="dxa"/>
-            <w:tcBorders>
-              <w:top w:val="nil"/>
-              <w:left w:val="nil"/>
-              <w:bottom w:val="nil"/>
-              <w:right w:val="nil"/>
-            </w:tcBorders>
-            <w:shd w:val="clear" w:color="auto" w:fill="auto"/>
-            <w:vAlign w:val="bottom"/>
-            <w:hideMark/>
-          </w:tcPr>
-          <w:p>
-            <w:pPr>
-              <w:spacing w:after="0" w:line="240" w:lineRule="auto"/>
-              <w:jc w:val="center"/>
-              <w:rPr>
-                <w:rFonts w:ascii="Times New Roman" w:eastAsia="Times New Roman" w:hAnsi="Times New Roman" w:cs="Times New Roman"/>
-                <w:color w:val="000000"/>
-                <w:lang w:eastAsia="ru-RU"/>
-              </w:rPr>
-            </w:pPr>
-          </w:p>
-        </w:tc>
-        <w:tc>
-          <w:tcPr>
-            <w:tcW w:w="575" w:type="dxa"/>
-            <w:tcBorders>
-              <w:top w:val="nil"/>
-              <w:left w:val="nil"/>
-              <w:bottom w:val="nil"/>
-              <w:right w:val="nil"/>
-            </w:tcBorders>
-            <w:shd w:val="clear" w:color="auto" w:fill="auto"/>
-            <w:vAlign w:val="bottom"/>
-            <w:hideMark/>
-          </w:tcPr>
-          <w:p>
-            <w:pPr>
-              <w:spacing w:after="0" w:line="240" w:lineRule="auto"/>
-              <w:jc w:val="center"/>
-              <w:rPr>
-                <w:rFonts w:ascii="Times New Roman" w:eastAsia="Times New Roman" w:hAnsi="Times New Roman" w:cs="Times New Roman"/>
-                <w:i/>
-                <w:iCs/>
-                <w:color w:val="000000"/>
-                <w:lang w:eastAsia="ru-RU"/>
-              </w:rPr>
-            </w:pPr>
-          </w:p>
-        </w:tc>
-        <w:tc>
-          <w:tcPr>
-            <w:tcW w:w="575" w:type="dxa"/>
-            <w:tcBorders>
-              <w:top w:val="nil"/>
-              <w:left w:val="nil"/>
-              <w:bottom w:val="nil"/>
-              <w:right w:val="nil"/>
-            </w:tcBorders>
-            <w:shd w:val="clear" w:color="auto" w:fill="auto"/>
-            <w:vAlign w:val="bottom"/>
-            <w:hideMark/>
-          </w:tcPr>
-          <w:p>
-            <w:pPr>
-              <w:spacing w:after="0" w:line="240" w:lineRule="auto"/>
-              <w:jc w:val="center"/>
-              <w:rPr>
-                <w:rFonts w:ascii="Times New Roman" w:eastAsia="Times New Roman" w:hAnsi="Times New Roman" w:cs="Times New Roman"/>
-                <w:i/>
-                <w:iCs/>
-                <w:color w:val="000000"/>
-                <w:lang w:eastAsia="ru-RU"/>
-              </w:rPr>
-            </w:pPr>
-          </w:p>
-        </w:tc>
-        <w:tc>
-          <w:tcPr>
-            <w:tcW w:w="575" w:type="dxa"/>
-            <w:tcBorders>
-              <w:top w:val="nil"/>
-              <w:left w:val="nil"/>
-              <w:bottom w:val="nil"/>
-              <w:right w:val="nil"/>
-            </w:tcBorders>
-            <w:shd w:val="clear" w:color="auto" w:fill="auto"/>
-            <w:vAlign w:val="bottom"/>
-            <w:hideMark/>
-          </w:tcPr>
-          <w:p>
-            <w:pPr>
-              <w:spacing w:after="0" w:line="240" w:lineRule="auto"/>
-              <w:jc w:val="center"/>
-              <w:rPr>
-                <w:rFonts w:ascii="Times New Roman" w:eastAsia="Times New Roman" w:hAnsi="Times New Roman" w:cs="Times New Roman"/>
-                <w:i/>
-                <w:iCs/>
-                <w:color w:val="000000"/>
-                <w:lang w:eastAsia="ru-RU"/>
-              </w:rPr>
-            </w:pPr>
-          </w:p>
-        </w:tc>
-        <w:tc>
-          <w:tcPr>
-            <w:tcW w:w="266" w:type="dxa"/>
-            <w:tcBorders>
-              <w:top w:val="nil"/>
-              <w:left w:val="nil"/>
-              <w:bottom w:val="nil"/>
-              <w:right w:val="nil"/>
-            </w:tcBorders>
-            <w:shd w:val="clear" w:color="auto" w:fill="auto"/>
-            <w:noWrap/>
-            <w:vAlign w:val="bottom"/>
-            <w:hideMark/>
-          </w:tcPr>
-          <w:p>
-            <w:pPr>
-              <w:spacing w:after="0" w:line="240" w:lineRule="auto"/>
-              <w:rPr>
-                <w:rFonts w:ascii="Times New Roman" w:eastAsia="Times New Roman" w:hAnsi="Times New Roman" w:cs="Times New Roman"/>
-                <w:color w:val="000000"/>
-                <w:lang w:eastAsia="ru-RU"/>
-              </w:rPr>
-            </w:pPr>
-          </w:p>
-        </w:tc>
-        <w:tc>
-          <w:tcPr>
-            <w:tcW w:w="266" w:type="dxa"/>
+            <w:tcW w:w="659" w:type="dxa"/>
+            <w:tcBorders>
+              <w:top w:val="nil"/>
+              <w:left w:val="nil"/>
+              <w:bottom w:val="nil"/>
+              <w:right w:val="nil"/>
+            </w:tcBorders>
+            <w:shd w:val="clear" w:color="auto" w:fill="auto"/>
+            <w:noWrap/>
+            <w:vAlign w:val="bottom"/>
+            <w:hideMark/>
+          </w:tcPr>
+          <w:p>
+            <w:pPr>
+              <w:spacing w:after="0" w:line="240" w:lineRule="auto"/>
+              <w:rPr>
+                <w:rFonts w:ascii="Times New Roman" w:eastAsia="Times New Roman" w:hAnsi="Times New Roman" w:cs="Times New Roman"/>
+                <w:color w:val="000000"/>
+                <w:lang w:eastAsia="ru-RU"/>
+              </w:rPr>
+            </w:pPr>
+          </w:p>
+        </w:tc>
+        <w:tc>
+          <w:tcPr>
+            <w:tcW w:w="1222" w:type="dxa"/>
+            <w:tcBorders>
+              <w:top w:val="nil"/>
+              <w:left w:val="nil"/>
+              <w:bottom w:val="nil"/>
+              <w:right w:val="nil"/>
+            </w:tcBorders>
+            <w:shd w:val="clear" w:color="auto" w:fill="auto"/>
+            <w:vAlign w:val="bottom"/>
+            <w:hideMark/>
+          </w:tcPr>
+          <w:p>
+            <w:pPr>
+              <w:spacing w:after="0" w:line="240" w:lineRule="auto"/>
+              <w:jc w:val="center"/>
+              <w:rPr>
+                <w:rFonts w:ascii="Times New Roman" w:eastAsia="Times New Roman" w:hAnsi="Times New Roman" w:cs="Times New Roman"/>
+                <w:color w:val="000000"/>
+                <w:lang w:eastAsia="ru-RU"/>
+              </w:rPr>
+            </w:pPr>
+          </w:p>
+        </w:tc>
+        <w:tc>
+          <w:tcPr>
+            <w:tcW w:w="538" w:type="dxa"/>
+            <w:tcBorders>
+              <w:top w:val="nil"/>
+              <w:left w:val="nil"/>
+              <w:bottom w:val="nil"/>
+              <w:right w:val="nil"/>
+            </w:tcBorders>
+            <w:shd w:val="clear" w:color="auto" w:fill="auto"/>
+            <w:vAlign w:val="bottom"/>
+            <w:hideMark/>
+          </w:tcPr>
+          <w:p>
+            <w:pPr>
+              <w:spacing w:after="0" w:line="240" w:lineRule="auto"/>
+              <w:jc w:val="center"/>
+              <w:rPr>
+                <w:rFonts w:ascii="Times New Roman" w:eastAsia="Times New Roman" w:hAnsi="Times New Roman" w:cs="Times New Roman"/>
+                <w:color w:val="000000"/>
+                <w:lang w:eastAsia="ru-RU"/>
+              </w:rPr>
+            </w:pPr>
+          </w:p>
+        </w:tc>
+        <w:tc>
+          <w:tcPr>
+            <w:tcW w:w="508" w:type="dxa"/>
+            <w:tcBorders>
+              <w:top w:val="nil"/>
+              <w:left w:val="nil"/>
+              <w:bottom w:val="nil"/>
+              <w:right w:val="nil"/>
+            </w:tcBorders>
+            <w:shd w:val="clear" w:color="auto" w:fill="auto"/>
+            <w:vAlign w:val="bottom"/>
+            <w:hideMark/>
+          </w:tcPr>
+          <w:p>
+            <w:pPr>
+              <w:spacing w:after="0" w:line="240" w:lineRule="auto"/>
+              <w:jc w:val="center"/>
+              <w:rPr>
+                <w:rFonts w:ascii="Times New Roman" w:eastAsia="Times New Roman" w:hAnsi="Times New Roman" w:cs="Times New Roman"/>
+                <w:i/>
+                <w:iCs/>
+                <w:color w:val="000000"/>
+                <w:lang w:eastAsia="ru-RU"/>
+              </w:rPr>
+            </w:pPr>
+          </w:p>
+        </w:tc>
+        <w:tc>
+          <w:tcPr>
+            <w:tcW w:w="508" w:type="dxa"/>
+            <w:tcBorders>
+              <w:top w:val="nil"/>
+              <w:left w:val="nil"/>
+              <w:bottom w:val="nil"/>
+              <w:right w:val="nil"/>
+            </w:tcBorders>
+            <w:shd w:val="clear" w:color="auto" w:fill="auto"/>
+            <w:vAlign w:val="bottom"/>
+            <w:hideMark/>
+          </w:tcPr>
+          <w:p>
+            <w:pPr>
+              <w:spacing w:after="0" w:line="240" w:lineRule="auto"/>
+              <w:jc w:val="center"/>
+              <w:rPr>
+                <w:rFonts w:ascii="Times New Roman" w:eastAsia="Times New Roman" w:hAnsi="Times New Roman" w:cs="Times New Roman"/>
+                <w:i/>
+                <w:iCs/>
+                <w:color w:val="000000"/>
+                <w:lang w:eastAsia="ru-RU"/>
+              </w:rPr>
+            </w:pPr>
+          </w:p>
+        </w:tc>
+        <w:tc>
+          <w:tcPr>
+            <w:tcW w:w="640" w:type="dxa"/>
+            <w:tcBorders>
+              <w:top w:val="nil"/>
+              <w:left w:val="nil"/>
+              <w:bottom w:val="nil"/>
+              <w:right w:val="nil"/>
+            </w:tcBorders>
+            <w:shd w:val="clear" w:color="auto" w:fill="auto"/>
+            <w:vAlign w:val="bottom"/>
+            <w:hideMark/>
+          </w:tcPr>
+          <w:p>
+            <w:pPr>
+              <w:spacing w:after="0" w:line="240" w:lineRule="auto"/>
+              <w:jc w:val="center"/>
+              <w:rPr>
+                <w:rFonts w:ascii="Times New Roman" w:eastAsia="Times New Roman" w:hAnsi="Times New Roman" w:cs="Times New Roman"/>
+                <w:i/>
+                <w:iCs/>
+                <w:color w:val="000000"/>
+                <w:lang w:eastAsia="ru-RU"/>
+              </w:rPr>
+            </w:pPr>
+          </w:p>
+        </w:tc>
+        <w:tc>
+          <w:tcPr>
+            <w:tcW w:w="605" w:type="dxa"/>
+            <w:tcBorders>
+              <w:top w:val="nil"/>
+              <w:left w:val="nil"/>
+              <w:bottom w:val="nil"/>
+              <w:right w:val="nil"/>
+            </w:tcBorders>
+            <w:shd w:val="clear" w:color="auto" w:fill="auto"/>
+            <w:noWrap/>
+            <w:vAlign w:val="bottom"/>
+            <w:hideMark/>
+          </w:tcPr>
+          <w:p>
+            <w:pPr>
+              <w:spacing w:after="0" w:line="240" w:lineRule="auto"/>
+              <w:rPr>
+                <w:rFonts w:ascii="Times New Roman" w:eastAsia="Times New Roman" w:hAnsi="Times New Roman" w:cs="Times New Roman"/>
+                <w:color w:val="000000"/>
+                <w:lang w:eastAsia="ru-RU"/>
+              </w:rPr>
+            </w:pPr>
+          </w:p>
+        </w:tc>
+        <w:tc>
+          <w:tcPr>
+            <w:tcW w:w="605" w:type="dxa"/>
             <w:tcBorders>
               <w:top w:val="nil"/>
               <w:left w:val="nil"/>
@@ -1379,339 +1379,339 @@
         </w:trPr>
         <w:tc>
           <w:tcPr>
-            <w:tcW w:w="903" w:type="dxa"/>
-            <w:tcBorders>
-              <w:top w:val="nil"/>
-              <w:left w:val="nil"/>
-              <w:bottom w:val="nil"/>
-              <w:right w:val="nil"/>
-            </w:tcBorders>
-            <w:shd w:val="clear" w:color="auto" w:fill="auto"/>
-            <w:vAlign w:val="bottom"/>
-            <w:hideMark/>
-          </w:tcPr>
-          <w:p>
-            <w:pPr>
-              <w:spacing w:after="0" w:line="240" w:lineRule="auto"/>
-              <w:rPr>
-                <w:rFonts w:ascii="Times New Roman" w:eastAsia="Times New Roman" w:hAnsi="Times New Roman" w:cs="Times New Roman"/>
-                <w:color w:val="000000"/>
-                <w:lang w:eastAsia="ru-RU"/>
-              </w:rPr>
-            </w:pPr>
-          </w:p>
-        </w:tc>
-        <w:tc>
-          <w:tcPr>
-            <w:tcW w:w="968" w:type="dxa"/>
-            <w:tcBorders>
-              <w:top w:val="nil"/>
-              <w:left w:val="nil"/>
-              <w:bottom w:val="nil"/>
-              <w:right w:val="nil"/>
-            </w:tcBorders>
-            <w:shd w:val="clear" w:color="auto" w:fill="auto"/>
-            <w:vAlign w:val="bottom"/>
-            <w:hideMark/>
-          </w:tcPr>
-          <w:p>
-            <w:pPr>
-              <w:spacing w:after="0" w:line="240" w:lineRule="auto"/>
-              <w:rPr>
-                <w:rFonts w:ascii="Times New Roman" w:eastAsia="Times New Roman" w:hAnsi="Times New Roman" w:cs="Times New Roman"/>
-                <w:color w:val="000000"/>
-                <w:lang w:eastAsia="ru-RU"/>
-              </w:rPr>
-            </w:pPr>
-          </w:p>
-        </w:tc>
-        <w:tc>
-          <w:tcPr>
-            <w:tcW w:w="575" w:type="dxa"/>
-            <w:tcBorders>
-              <w:top w:val="nil"/>
-              <w:left w:val="nil"/>
-              <w:bottom w:val="nil"/>
-              <w:right w:val="nil"/>
-            </w:tcBorders>
-            <w:shd w:val="clear" w:color="auto" w:fill="auto"/>
-            <w:vAlign w:val="bottom"/>
-            <w:hideMark/>
-          </w:tcPr>
-          <w:p>
-            <w:pPr>
-              <w:spacing w:after="0" w:line="240" w:lineRule="auto"/>
-              <w:rPr>
-                <w:rFonts w:ascii="Times New Roman" w:eastAsia="Times New Roman" w:hAnsi="Times New Roman" w:cs="Times New Roman"/>
-                <w:color w:val="000000"/>
-                <w:lang w:eastAsia="ru-RU"/>
-              </w:rPr>
-            </w:pPr>
-          </w:p>
-        </w:tc>
-        <w:tc>
-          <w:tcPr>
-            <w:tcW w:w="575" w:type="dxa"/>
-            <w:tcBorders>
-              <w:top w:val="nil"/>
-              <w:left w:val="nil"/>
-              <w:bottom w:val="nil"/>
-              <w:right w:val="nil"/>
-            </w:tcBorders>
-            <w:shd w:val="clear" w:color="auto" w:fill="auto"/>
-            <w:vAlign w:val="bottom"/>
-            <w:hideMark/>
-          </w:tcPr>
-          <w:p>
-            <w:pPr>
-              <w:spacing w:after="0" w:line="240" w:lineRule="auto"/>
-              <w:jc w:val="center"/>
-              <w:rPr>
-                <w:rFonts w:ascii="Times New Roman" w:eastAsia="Times New Roman" w:hAnsi="Times New Roman" w:cs="Times New Roman"/>
-                <w:i/>
-                <w:iCs/>
-                <w:color w:val="000000"/>
-                <w:lang w:eastAsia="ru-RU"/>
-              </w:rPr>
-            </w:pPr>
-          </w:p>
-        </w:tc>
-        <w:tc>
-          <w:tcPr>
-            <w:tcW w:w="575" w:type="dxa"/>
-            <w:tcBorders>
-              <w:top w:val="nil"/>
-              <w:left w:val="nil"/>
-              <w:bottom w:val="nil"/>
-              <w:right w:val="nil"/>
-            </w:tcBorders>
-            <w:shd w:val="clear" w:color="auto" w:fill="auto"/>
-            <w:vAlign w:val="bottom"/>
-            <w:hideMark/>
-          </w:tcPr>
-          <w:p>
-            <w:pPr>
-              <w:spacing w:after="0" w:line="240" w:lineRule="auto"/>
-              <w:jc w:val="center"/>
-              <w:rPr>
-                <w:rFonts w:ascii="Times New Roman" w:eastAsia="Times New Roman" w:hAnsi="Times New Roman" w:cs="Times New Roman"/>
-                <w:i/>
-                <w:iCs/>
-                <w:color w:val="000000"/>
-                <w:lang w:eastAsia="ru-RU"/>
-              </w:rPr>
-            </w:pPr>
-          </w:p>
-        </w:tc>
-        <w:tc>
-          <w:tcPr>
-            <w:tcW w:w="740" w:type="dxa"/>
-            <w:tcBorders>
-              <w:top w:val="nil"/>
-              <w:left w:val="nil"/>
-              <w:bottom w:val="nil"/>
-              <w:right w:val="nil"/>
-            </w:tcBorders>
-            <w:shd w:val="clear" w:color="auto" w:fill="auto"/>
-            <w:noWrap/>
-            <w:vAlign w:val="bottom"/>
-            <w:hideMark/>
-          </w:tcPr>
-          <w:p>
-            <w:pPr>
-              <w:spacing w:after="0" w:line="240" w:lineRule="auto"/>
-              <w:rPr>
-                <w:rFonts w:ascii="Times New Roman" w:eastAsia="Times New Roman" w:hAnsi="Times New Roman" w:cs="Times New Roman"/>
-                <w:color w:val="000000"/>
-                <w:lang w:eastAsia="ru-RU"/>
-              </w:rPr>
-            </w:pPr>
-          </w:p>
-        </w:tc>
-        <w:tc>
-          <w:tcPr>
-            <w:tcW w:w="760" w:type="dxa"/>
-            <w:tcBorders>
-              <w:top w:val="nil"/>
-              <w:left w:val="nil"/>
-              <w:bottom w:val="nil"/>
-              <w:right w:val="nil"/>
-            </w:tcBorders>
-            <w:shd w:val="clear" w:color="auto" w:fill="auto"/>
-            <w:noWrap/>
-            <w:vAlign w:val="bottom"/>
-            <w:hideMark/>
-          </w:tcPr>
-          <w:p>
-            <w:pPr>
-              <w:spacing w:after="0" w:line="240" w:lineRule="auto"/>
-              <w:rPr>
-                <w:rFonts w:ascii="Times New Roman" w:eastAsia="Times New Roman" w:hAnsi="Times New Roman" w:cs="Times New Roman"/>
-                <w:color w:val="000000"/>
-                <w:lang w:eastAsia="ru-RU"/>
-              </w:rPr>
-            </w:pPr>
-          </w:p>
-        </w:tc>
-        <w:tc>
-          <w:tcPr>
-            <w:tcW w:w="928" w:type="dxa"/>
-            <w:tcBorders>
-              <w:top w:val="nil"/>
-              <w:left w:val="nil"/>
-              <w:bottom w:val="nil"/>
-              <w:right w:val="nil"/>
-            </w:tcBorders>
-            <w:shd w:val="clear" w:color="auto" w:fill="auto"/>
-            <w:vAlign w:val="bottom"/>
-            <w:hideMark/>
-          </w:tcPr>
-          <w:p>
-            <w:pPr>
-              <w:spacing w:after="0" w:line="240" w:lineRule="auto"/>
-              <w:jc w:val="center"/>
-              <w:rPr>
-                <w:rFonts w:ascii="Times New Roman" w:eastAsia="Times New Roman" w:hAnsi="Times New Roman" w:cs="Times New Roman"/>
-                <w:color w:val="000000"/>
-                <w:lang w:eastAsia="ru-RU"/>
-              </w:rPr>
-            </w:pPr>
-          </w:p>
-        </w:tc>
-        <w:tc>
-          <w:tcPr>
-            <w:tcW w:w="611" w:type="dxa"/>
-            <w:tcBorders>
-              <w:top w:val="nil"/>
-              <w:left w:val="nil"/>
-              <w:bottom w:val="nil"/>
-              <w:right w:val="nil"/>
-            </w:tcBorders>
-            <w:shd w:val="clear" w:color="auto" w:fill="auto"/>
-            <w:vAlign w:val="bottom"/>
-            <w:hideMark/>
-          </w:tcPr>
-          <w:p>
-            <w:pPr>
-              <w:spacing w:after="0" w:line="240" w:lineRule="auto"/>
-              <w:jc w:val="center"/>
-              <w:rPr>
-                <w:rFonts w:ascii="Times New Roman" w:eastAsia="Times New Roman" w:hAnsi="Times New Roman" w:cs="Times New Roman"/>
-                <w:color w:val="000000"/>
-                <w:lang w:eastAsia="ru-RU"/>
-              </w:rPr>
-            </w:pPr>
-          </w:p>
-        </w:tc>
-        <w:tc>
-          <w:tcPr>
-            <w:tcW w:w="575" w:type="dxa"/>
-            <w:tcBorders>
-              <w:top w:val="nil"/>
-              <w:left w:val="nil"/>
-              <w:bottom w:val="nil"/>
-              <w:right w:val="nil"/>
-            </w:tcBorders>
-            <w:shd w:val="clear" w:color="auto" w:fill="auto"/>
-            <w:vAlign w:val="bottom"/>
-            <w:hideMark/>
-          </w:tcPr>
-          <w:p>
-            <w:pPr>
-              <w:spacing w:after="0" w:line="240" w:lineRule="auto"/>
-              <w:jc w:val="center"/>
-              <w:rPr>
-                <w:rFonts w:ascii="Times New Roman" w:eastAsia="Times New Roman" w:hAnsi="Times New Roman" w:cs="Times New Roman"/>
-                <w:i/>
-                <w:iCs/>
-                <w:color w:val="000000"/>
-                <w:lang w:eastAsia="ru-RU"/>
-              </w:rPr>
-            </w:pPr>
-          </w:p>
-        </w:tc>
-        <w:tc>
-          <w:tcPr>
-            <w:tcW w:w="575" w:type="dxa"/>
-            <w:tcBorders>
-              <w:top w:val="nil"/>
-              <w:left w:val="nil"/>
-              <w:bottom w:val="nil"/>
-              <w:right w:val="nil"/>
-            </w:tcBorders>
-            <w:shd w:val="clear" w:color="auto" w:fill="auto"/>
-            <w:vAlign w:val="bottom"/>
-            <w:hideMark/>
-          </w:tcPr>
-          <w:p>
-            <w:pPr>
-              <w:spacing w:after="0" w:line="240" w:lineRule="auto"/>
-              <w:jc w:val="center"/>
-              <w:rPr>
-                <w:rFonts w:ascii="Times New Roman" w:eastAsia="Times New Roman" w:hAnsi="Times New Roman" w:cs="Times New Roman"/>
-                <w:i/>
-                <w:iCs/>
-                <w:color w:val="000000"/>
-                <w:lang w:eastAsia="ru-RU"/>
-              </w:rPr>
-            </w:pPr>
-          </w:p>
-        </w:tc>
-        <w:tc>
-          <w:tcPr>
-            <w:tcW w:w="575" w:type="dxa"/>
-            <w:tcBorders>
-              <w:top w:val="nil"/>
-              <w:left w:val="nil"/>
-              <w:bottom w:val="nil"/>
-              <w:right w:val="nil"/>
-            </w:tcBorders>
-            <w:shd w:val="clear" w:color="auto" w:fill="auto"/>
-            <w:vAlign w:val="bottom"/>
-            <w:hideMark/>
-          </w:tcPr>
-          <w:p>
-            <w:pPr>
-              <w:spacing w:after="0" w:line="240" w:lineRule="auto"/>
-              <w:jc w:val="center"/>
-              <w:rPr>
-                <w:rFonts w:ascii="Times New Roman" w:eastAsia="Times New Roman" w:hAnsi="Times New Roman" w:cs="Times New Roman"/>
-                <w:i/>
-                <w:iCs/>
-                <w:color w:val="000000"/>
-                <w:lang w:eastAsia="ru-RU"/>
-              </w:rPr>
-            </w:pPr>
-          </w:p>
-        </w:tc>
-        <w:tc>
-          <w:tcPr>
-            <w:tcW w:w="266" w:type="dxa"/>
-            <w:tcBorders>
-              <w:top w:val="nil"/>
-              <w:left w:val="nil"/>
-              <w:bottom w:val="nil"/>
-              <w:right w:val="nil"/>
-            </w:tcBorders>
-            <w:shd w:val="clear" w:color="auto" w:fill="auto"/>
-            <w:noWrap/>
-            <w:vAlign w:val="bottom"/>
-            <w:hideMark/>
-          </w:tcPr>
-          <w:p>
-            <w:pPr>
-              <w:spacing w:after="0" w:line="240" w:lineRule="auto"/>
-              <w:rPr>
-                <w:rFonts w:ascii="Times New Roman" w:eastAsia="Times New Roman" w:hAnsi="Times New Roman" w:cs="Times New Roman"/>
-                <w:color w:val="000000"/>
-                <w:lang w:eastAsia="ru-RU"/>
-              </w:rPr>
-            </w:pPr>
-          </w:p>
-        </w:tc>
-        <w:tc>
-          <w:tcPr>
-            <w:tcW w:w="266" w:type="dxa"/>
+            <w:tcW w:w="777" w:type="dxa"/>
+            <w:tcBorders>
+              <w:top w:val="nil"/>
+              <w:left w:val="nil"/>
+              <w:bottom w:val="nil"/>
+              <w:right w:val="nil"/>
+            </w:tcBorders>
+            <w:shd w:val="clear" w:color="auto" w:fill="auto"/>
+            <w:vAlign w:val="bottom"/>
+            <w:hideMark/>
+          </w:tcPr>
+          <w:p>
+            <w:pPr>
+              <w:spacing w:after="0" w:line="240" w:lineRule="auto"/>
+              <w:rPr>
+                <w:rFonts w:ascii="Times New Roman" w:eastAsia="Times New Roman" w:hAnsi="Times New Roman" w:cs="Times New Roman"/>
+                <w:color w:val="000000"/>
+                <w:lang w:eastAsia="ru-RU"/>
+              </w:rPr>
+            </w:pPr>
+          </w:p>
+        </w:tc>
+        <w:tc>
+          <w:tcPr>
+            <w:tcW w:w="993" w:type="dxa"/>
+            <w:tcBorders>
+              <w:top w:val="nil"/>
+              <w:left w:val="nil"/>
+              <w:bottom w:val="nil"/>
+              <w:right w:val="nil"/>
+            </w:tcBorders>
+            <w:shd w:val="clear" w:color="auto" w:fill="auto"/>
+            <w:vAlign w:val="bottom"/>
+            <w:hideMark/>
+          </w:tcPr>
+          <w:p>
+            <w:pPr>
+              <w:spacing w:after="0" w:line="240" w:lineRule="auto"/>
+              <w:rPr>
+                <w:rFonts w:ascii="Times New Roman" w:eastAsia="Times New Roman" w:hAnsi="Times New Roman" w:cs="Times New Roman"/>
+                <w:color w:val="000000"/>
+                <w:lang w:eastAsia="ru-RU"/>
+              </w:rPr>
+            </w:pPr>
+          </w:p>
+        </w:tc>
+        <w:tc>
+          <w:tcPr>
+            <w:tcW w:w="508" w:type="dxa"/>
+            <w:tcBorders>
+              <w:top w:val="nil"/>
+              <w:left w:val="nil"/>
+              <w:bottom w:val="nil"/>
+              <w:right w:val="nil"/>
+            </w:tcBorders>
+            <w:shd w:val="clear" w:color="auto" w:fill="auto"/>
+            <w:vAlign w:val="bottom"/>
+            <w:hideMark/>
+          </w:tcPr>
+          <w:p>
+            <w:pPr>
+              <w:spacing w:after="0" w:line="240" w:lineRule="auto"/>
+              <w:rPr>
+                <w:rFonts w:ascii="Times New Roman" w:eastAsia="Times New Roman" w:hAnsi="Times New Roman" w:cs="Times New Roman"/>
+                <w:color w:val="000000"/>
+                <w:lang w:eastAsia="ru-RU"/>
+              </w:rPr>
+            </w:pPr>
+          </w:p>
+        </w:tc>
+        <w:tc>
+          <w:tcPr>
+            <w:tcW w:w="636" w:type="dxa"/>
+            <w:tcBorders>
+              <w:top w:val="nil"/>
+              <w:left w:val="nil"/>
+              <w:bottom w:val="nil"/>
+              <w:right w:val="nil"/>
+            </w:tcBorders>
+            <w:shd w:val="clear" w:color="auto" w:fill="auto"/>
+            <w:vAlign w:val="bottom"/>
+            <w:hideMark/>
+          </w:tcPr>
+          <w:p>
+            <w:pPr>
+              <w:spacing w:after="0" w:line="240" w:lineRule="auto"/>
+              <w:jc w:val="center"/>
+              <w:rPr>
+                <w:rFonts w:ascii="Times New Roman" w:eastAsia="Times New Roman" w:hAnsi="Times New Roman" w:cs="Times New Roman"/>
+                <w:i/>
+                <w:iCs/>
+                <w:color w:val="000000"/>
+                <w:lang w:eastAsia="ru-RU"/>
+              </w:rPr>
+            </w:pPr>
+          </w:p>
+        </w:tc>
+        <w:tc>
+          <w:tcPr>
+            <w:tcW w:w="636" w:type="dxa"/>
+            <w:tcBorders>
+              <w:top w:val="nil"/>
+              <w:left w:val="nil"/>
+              <w:bottom w:val="nil"/>
+              <w:right w:val="nil"/>
+            </w:tcBorders>
+            <w:shd w:val="clear" w:color="auto" w:fill="auto"/>
+            <w:vAlign w:val="bottom"/>
+            <w:hideMark/>
+          </w:tcPr>
+          <w:p>
+            <w:pPr>
+              <w:spacing w:after="0" w:line="240" w:lineRule="auto"/>
+              <w:jc w:val="center"/>
+              <w:rPr>
+                <w:rFonts w:ascii="Times New Roman" w:eastAsia="Times New Roman" w:hAnsi="Times New Roman" w:cs="Times New Roman"/>
+                <w:i/>
+                <w:iCs/>
+                <w:color w:val="000000"/>
+                <w:lang w:eastAsia="ru-RU"/>
+              </w:rPr>
+            </w:pPr>
+          </w:p>
+        </w:tc>
+        <w:tc>
+          <w:tcPr>
+            <w:tcW w:w="643" w:type="dxa"/>
+            <w:tcBorders>
+              <w:top w:val="nil"/>
+              <w:left w:val="nil"/>
+              <w:bottom w:val="nil"/>
+              <w:right w:val="nil"/>
+            </w:tcBorders>
+            <w:shd w:val="clear" w:color="auto" w:fill="auto"/>
+            <w:noWrap/>
+            <w:vAlign w:val="bottom"/>
+            <w:hideMark/>
+          </w:tcPr>
+          <w:p>
+            <w:pPr>
+              <w:spacing w:after="0" w:line="240" w:lineRule="auto"/>
+              <w:rPr>
+                <w:rFonts w:ascii="Times New Roman" w:eastAsia="Times New Roman" w:hAnsi="Times New Roman" w:cs="Times New Roman"/>
+                <w:color w:val="000000"/>
+                <w:lang w:eastAsia="ru-RU"/>
+              </w:rPr>
+            </w:pPr>
+          </w:p>
+        </w:tc>
+        <w:tc>
+          <w:tcPr>
+            <w:tcW w:w="659" w:type="dxa"/>
+            <w:tcBorders>
+              <w:top w:val="nil"/>
+              <w:left w:val="nil"/>
+              <w:bottom w:val="nil"/>
+              <w:right w:val="nil"/>
+            </w:tcBorders>
+            <w:shd w:val="clear" w:color="auto" w:fill="auto"/>
+            <w:noWrap/>
+            <w:vAlign w:val="bottom"/>
+            <w:hideMark/>
+          </w:tcPr>
+          <w:p>
+            <w:pPr>
+              <w:spacing w:after="0" w:line="240" w:lineRule="auto"/>
+              <w:rPr>
+                <w:rFonts w:ascii="Times New Roman" w:eastAsia="Times New Roman" w:hAnsi="Times New Roman" w:cs="Times New Roman"/>
+                <w:color w:val="000000"/>
+                <w:lang w:eastAsia="ru-RU"/>
+              </w:rPr>
+            </w:pPr>
+          </w:p>
+        </w:tc>
+        <w:tc>
+          <w:tcPr>
+            <w:tcW w:w="1222" w:type="dxa"/>
+            <w:tcBorders>
+              <w:top w:val="nil"/>
+              <w:left w:val="nil"/>
+              <w:bottom w:val="nil"/>
+              <w:right w:val="nil"/>
+            </w:tcBorders>
+            <w:shd w:val="clear" w:color="auto" w:fill="auto"/>
+            <w:vAlign w:val="bottom"/>
+            <w:hideMark/>
+          </w:tcPr>
+          <w:p>
+            <w:pPr>
+              <w:spacing w:after="0" w:line="240" w:lineRule="auto"/>
+              <w:jc w:val="center"/>
+              <w:rPr>
+                <w:rFonts w:ascii="Times New Roman" w:eastAsia="Times New Roman" w:hAnsi="Times New Roman" w:cs="Times New Roman"/>
+                <w:color w:val="000000"/>
+                <w:lang w:eastAsia="ru-RU"/>
+              </w:rPr>
+            </w:pPr>
+          </w:p>
+        </w:tc>
+        <w:tc>
+          <w:tcPr>
+            <w:tcW w:w="538" w:type="dxa"/>
+            <w:tcBorders>
+              <w:top w:val="nil"/>
+              <w:left w:val="nil"/>
+              <w:bottom w:val="nil"/>
+              <w:right w:val="nil"/>
+            </w:tcBorders>
+            <w:shd w:val="clear" w:color="auto" w:fill="auto"/>
+            <w:vAlign w:val="bottom"/>
+            <w:hideMark/>
+          </w:tcPr>
+          <w:p>
+            <w:pPr>
+              <w:spacing w:after="0" w:line="240" w:lineRule="auto"/>
+              <w:jc w:val="center"/>
+              <w:rPr>
+                <w:rFonts w:ascii="Times New Roman" w:eastAsia="Times New Roman" w:hAnsi="Times New Roman" w:cs="Times New Roman"/>
+                <w:color w:val="000000"/>
+                <w:lang w:eastAsia="ru-RU"/>
+              </w:rPr>
+            </w:pPr>
+          </w:p>
+        </w:tc>
+        <w:tc>
+          <w:tcPr>
+            <w:tcW w:w="508" w:type="dxa"/>
+            <w:tcBorders>
+              <w:top w:val="nil"/>
+              <w:left w:val="nil"/>
+              <w:bottom w:val="nil"/>
+              <w:right w:val="nil"/>
+            </w:tcBorders>
+            <w:shd w:val="clear" w:color="auto" w:fill="auto"/>
+            <w:vAlign w:val="bottom"/>
+            <w:hideMark/>
+          </w:tcPr>
+          <w:p>
+            <w:pPr>
+              <w:spacing w:after="0" w:line="240" w:lineRule="auto"/>
+              <w:jc w:val="center"/>
+              <w:rPr>
+                <w:rFonts w:ascii="Times New Roman" w:eastAsia="Times New Roman" w:hAnsi="Times New Roman" w:cs="Times New Roman"/>
+                <w:i/>
+                <w:iCs/>
+                <w:color w:val="000000"/>
+                <w:lang w:eastAsia="ru-RU"/>
+              </w:rPr>
+            </w:pPr>
+          </w:p>
+        </w:tc>
+        <w:tc>
+          <w:tcPr>
+            <w:tcW w:w="508" w:type="dxa"/>
+            <w:tcBorders>
+              <w:top w:val="nil"/>
+              <w:left w:val="nil"/>
+              <w:bottom w:val="nil"/>
+              <w:right w:val="nil"/>
+            </w:tcBorders>
+            <w:shd w:val="clear" w:color="auto" w:fill="auto"/>
+            <w:vAlign w:val="bottom"/>
+            <w:hideMark/>
+          </w:tcPr>
+          <w:p>
+            <w:pPr>
+              <w:spacing w:after="0" w:line="240" w:lineRule="auto"/>
+              <w:jc w:val="center"/>
+              <w:rPr>
+                <w:rFonts w:ascii="Times New Roman" w:eastAsia="Times New Roman" w:hAnsi="Times New Roman" w:cs="Times New Roman"/>
+                <w:i/>
+                <w:iCs/>
+                <w:color w:val="000000"/>
+                <w:lang w:eastAsia="ru-RU"/>
+              </w:rPr>
+            </w:pPr>
+          </w:p>
+        </w:tc>
+        <w:tc>
+          <w:tcPr>
+            <w:tcW w:w="640" w:type="dxa"/>
+            <w:tcBorders>
+              <w:top w:val="nil"/>
+              <w:left w:val="nil"/>
+              <w:bottom w:val="nil"/>
+              <w:right w:val="nil"/>
+            </w:tcBorders>
+            <w:shd w:val="clear" w:color="auto" w:fill="auto"/>
+            <w:vAlign w:val="bottom"/>
+            <w:hideMark/>
+          </w:tcPr>
+          <w:p>
+            <w:pPr>
+              <w:spacing w:after="0" w:line="240" w:lineRule="auto"/>
+              <w:jc w:val="center"/>
+              <w:rPr>
+                <w:rFonts w:ascii="Times New Roman" w:eastAsia="Times New Roman" w:hAnsi="Times New Roman" w:cs="Times New Roman"/>
+                <w:i/>
+                <w:iCs/>
+                <w:color w:val="000000"/>
+                <w:lang w:eastAsia="ru-RU"/>
+              </w:rPr>
+            </w:pPr>
+          </w:p>
+        </w:tc>
+        <w:tc>
+          <w:tcPr>
+            <w:tcW w:w="605" w:type="dxa"/>
+            <w:tcBorders>
+              <w:top w:val="nil"/>
+              <w:left w:val="nil"/>
+              <w:bottom w:val="nil"/>
+              <w:right w:val="nil"/>
+            </w:tcBorders>
+            <w:shd w:val="clear" w:color="auto" w:fill="auto"/>
+            <w:noWrap/>
+            <w:vAlign w:val="bottom"/>
+            <w:hideMark/>
+          </w:tcPr>
+          <w:p>
+            <w:pPr>
+              <w:spacing w:after="0" w:line="240" w:lineRule="auto"/>
+              <w:rPr>
+                <w:rFonts w:ascii="Times New Roman" w:eastAsia="Times New Roman" w:hAnsi="Times New Roman" w:cs="Times New Roman"/>
+                <w:color w:val="000000"/>
+                <w:lang w:eastAsia="ru-RU"/>
+              </w:rPr>
+            </w:pPr>
+          </w:p>
+        </w:tc>
+        <w:tc>
+          <w:tcPr>
+            <w:tcW w:w="605" w:type="dxa"/>
             <w:tcBorders>
               <w:top w:val="nil"/>
               <w:left w:val="nil"/>
@@ -1741,82 +1741,82 @@
         </w:trPr>
         <w:tc>
           <w:tcPr>
-            <w:tcW w:w="903" w:type="dxa"/>
-            <w:tcBorders>
-              <w:top w:val="nil"/>
-              <w:left w:val="nil"/>
-              <w:bottom w:val="nil"/>
-              <w:right w:val="nil"/>
-            </w:tcBorders>
-            <w:shd w:val="clear" w:color="auto" w:fill="auto"/>
-            <w:noWrap/>
-            <w:vAlign w:val="bottom"/>
-            <w:hideMark/>
-          </w:tcPr>
-          <w:p>
-            <w:pPr>
-              <w:spacing w:after="0" w:line="240" w:lineRule="auto"/>
-              <w:rPr>
-                <w:rFonts w:ascii="Times New Roman" w:eastAsia="Times New Roman" w:hAnsi="Times New Roman" w:cs="Times New Roman"/>
-                <w:color w:val="000000"/>
-                <w:lang w:eastAsia="ru-RU"/>
-              </w:rPr>
-            </w:pPr>
-          </w:p>
-        </w:tc>
-        <w:tc>
-          <w:tcPr>
-            <w:tcW w:w="968" w:type="dxa"/>
-            <w:tcBorders>
-              <w:top w:val="nil"/>
-              <w:left w:val="nil"/>
-              <w:bottom w:val="nil"/>
-              <w:right w:val="nil"/>
-            </w:tcBorders>
-            <w:shd w:val="clear" w:color="auto" w:fill="auto"/>
-            <w:noWrap/>
-            <w:vAlign w:val="bottom"/>
-            <w:hideMark/>
-          </w:tcPr>
-          <w:p>
-            <w:pPr>
-              <w:spacing w:after="0" w:line="240" w:lineRule="auto"/>
-              <w:rPr>
-                <w:rFonts w:ascii="Times New Roman" w:eastAsia="Times New Roman" w:hAnsi="Times New Roman" w:cs="Times New Roman"/>
-                <w:color w:val="000000"/>
-                <w:lang w:eastAsia="ru-RU"/>
-              </w:rPr>
-            </w:pPr>
-          </w:p>
-        </w:tc>
-        <w:tc>
-          <w:tcPr>
-            <w:tcW w:w="575" w:type="dxa"/>
-            <w:tcBorders>
-              <w:top w:val="nil"/>
-              <w:left w:val="nil"/>
-              <w:bottom w:val="nil"/>
-              <w:right w:val="nil"/>
-            </w:tcBorders>
-            <w:shd w:val="clear" w:color="auto" w:fill="auto"/>
-            <w:noWrap/>
-            <w:vAlign w:val="bottom"/>
-            <w:hideMark/>
-          </w:tcPr>
-          <w:p>
-            <w:pPr>
-              <w:spacing w:after="0" w:line="240" w:lineRule="auto"/>
-              <w:rPr>
-                <w:rFonts w:ascii="Times New Roman" w:eastAsia="Times New Roman" w:hAnsi="Times New Roman" w:cs="Times New Roman"/>
-                <w:color w:val="000000"/>
-                <w:lang w:eastAsia="ru-RU"/>
-              </w:rPr>
-            </w:pPr>
-          </w:p>
-        </w:tc>
-        <w:tc>
-          <w:tcPr>
-            <w:tcW w:w="4764" w:type="dxa"/>
+            <w:tcW w:w="777" w:type="dxa"/>
+            <w:tcBorders>
+              <w:top w:val="nil"/>
+              <w:left w:val="nil"/>
+              <w:bottom w:val="nil"/>
+              <w:right w:val="nil"/>
+            </w:tcBorders>
+            <w:shd w:val="clear" w:color="auto" w:fill="auto"/>
+            <w:noWrap/>
+            <w:vAlign w:val="bottom"/>
+            <w:hideMark/>
+          </w:tcPr>
+          <w:p>
+            <w:pPr>
+              <w:spacing w:after="0" w:line="240" w:lineRule="auto"/>
+              <w:rPr>
+                <w:rFonts w:ascii="Times New Roman" w:eastAsia="Times New Roman" w:hAnsi="Times New Roman" w:cs="Times New Roman"/>
+                <w:color w:val="000000"/>
+                <w:lang w:eastAsia="ru-RU"/>
+              </w:rPr>
+            </w:pPr>
+          </w:p>
+        </w:tc>
+        <w:tc>
+          <w:tcPr>
+            <w:tcW w:w="993" w:type="dxa"/>
+            <w:tcBorders>
+              <w:top w:val="nil"/>
+              <w:left w:val="nil"/>
+              <w:bottom w:val="nil"/>
+              <w:right w:val="nil"/>
+            </w:tcBorders>
+            <w:shd w:val="clear" w:color="auto" w:fill="auto"/>
+            <w:noWrap/>
+            <w:vAlign w:val="bottom"/>
+            <w:hideMark/>
+          </w:tcPr>
+          <w:p>
+            <w:pPr>
+              <w:spacing w:after="0" w:line="240" w:lineRule="auto"/>
+              <w:rPr>
+                <w:rFonts w:ascii="Times New Roman" w:eastAsia="Times New Roman" w:hAnsi="Times New Roman" w:cs="Times New Roman"/>
+                <w:color w:val="000000"/>
+                <w:lang w:eastAsia="ru-RU"/>
+              </w:rPr>
+            </w:pPr>
+          </w:p>
+        </w:tc>
+        <w:tc>
+          <w:tcPr>
+            <w:tcW w:w="508" w:type="dxa"/>
+            <w:tcBorders>
+              <w:top w:val="nil"/>
+              <w:left w:val="nil"/>
+              <w:bottom w:val="nil"/>
+              <w:right w:val="nil"/>
+            </w:tcBorders>
+            <w:shd w:val="clear" w:color="auto" w:fill="auto"/>
+            <w:noWrap/>
+            <w:vAlign w:val="bottom"/>
+            <w:hideMark/>
+          </w:tcPr>
+          <w:p>
+            <w:pPr>
+              <w:spacing w:after="0" w:line="240" w:lineRule="auto"/>
+              <w:rPr>
+                <w:rFonts w:ascii="Times New Roman" w:eastAsia="Times New Roman" w:hAnsi="Times New Roman" w:cs="Times New Roman"/>
+                <w:color w:val="000000"/>
+                <w:lang w:eastAsia="ru-RU"/>
+              </w:rPr>
+            </w:pPr>
+          </w:p>
+        </w:tc>
+        <w:tc>
+          <w:tcPr>
+            <w:tcW w:w="4842" w:type="dxa"/>
             <w:gridSpan w:val="7"/>
             <w:tcBorders>
               <w:top w:val="nil"/>
@@ -1859,82 +1859,82 @@
         </w:tc>
         <w:tc>
           <w:tcPr>
-            <w:tcW w:w="575" w:type="dxa"/>
-            <w:tcBorders>
-              <w:top w:val="nil"/>
-              <w:left w:val="nil"/>
-              <w:bottom w:val="nil"/>
-              <w:right w:val="nil"/>
-            </w:tcBorders>
-            <w:shd w:val="clear" w:color="auto" w:fill="auto"/>
-            <w:noWrap/>
-            <w:vAlign w:val="bottom"/>
-            <w:hideMark/>
-          </w:tcPr>
-          <w:p>
-            <w:pPr>
-              <w:spacing w:after="0" w:line="240" w:lineRule="auto"/>
-              <w:rPr>
-                <w:rFonts w:ascii="Times New Roman" w:eastAsia="Times New Roman" w:hAnsi="Times New Roman" w:cs="Times New Roman"/>
-                <w:color w:val="000000"/>
-                <w:lang w:eastAsia="ru-RU"/>
-              </w:rPr>
-            </w:pPr>
-          </w:p>
-        </w:tc>
-        <w:tc>
-          <w:tcPr>
-            <w:tcW w:w="575" w:type="dxa"/>
-            <w:tcBorders>
-              <w:top w:val="nil"/>
-              <w:left w:val="nil"/>
-              <w:bottom w:val="nil"/>
-              <w:right w:val="nil"/>
-            </w:tcBorders>
-            <w:shd w:val="clear" w:color="auto" w:fill="auto"/>
-            <w:noWrap/>
-            <w:vAlign w:val="bottom"/>
-            <w:hideMark/>
-          </w:tcPr>
-          <w:p>
-            <w:pPr>
-              <w:spacing w:after="0" w:line="240" w:lineRule="auto"/>
-              <w:rPr>
-                <w:rFonts w:ascii="Times New Roman" w:eastAsia="Times New Roman" w:hAnsi="Times New Roman" w:cs="Times New Roman"/>
-                <w:color w:val="000000"/>
-                <w:lang w:eastAsia="ru-RU"/>
-              </w:rPr>
-            </w:pPr>
-          </w:p>
-        </w:tc>
-        <w:tc>
-          <w:tcPr>
-            <w:tcW w:w="266" w:type="dxa"/>
-            <w:tcBorders>
-              <w:top w:val="nil"/>
-              <w:left w:val="nil"/>
-              <w:bottom w:val="nil"/>
-              <w:right w:val="nil"/>
-            </w:tcBorders>
-            <w:shd w:val="clear" w:color="auto" w:fill="auto"/>
-            <w:noWrap/>
-            <w:vAlign w:val="bottom"/>
-            <w:hideMark/>
-          </w:tcPr>
-          <w:p>
-            <w:pPr>
-              <w:spacing w:after="0" w:line="240" w:lineRule="auto"/>
-              <w:rPr>
-                <w:rFonts w:ascii="Times New Roman" w:eastAsia="Times New Roman" w:hAnsi="Times New Roman" w:cs="Times New Roman"/>
-                <w:color w:val="000000"/>
-                <w:lang w:eastAsia="ru-RU"/>
-              </w:rPr>
-            </w:pPr>
-          </w:p>
-        </w:tc>
-        <w:tc>
-          <w:tcPr>
-            <w:tcW w:w="266" w:type="dxa"/>
+            <w:tcW w:w="508" w:type="dxa"/>
+            <w:tcBorders>
+              <w:top w:val="nil"/>
+              <w:left w:val="nil"/>
+              <w:bottom w:val="nil"/>
+              <w:right w:val="nil"/>
+            </w:tcBorders>
+            <w:shd w:val="clear" w:color="auto" w:fill="auto"/>
+            <w:noWrap/>
+            <w:vAlign w:val="bottom"/>
+            <w:hideMark/>
+          </w:tcPr>
+          <w:p>
+            <w:pPr>
+              <w:spacing w:after="0" w:line="240" w:lineRule="auto"/>
+              <w:rPr>
+                <w:rFonts w:ascii="Times New Roman" w:eastAsia="Times New Roman" w:hAnsi="Times New Roman" w:cs="Times New Roman"/>
+                <w:color w:val="000000"/>
+                <w:lang w:eastAsia="ru-RU"/>
+              </w:rPr>
+            </w:pPr>
+          </w:p>
+        </w:tc>
+        <w:tc>
+          <w:tcPr>
+            <w:tcW w:w="640" w:type="dxa"/>
+            <w:tcBorders>
+              <w:top w:val="nil"/>
+              <w:left w:val="nil"/>
+              <w:bottom w:val="nil"/>
+              <w:right w:val="nil"/>
+            </w:tcBorders>
+            <w:shd w:val="clear" w:color="auto" w:fill="auto"/>
+            <w:noWrap/>
+            <w:vAlign w:val="bottom"/>
+            <w:hideMark/>
+          </w:tcPr>
+          <w:p>
+            <w:pPr>
+              <w:spacing w:after="0" w:line="240" w:lineRule="auto"/>
+              <w:rPr>
+                <w:rFonts w:ascii="Times New Roman" w:eastAsia="Times New Roman" w:hAnsi="Times New Roman" w:cs="Times New Roman"/>
+                <w:color w:val="000000"/>
+                <w:lang w:eastAsia="ru-RU"/>
+              </w:rPr>
+            </w:pPr>
+          </w:p>
+        </w:tc>
+        <w:tc>
+          <w:tcPr>
+            <w:tcW w:w="605" w:type="dxa"/>
+            <w:tcBorders>
+              <w:top w:val="nil"/>
+              <w:left w:val="nil"/>
+              <w:bottom w:val="nil"/>
+              <w:right w:val="nil"/>
+            </w:tcBorders>
+            <w:shd w:val="clear" w:color="auto" w:fill="auto"/>
+            <w:noWrap/>
+            <w:vAlign w:val="bottom"/>
+            <w:hideMark/>
+          </w:tcPr>
+          <w:p>
+            <w:pPr>
+              <w:spacing w:after="0" w:line="240" w:lineRule="auto"/>
+              <w:rPr>
+                <w:rFonts w:ascii="Times New Roman" w:eastAsia="Times New Roman" w:hAnsi="Times New Roman" w:cs="Times New Roman"/>
+                <w:color w:val="000000"/>
+                <w:lang w:eastAsia="ru-RU"/>
+              </w:rPr>
+            </w:pPr>
+          </w:p>
+        </w:tc>
+        <w:tc>
+          <w:tcPr>
+            <w:tcW w:w="605" w:type="dxa"/>
             <w:tcBorders>
               <w:top w:val="nil"/>
               <w:left w:val="nil"/>
@@ -1964,7 +1964,7 @@
         </w:trPr>
         <w:tc>
           <w:tcPr>
-            <w:tcW w:w="3596" w:type="dxa"/>
+            <w:tcW w:w="3550" w:type="dxa"/>
             <w:gridSpan w:val="5"/>
             <w:tcBorders>
               <w:top w:val="nil"/>
@@ -1998,32 +1998,32 @@
         </w:tc>
         <w:tc>
           <w:tcPr>
-            <w:tcW w:w="740" w:type="dxa"/>
-            <w:tcBorders>
-              <w:top w:val="nil"/>
-              <w:left w:val="nil"/>
-              <w:bottom w:val="nil"/>
-              <w:right w:val="nil"/>
-            </w:tcBorders>
-            <w:shd w:val="clear" w:color="auto" w:fill="auto"/>
-            <w:noWrap/>
-            <w:vAlign w:val="bottom"/>
-            <w:hideMark/>
-          </w:tcPr>
-          <w:p>
-            <w:pPr>
-              <w:spacing w:after="0" w:line="240" w:lineRule="auto"/>
-              <w:rPr>
-                <w:rFonts w:ascii="Times New Roman" w:eastAsia="Times New Roman" w:hAnsi="Times New Roman" w:cs="Times New Roman"/>
-                <w:color w:val="000000"/>
-                <w:lang w:eastAsia="ru-RU"/>
-              </w:rPr>
-            </w:pPr>
-          </w:p>
-        </w:tc>
-        <w:tc>
-          <w:tcPr>
-            <w:tcW w:w="4556" w:type="dxa"/>
+            <w:tcW w:w="643" w:type="dxa"/>
+            <w:tcBorders>
+              <w:top w:val="nil"/>
+              <w:left w:val="nil"/>
+              <w:bottom w:val="nil"/>
+              <w:right w:val="nil"/>
+            </w:tcBorders>
+            <w:shd w:val="clear" w:color="auto" w:fill="auto"/>
+            <w:noWrap/>
+            <w:vAlign w:val="bottom"/>
+            <w:hideMark/>
+          </w:tcPr>
+          <w:p>
+            <w:pPr>
+              <w:spacing w:after="0" w:line="240" w:lineRule="auto"/>
+              <w:rPr>
+                <w:rFonts w:ascii="Times New Roman" w:eastAsia="Times New Roman" w:hAnsi="Times New Roman" w:cs="Times New Roman"/>
+                <w:color w:val="000000"/>
+                <w:lang w:eastAsia="ru-RU"/>
+              </w:rPr>
+            </w:pPr>
+          </w:p>
+        </w:tc>
+        <w:tc>
+          <w:tcPr>
+            <w:tcW w:w="5285" w:type="dxa"/>
             <w:gridSpan w:val="8"/>
             <w:tcBorders>
               <w:top w:val="nil"/>
@@ -2099,7 +2099,7 @@
         </w:trPr>
         <w:tc>
           <w:tcPr>
-            <w:tcW w:w="3596" w:type="dxa"/>
+            <w:tcW w:w="3550" w:type="dxa"/>
             <w:gridSpan w:val="5"/>
             <w:tcBorders>
               <w:top w:val="nil"/>
@@ -2133,34 +2133,34 @@
         </w:tc>
         <w:tc>
           <w:tcPr>
-            <w:tcW w:w="740" w:type="dxa"/>
-            <w:tcBorders>
-              <w:top w:val="nil"/>
-              <w:left w:val="nil"/>
-              <w:bottom w:val="nil"/>
-              <w:right w:val="nil"/>
-            </w:tcBorders>
-            <w:shd w:val="clear" w:color="auto" w:fill="auto"/>
-            <w:noWrap/>
-            <w:vAlign w:val="bottom"/>
-            <w:hideMark/>
-          </w:tcPr>
-          <w:p>
-            <w:pPr>
-              <w:spacing w:after="0" w:line="240" w:lineRule="auto"/>
-              <w:rPr>
-                <w:rFonts w:ascii="Times New Roman" w:eastAsia="Times New Roman" w:hAnsi="Times New Roman" w:cs="Times New Roman"/>
-                <w:i/>
-                <w:iCs/>
-                <w:color w:val="000000"/>
-                <w:lang w:eastAsia="ru-RU"/>
-              </w:rPr>
-            </w:pPr>
-          </w:p>
-        </w:tc>
-        <w:tc>
-          <w:tcPr>
-            <w:tcW w:w="4556" w:type="dxa"/>
+            <w:tcW w:w="643" w:type="dxa"/>
+            <w:tcBorders>
+              <w:top w:val="nil"/>
+              <w:left w:val="nil"/>
+              <w:bottom w:val="nil"/>
+              <w:right w:val="nil"/>
+            </w:tcBorders>
+            <w:shd w:val="clear" w:color="auto" w:fill="auto"/>
+            <w:noWrap/>
+            <w:vAlign w:val="bottom"/>
+            <w:hideMark/>
+          </w:tcPr>
+          <w:p>
+            <w:pPr>
+              <w:spacing w:after="0" w:line="240" w:lineRule="auto"/>
+              <w:rPr>
+                <w:rFonts w:ascii="Times New Roman" w:eastAsia="Times New Roman" w:hAnsi="Times New Roman" w:cs="Times New Roman"/>
+                <w:i/>
+                <w:iCs/>
+                <w:color w:val="000000"/>
+                <w:lang w:eastAsia="ru-RU"/>
+              </w:rPr>
+            </w:pPr>
+          </w:p>
+        </w:tc>
+        <w:tc>
+          <w:tcPr>
+            <w:tcW w:w="5285" w:type="dxa"/>
             <w:gridSpan w:val="8"/>
             <w:tcBorders>
               <w:top w:val="nil"/>
@@ -2226,7 +2226,7 @@
         </w:trPr>
         <w:tc>
           <w:tcPr>
-            <w:tcW w:w="3596" w:type="dxa"/>
+            <w:tcW w:w="3550" w:type="dxa"/>
             <w:gridSpan w:val="5"/>
             <w:tcBorders>
               <w:top w:val="nil"/>
@@ -2260,34 +2260,34 @@
         </w:tc>
         <w:tc>
           <w:tcPr>
-            <w:tcW w:w="740" w:type="dxa"/>
-            <w:tcBorders>
-              <w:top w:val="nil"/>
-              <w:left w:val="nil"/>
-              <w:bottom w:val="nil"/>
-              <w:right w:val="nil"/>
-            </w:tcBorders>
-            <w:shd w:val="clear" w:color="auto" w:fill="auto"/>
-            <w:noWrap/>
-            <w:vAlign w:val="bottom"/>
-            <w:hideMark/>
-          </w:tcPr>
-          <w:p>
-            <w:pPr>
-              <w:spacing w:after="0" w:line="240" w:lineRule="auto"/>
-              <w:rPr>
-                <w:rFonts w:ascii="Times New Roman" w:eastAsia="Times New Roman" w:hAnsi="Times New Roman" w:cs="Times New Roman"/>
-                <w:i/>
-                <w:iCs/>
-                <w:color w:val="000000"/>
-                <w:lang w:eastAsia="ru-RU"/>
-              </w:rPr>
-            </w:pPr>
-          </w:p>
-        </w:tc>
-        <w:tc>
-          <w:tcPr>
-            <w:tcW w:w="4556" w:type="dxa"/>
+            <w:tcW w:w="643" w:type="dxa"/>
+            <w:tcBorders>
+              <w:top w:val="nil"/>
+              <w:left w:val="nil"/>
+              <w:bottom w:val="nil"/>
+              <w:right w:val="nil"/>
+            </w:tcBorders>
+            <w:shd w:val="clear" w:color="auto" w:fill="auto"/>
+            <w:noWrap/>
+            <w:vAlign w:val="bottom"/>
+            <w:hideMark/>
+          </w:tcPr>
+          <w:p>
+            <w:pPr>
+              <w:spacing w:after="0" w:line="240" w:lineRule="auto"/>
+              <w:rPr>
+                <w:rFonts w:ascii="Times New Roman" w:eastAsia="Times New Roman" w:hAnsi="Times New Roman" w:cs="Times New Roman"/>
+                <w:i/>
+                <w:iCs/>
+                <w:color w:val="000000"/>
+                <w:lang w:eastAsia="ru-RU"/>
+              </w:rPr>
+            </w:pPr>
+          </w:p>
+        </w:tc>
+        <w:tc>
+          <w:tcPr>
+            <w:tcW w:w="5285" w:type="dxa"/>
             <w:gridSpan w:val="8"/>
             <w:tcBorders>
               <w:top w:val="single" w:sz="4" w:space="0" w:color="auto"/>
@@ -2353,7 +2353,7 @@
         </w:trPr>
         <w:tc>
           <w:tcPr>
-            <w:tcW w:w="8360" w:type="dxa"/>
+            <w:tcW w:w="8268" w:type="dxa"/>
             <w:gridSpan w:val="12"/>
             <w:tcBorders>
               <w:top w:val="nil"/>
@@ -2387,7 +2387,7 @@
         </w:tc>
         <w:tc>
           <w:tcPr>
-            <w:tcW w:w="532" w:type="dxa"/>
+            <w:tcW w:w="1210" w:type="dxa"/>
             <w:gridSpan w:val="2"/>
             <w:tcBorders>
               <w:top w:val="single" w:sz="4" w:space="0" w:color="auto"/>
@@ -2453,7 +2453,7 @@
         </w:trPr>
         <w:tc>
           <w:tcPr>
-            <w:tcW w:w="8892" w:type="dxa"/>
+            <w:tcW w:w="9478" w:type="dxa"/>
             <w:gridSpan w:val="14"/>
             <w:tcBorders>
               <w:top w:val="nil"/>
@@ -2492,7 +2492,7 @@
         </w:trPr>
         <w:tc>
           <w:tcPr>
-            <w:tcW w:w="8892" w:type="dxa"/>
+            <w:tcW w:w="9478" w:type="dxa"/>
             <w:gridSpan w:val="14"/>
             <w:tcBorders>
               <w:top w:val="nil"/>
@@ -2558,6 +2558,195 @@
                 <w:lang w:val="en-US" w:eastAsia="ru-RU"/>
               </w:rPr>
               <w:t>}}</w:t>
+            </w:r>
+          </w:p>
+        </w:tc>
+      </w:tr>
+      <w:tr>
+        <w:trPr>
+          <w:trHeight w:val="300"/>
+        </w:trPr>
+        <w:tc>
+          <w:tcPr>
+            <w:tcW w:w="9478" w:type="dxa"/>
+            <w:gridSpan w:val="14"/>
+            <w:tcBorders>
+              <w:top w:val="nil"/>
+              <w:left w:val="nil"/>
+              <w:bottom w:val="nil"/>
+              <w:right w:val="nil"/>
+            </w:tcBorders>
+            <w:shd w:val="clear" w:color="auto" w:fill="auto"/>
+            <w:noWrap/>
+            <w:vAlign w:val="bottom"/>
+            <w:hideMark/>
+          </w:tcPr>
+          <w:p>
+            <w:pPr>
+              <w:spacing w:after="0" w:line="240" w:lineRule="auto"/>
+              <w:rPr>
+                <w:rFonts w:ascii="Times New Roman" w:eastAsia="Times New Roman" w:hAnsi="Times New Roman" w:cs="Times New Roman"/>
+                <w:color w:val="000000"/>
+                <w:lang w:eastAsia="ru-RU"/>
+              </w:rPr>
+            </w:pPr>
+            <w:r>
+              <w:rPr>
+                <w:rFonts w:ascii="Times New Roman" w:eastAsia="Times New Roman" w:hAnsi="Times New Roman" w:cs="Times New Roman"/>
+                <w:color w:val="000000"/>
+                <w:lang w:val="en-US" w:eastAsia="ru-RU"/>
+              </w:rPr>
+              <w:t xml:space="preserve"> </w:t>
+            </w:r>
+            <w:r>
+              <w:rPr>
+                <w:rFonts w:ascii="Times New Roman" w:eastAsia="Times New Roman" w:hAnsi="Times New Roman" w:cs="Times New Roman"/>
+                <w:color w:val="000000"/>
+                <w:lang w:eastAsia="ru-RU"/>
+              </w:rPr>
+              <w:t>{</w:t>
+            </w:r>
+            <w:r>
+              <w:rPr>
+                <w:rFonts w:ascii="Times New Roman" w:eastAsia="Times New Roman" w:hAnsi="Times New Roman" w:cs="Times New Roman"/>
+                <w:color w:val="000000"/>
+                <w:lang w:eastAsia="ru-RU"/>
+              </w:rPr>
+              <w:t xml:space="preserve">% </w:t>
+            </w:r>
+            <w:r>
+              <w:rPr>
+                <w:rFonts w:ascii="Times New Roman" w:eastAsia="Times New Roman" w:hAnsi="Times New Roman" w:cs="Times New Roman"/>
+                <w:color w:val="000000"/>
+                <w:lang w:val="en-US" w:eastAsia="ru-RU"/>
+              </w:rPr>
+              <w:t>if</w:t>
+            </w:r>
+            <w:r>
+              <w:rPr>
+                <w:rFonts w:ascii="Times New Roman" w:eastAsia="Times New Roman" w:hAnsi="Times New Roman" w:cs="Times New Roman"/>
+                <w:color w:val="000000"/>
+                <w:lang w:eastAsia="ru-RU"/>
+              </w:rPr>
+              <w:t xml:space="preserve">  </w:t>
+            </w:r>
+            <w:r>
+              <w:rPr>
+                <w:rFonts w:ascii="Times New Roman" w:eastAsia="Times New Roman" w:hAnsi="Times New Roman" w:cs="Times New Roman"/>
+                <w:color w:val="000000"/>
+                <w:lang w:val="en-US" w:eastAsia="ru-RU"/>
+              </w:rPr>
+              <w:t>lands</w:t>
+            </w:r>
+            <w:r>
+              <w:rPr>
+                <w:rFonts w:ascii="Times New Roman" w:eastAsia="Times New Roman" w:hAnsi="Times New Roman" w:cs="Times New Roman"/>
+                <w:color w:val="000000"/>
+                <w:lang w:eastAsia="ru-RU"/>
+              </w:rPr>
+              <w:t>_</w:t>
+            </w:r>
+            <w:r>
+              <w:rPr>
+                <w:rFonts w:ascii="Times New Roman" w:eastAsia="Times New Roman" w:hAnsi="Times New Roman" w:cs="Times New Roman"/>
+                <w:color w:val="000000"/>
+                <w:lang w:val="en-US" w:eastAsia="ru-RU"/>
+              </w:rPr>
+              <w:t>other</w:t>
+            </w:r>
+            <w:r>
+              <w:rPr>
+                <w:rFonts w:ascii="Times New Roman" w:eastAsia="Times New Roman" w:hAnsi="Times New Roman" w:cs="Times New Roman"/>
+                <w:color w:val="000000"/>
+                <w:lang w:eastAsia="ru-RU"/>
+              </w:rPr>
+              <w:t xml:space="preserve"> %}</w:t>
+            </w:r>
+            <w:bookmarkStart w:id="0" w:name="_GoBack"/>
+            <w:bookmarkEnd w:id="0"/>
+          </w:p>
+        </w:tc>
+      </w:tr>
+      <w:tr>
+        <w:trPr>
+          <w:trHeight w:val="300"/>
+        </w:trPr>
+        <w:tc>
+          <w:tcPr>
+            <w:tcW w:w="9478" w:type="dxa"/>
+            <w:gridSpan w:val="14"/>
+            <w:tcBorders>
+              <w:top w:val="nil"/>
+              <w:left w:val="nil"/>
+              <w:bottom w:val="nil"/>
+              <w:right w:val="nil"/>
+            </w:tcBorders>
+            <w:shd w:val="clear" w:color="auto" w:fill="auto"/>
+            <w:noWrap/>
+            <w:vAlign w:val="bottom"/>
+          </w:tcPr>
+          <w:p>
+            <w:pPr>
+              <w:spacing w:after="0" w:line="240" w:lineRule="auto"/>
+              <w:rPr>
+                <w:rFonts w:ascii="Times New Roman" w:eastAsia="Times New Roman" w:hAnsi="Times New Roman" w:cs="Times New Roman"/>
+                <w:color w:val="000000"/>
+                <w:lang w:eastAsia="ru-RU"/>
+              </w:rPr>
+            </w:pPr>
+          </w:p>
+        </w:tc>
+      </w:tr>
+      <w:tr>
+        <w:trPr>
+          <w:trHeight w:val="300"/>
+        </w:trPr>
+        <w:tc>
+          <w:tcPr>
+            <w:tcW w:w="9478" w:type="dxa"/>
+            <w:gridSpan w:val="14"/>
+            <w:tcBorders>
+              <w:top w:val="nil"/>
+              <w:left w:val="nil"/>
+              <w:bottom w:val="single" w:sz="4" w:space="0" w:color="auto"/>
+              <w:right w:val="nil"/>
+            </w:tcBorders>
+            <w:shd w:val="clear" w:color="auto" w:fill="auto"/>
+            <w:noWrap/>
+            <w:vAlign w:val="bottom"/>
+            <w:hideMark/>
+          </w:tcPr>
+          <w:p>
+            <w:pPr>
+              <w:spacing w:after="0" w:line="240" w:lineRule="auto"/>
+              <w:jc w:val="center"/>
+              <w:rPr>
+                <w:rFonts w:ascii="Times New Roman" w:eastAsia="Times New Roman" w:hAnsi="Times New Roman" w:cs="Times New Roman"/>
+                <w:i/>
+                <w:iCs/>
+                <w:color w:val="000000"/>
+                <w:lang w:val="en-US" w:eastAsia="ru-RU"/>
+              </w:rPr>
+            </w:pPr>
+            <w:r>
+              <w:rPr>
+                <w:rFonts w:ascii="Times New Roman" w:eastAsia="Times New Roman" w:hAnsi="Times New Roman" w:cs="Times New Roman"/>
+                <w:i/>
+                <w:iCs/>
+                <w:color w:val="000000"/>
+                <w:lang w:val="en-US" w:eastAsia="ru-RU"/>
+              </w:rPr>
+              <w:t>{{ lands_</w:t>
+            </w:r>
+            <w:r>
+              <w:rPr>
+                <w:rFonts w:ascii="Times New Roman" w:eastAsia="Times New Roman" w:hAnsi="Times New Roman" w:cs="Times New Roman"/>
+                <w:i/>
+                <w:iCs/>
+                <w:color w:val="000000"/>
+                <w:lang w:val="en-US" w:eastAsia="ru-RU"/>
+              </w:rPr>
+              <w:t>other }}</w:t>
             </w:r>
           </w:p>
         </w:tc>
@@ -2568,7 +2757,7 @@
         </w:trPr>
         <w:tc>
           <w:tcPr>
-            <w:tcW w:w="3596" w:type="dxa"/>
+            <w:tcW w:w="3550" w:type="dxa"/>
             <w:gridSpan w:val="5"/>
             <w:tcBorders>
               <w:top w:val="nil"/>
@@ -2586,6 +2775,42 @@
               <w:rPr>
                 <w:rFonts w:ascii="Times New Roman" w:eastAsia="Times New Roman" w:hAnsi="Times New Roman" w:cs="Times New Roman"/>
                 <w:color w:val="000000"/>
+                <w:lang w:val="en-US" w:eastAsia="ru-RU"/>
+              </w:rPr>
+            </w:pPr>
+            <w:r>
+              <w:rPr>
+                <w:rFonts w:ascii="Times New Roman" w:eastAsia="Times New Roman" w:hAnsi="Times New Roman" w:cs="Times New Roman"/>
+                <w:color w:val="000000"/>
+                <w:lang w:val="en-US" w:eastAsia="ru-RU"/>
+              </w:rPr>
+              <w:t xml:space="preserve">{% </w:t>
+            </w:r>
+            <w:proofErr w:type="spellStart"/>
+            <w:r>
+              <w:rPr>
+                <w:rFonts w:ascii="Times New Roman" w:eastAsia="Times New Roman" w:hAnsi="Times New Roman" w:cs="Times New Roman"/>
+                <w:color w:val="000000"/>
+                <w:lang w:val="en-US" w:eastAsia="ru-RU"/>
+              </w:rPr>
+              <w:t>endif</w:t>
+            </w:r>
+            <w:proofErr w:type="spellEnd"/>
+            <w:r>
+              <w:rPr>
+                <w:rFonts w:ascii="Times New Roman" w:eastAsia="Times New Roman" w:hAnsi="Times New Roman" w:cs="Times New Roman"/>
+                <w:color w:val="000000"/>
+                <w:lang w:val="en-US" w:eastAsia="ru-RU"/>
+              </w:rPr>
+              <w:t xml:space="preserve">  %}</w:t>
+            </w:r>
+          </w:p>
+          <w:p>
+            <w:pPr>
+              <w:spacing w:after="0" w:line="240" w:lineRule="auto"/>
+              <w:rPr>
+                <w:rFonts w:ascii="Times New Roman" w:eastAsia="Times New Roman" w:hAnsi="Times New Roman" w:cs="Times New Roman"/>
+                <w:color w:val="000000"/>
                 <w:lang w:eastAsia="ru-RU"/>
               </w:rPr>
             </w:pPr>
@@ -2619,7 +2844,7 @@
         </w:tc>
         <w:tc>
           <w:tcPr>
-            <w:tcW w:w="5296" w:type="dxa"/>
+            <w:tcW w:w="5928" w:type="dxa"/>
             <w:gridSpan w:val="9"/>
             <w:tcBorders>
               <w:top w:val="nil"/>
@@ -2683,7 +2908,7 @@
         </w:trPr>
         <w:tc>
           <w:tcPr>
-            <w:tcW w:w="7785" w:type="dxa"/>
+            <w:tcW w:w="7628" w:type="dxa"/>
             <w:gridSpan w:val="11"/>
             <w:tcBorders>
               <w:top w:val="nil"/>
@@ -2734,7 +2959,7 @@
         </w:tc>
         <w:tc>
           <w:tcPr>
-            <w:tcW w:w="1107" w:type="dxa"/>
+            <w:tcW w:w="1850" w:type="dxa"/>
             <w:gridSpan w:val="3"/>
             <w:tcBorders>
               <w:top w:val="nil"/>
@@ -2800,7 +3025,7 @@
         </w:trPr>
         <w:tc>
           <w:tcPr>
-            <w:tcW w:w="4336" w:type="dxa"/>
+            <w:tcW w:w="4193" w:type="dxa"/>
             <w:gridSpan w:val="6"/>
             <w:tcBorders>
               <w:top w:val="nil"/>
@@ -2834,7 +3059,7 @@
         </w:tc>
         <w:tc>
           <w:tcPr>
-            <w:tcW w:w="1688" w:type="dxa"/>
+            <w:tcW w:w="1881" w:type="dxa"/>
             <w:gridSpan w:val="2"/>
             <w:tcBorders>
               <w:top w:val="nil"/>
@@ -2895,32 +3120,32 @@
         </w:tc>
         <w:tc>
           <w:tcPr>
-            <w:tcW w:w="611" w:type="dxa"/>
-            <w:tcBorders>
-              <w:top w:val="nil"/>
-              <w:left w:val="nil"/>
-              <w:bottom w:val="nil"/>
-              <w:right w:val="nil"/>
-            </w:tcBorders>
-            <w:shd w:val="clear" w:color="auto" w:fill="auto"/>
-            <w:noWrap/>
-            <w:vAlign w:val="bottom"/>
-            <w:hideMark/>
-          </w:tcPr>
-          <w:p>
-            <w:pPr>
-              <w:spacing w:after="0" w:line="240" w:lineRule="auto"/>
-              <w:rPr>
-                <w:rFonts w:ascii="Times New Roman" w:eastAsia="Times New Roman" w:hAnsi="Times New Roman" w:cs="Times New Roman"/>
-                <w:color w:val="000000"/>
-                <w:lang w:eastAsia="ru-RU"/>
-              </w:rPr>
-            </w:pPr>
-          </w:p>
-        </w:tc>
-        <w:tc>
-          <w:tcPr>
-            <w:tcW w:w="1725" w:type="dxa"/>
+            <w:tcW w:w="538" w:type="dxa"/>
+            <w:tcBorders>
+              <w:top w:val="nil"/>
+              <w:left w:val="nil"/>
+              <w:bottom w:val="nil"/>
+              <w:right w:val="nil"/>
+            </w:tcBorders>
+            <w:shd w:val="clear" w:color="auto" w:fill="auto"/>
+            <w:noWrap/>
+            <w:vAlign w:val="bottom"/>
+            <w:hideMark/>
+          </w:tcPr>
+          <w:p>
+            <w:pPr>
+              <w:spacing w:after="0" w:line="240" w:lineRule="auto"/>
+              <w:rPr>
+                <w:rFonts w:ascii="Times New Roman" w:eastAsia="Times New Roman" w:hAnsi="Times New Roman" w:cs="Times New Roman"/>
+                <w:color w:val="000000"/>
+                <w:lang w:eastAsia="ru-RU"/>
+              </w:rPr>
+            </w:pPr>
+          </w:p>
+        </w:tc>
+        <w:tc>
+          <w:tcPr>
+            <w:tcW w:w="1656" w:type="dxa"/>
             <w:gridSpan w:val="3"/>
             <w:tcBorders>
               <w:top w:val="nil"/>
@@ -2954,7 +3179,7 @@
         </w:tc>
         <w:tc>
           <w:tcPr>
-            <w:tcW w:w="532" w:type="dxa"/>
+            <w:tcW w:w="1210" w:type="dxa"/>
             <w:gridSpan w:val="2"/>
             <w:tcBorders>
               <w:top w:val="nil"/>
@@ -3020,7 +3245,7 @@
         </w:trPr>
         <w:tc>
           <w:tcPr>
-            <w:tcW w:w="903" w:type="dxa"/>
+            <w:tcW w:w="777" w:type="dxa"/>
             <w:tcBorders>
               <w:top w:val="nil"/>
               <w:left w:val="nil"/>
@@ -3053,7 +3278,7 @@
         </w:tc>
         <w:tc>
           <w:tcPr>
-            <w:tcW w:w="968" w:type="dxa"/>
+            <w:tcW w:w="993" w:type="dxa"/>
             <w:tcBorders>
               <w:top w:val="nil"/>
               <w:left w:val="nil"/>
@@ -3111,7 +3336,7 @@
         </w:tc>
         <w:tc>
           <w:tcPr>
-            <w:tcW w:w="7021" w:type="dxa"/>
+            <w:tcW w:w="7708" w:type="dxa"/>
             <w:gridSpan w:val="12"/>
             <w:tcBorders>
               <w:top w:val="nil"/>
@@ -3151,7 +3376,7 @@
         </w:trPr>
         <w:tc>
           <w:tcPr>
-            <w:tcW w:w="8892" w:type="dxa"/>
+            <w:tcW w:w="9478" w:type="dxa"/>
             <w:gridSpan w:val="14"/>
             <w:tcBorders>
               <w:top w:val="nil"/>
@@ -3208,7 +3433,7 @@
         </w:trPr>
         <w:tc>
           <w:tcPr>
-            <w:tcW w:w="3021" w:type="dxa"/>
+            <w:tcW w:w="2914" w:type="dxa"/>
             <w:gridSpan w:val="4"/>
             <w:tcBorders>
               <w:top w:val="nil"/>
@@ -3260,7 +3485,7 @@
         </w:tc>
         <w:tc>
           <w:tcPr>
-            <w:tcW w:w="1315" w:type="dxa"/>
+            <w:tcW w:w="1279" w:type="dxa"/>
             <w:gridSpan w:val="2"/>
             <w:tcBorders>
               <w:top w:val="nil"/>
@@ -3299,7 +3524,7 @@
         </w:tc>
         <w:tc>
           <w:tcPr>
-            <w:tcW w:w="760" w:type="dxa"/>
+            <w:tcW w:w="659" w:type="dxa"/>
             <w:tcBorders>
               <w:top w:val="nil"/>
               <w:left w:val="nil"/>
@@ -3333,7 +3558,7 @@
         </w:tc>
         <w:tc>
           <w:tcPr>
-            <w:tcW w:w="928" w:type="dxa"/>
+            <w:tcW w:w="1222" w:type="dxa"/>
             <w:tcBorders>
               <w:top w:val="nil"/>
               <w:left w:val="nil"/>
@@ -3371,7 +3596,7 @@
         </w:tc>
         <w:tc>
           <w:tcPr>
-            <w:tcW w:w="1761" w:type="dxa"/>
+            <w:tcW w:w="1554" w:type="dxa"/>
             <w:gridSpan w:val="3"/>
             <w:tcBorders>
               <w:top w:val="nil"/>
@@ -3406,7 +3631,7 @@
         </w:tc>
         <w:tc>
           <w:tcPr>
-            <w:tcW w:w="1107" w:type="dxa"/>
+            <w:tcW w:w="1850" w:type="dxa"/>
             <w:gridSpan w:val="3"/>
             <w:tcBorders>
               <w:top w:val="nil"/>
@@ -3438,7 +3663,7 @@
         </w:trPr>
         <w:tc>
           <w:tcPr>
-            <w:tcW w:w="8892" w:type="dxa"/>
+            <w:tcW w:w="9478" w:type="dxa"/>
             <w:gridSpan w:val="14"/>
             <w:tcBorders>
               <w:top w:val="nil"/>
@@ -4464,7 +4689,6 @@
                 <w:szCs w:val="20"/>
                 <w:lang w:eastAsia="ru-RU"/>
               </w:rPr>
-              <w:lastRenderedPageBreak/>
               <w:t>Коэффициент состава</w:t>
             </w:r>
           </w:p>
@@ -8180,16 +8404,7 @@
                 <w:iCs/>
                 <w:lang w:val="en-US" w:eastAsia="ru-RU"/>
               </w:rPr>
-              <w:t xml:space="preserve"> </w:t>
-            </w:r>
-            <w:r>
-              <w:rPr>
-                <w:rFonts w:ascii="Times New Roman" w:eastAsia="Times New Roman" w:hAnsi="Times New Roman" w:cs="Times New Roman"/>
-                <w:i/>
-                <w:iCs/>
-                <w:lang w:val="en-US" w:eastAsia="ru-RU"/>
-              </w:rPr>
-              <w:t xml:space="preserve"> </w:t>
+              <w:t xml:space="preserve">  </w:t>
             </w:r>
             <w:r>
               <w:rPr>
@@ -10949,8 +11164,6 @@
                 <w:lang w:val="en-US" w:eastAsia="ru-RU"/>
               </w:rPr>
             </w:pPr>
-            <w:bookmarkStart w:id="0" w:name="_GoBack"/>
-            <w:bookmarkEnd w:id="0"/>
           </w:p>
         </w:tc>
       </w:tr>

</xml_diff>

<commit_message>
add JWT token settings + permissions classes. Custom user model and account manager. preparation breed model to fill data
</commit_message>
<xml_diff>
--- a/testDjangosite/media/fieldcard.docx
+++ b/testDjangosite/media/fieldcard.docx
@@ -275,7 +275,33 @@
                 <w:szCs w:val="20"/>
                 <w:lang w:val="en-US" w:eastAsia="ru-RU"/>
               </w:rPr>
-              <w:t>{{ number_region }}</w:t>
+              <w:t xml:space="preserve">{{ </w:t>
+            </w:r>
+            <w:proofErr w:type="spellStart"/>
+            <w:r>
+              <w:rPr>
+                <w:rFonts w:ascii="Times New Roman" w:eastAsia="Times New Roman" w:hAnsi="Times New Roman" w:cs="Times New Roman"/>
+                <w:b/>
+                <w:bCs/>
+                <w:color w:val="000000"/>
+                <w:sz w:val="20"/>
+                <w:szCs w:val="20"/>
+                <w:lang w:val="en-US" w:eastAsia="ru-RU"/>
+              </w:rPr>
+              <w:t>number_region</w:t>
+            </w:r>
+            <w:proofErr w:type="spellEnd"/>
+            <w:r>
+              <w:rPr>
+                <w:rFonts w:ascii="Times New Roman" w:eastAsia="Times New Roman" w:hAnsi="Times New Roman" w:cs="Times New Roman"/>
+                <w:b/>
+                <w:bCs/>
+                <w:color w:val="000000"/>
+                <w:sz w:val="20"/>
+                <w:szCs w:val="20"/>
+                <w:lang w:val="en-US" w:eastAsia="ru-RU"/>
+              </w:rPr>
+              <w:t xml:space="preserve"> }}</w:t>
             </w:r>
           </w:p>
         </w:tc>
@@ -496,7 +522,29 @@
                 <w:color w:val="000000"/>
                 <w:lang w:val="en-US" w:eastAsia="ru-RU"/>
               </w:rPr>
-              <w:t>{{ subject_rf }}</w:t>
+              <w:t xml:space="preserve">{{ </w:t>
+            </w:r>
+            <w:proofErr w:type="spellStart"/>
+            <w:r>
+              <w:rPr>
+                <w:rFonts w:ascii="Times New Roman" w:eastAsia="Times New Roman" w:hAnsi="Times New Roman" w:cs="Times New Roman"/>
+                <w:i/>
+                <w:iCs/>
+                <w:color w:val="000000"/>
+                <w:lang w:val="en-US" w:eastAsia="ru-RU"/>
+              </w:rPr>
+              <w:t>subject_rf</w:t>
+            </w:r>
+            <w:proofErr w:type="spellEnd"/>
+            <w:r>
+              <w:rPr>
+                <w:rFonts w:ascii="Times New Roman" w:eastAsia="Times New Roman" w:hAnsi="Times New Roman" w:cs="Times New Roman"/>
+                <w:i/>
+                <w:iCs/>
+                <w:color w:val="000000"/>
+                <w:lang w:val="en-US" w:eastAsia="ru-RU"/>
+              </w:rPr>
+              <w:t xml:space="preserve"> }}</w:t>
             </w:r>
           </w:p>
         </w:tc>
@@ -572,7 +620,29 @@
                 <w:color w:val="000000"/>
                 <w:lang w:val="en-US" w:eastAsia="ru-RU"/>
               </w:rPr>
-              <w:t>{{ forestly }}</w:t>
+              <w:t xml:space="preserve">{{ </w:t>
+            </w:r>
+            <w:proofErr w:type="spellStart"/>
+            <w:r>
+              <w:rPr>
+                <w:rFonts w:ascii="Times New Roman" w:eastAsia="Times New Roman" w:hAnsi="Times New Roman" w:cs="Times New Roman"/>
+                <w:i/>
+                <w:iCs/>
+                <w:color w:val="000000"/>
+                <w:lang w:val="en-US" w:eastAsia="ru-RU"/>
+              </w:rPr>
+              <w:t>forestly</w:t>
+            </w:r>
+            <w:proofErr w:type="spellEnd"/>
+            <w:r>
+              <w:rPr>
+                <w:rFonts w:ascii="Times New Roman" w:eastAsia="Times New Roman" w:hAnsi="Times New Roman" w:cs="Times New Roman"/>
+                <w:i/>
+                <w:iCs/>
+                <w:color w:val="000000"/>
+                <w:lang w:val="en-US" w:eastAsia="ru-RU"/>
+              </w:rPr>
+              <w:t xml:space="preserve"> }}</w:t>
             </w:r>
           </w:p>
         </w:tc>
@@ -648,7 +718,29 @@
                 <w:color w:val="000000"/>
                 <w:lang w:val="en-US" w:eastAsia="ru-RU"/>
               </w:rPr>
-              <w:t>{{ district_forestly }}</w:t>
+              <w:t xml:space="preserve">{{ </w:t>
+            </w:r>
+            <w:proofErr w:type="spellStart"/>
+            <w:r>
+              <w:rPr>
+                <w:rFonts w:ascii="Times New Roman" w:eastAsia="Times New Roman" w:hAnsi="Times New Roman" w:cs="Times New Roman"/>
+                <w:i/>
+                <w:iCs/>
+                <w:color w:val="000000"/>
+                <w:lang w:val="en-US" w:eastAsia="ru-RU"/>
+              </w:rPr>
+              <w:t>district_forestly</w:t>
+            </w:r>
+            <w:proofErr w:type="spellEnd"/>
+            <w:r>
+              <w:rPr>
+                <w:rFonts w:ascii="Times New Roman" w:eastAsia="Times New Roman" w:hAnsi="Times New Roman" w:cs="Times New Roman"/>
+                <w:i/>
+                <w:iCs/>
+                <w:color w:val="000000"/>
+                <w:lang w:val="en-US" w:eastAsia="ru-RU"/>
+              </w:rPr>
+              <w:t xml:space="preserve"> }}</w:t>
             </w:r>
           </w:p>
         </w:tc>
@@ -724,7 +816,29 @@
                 <w:color w:val="000000"/>
                 <w:lang w:val="en-US" w:eastAsia="ru-RU"/>
               </w:rPr>
-              <w:t>{{ name_quarter }}</w:t>
+              <w:t xml:space="preserve">{{ </w:t>
+            </w:r>
+            <w:proofErr w:type="spellStart"/>
+            <w:r>
+              <w:rPr>
+                <w:rFonts w:ascii="Times New Roman" w:eastAsia="Times New Roman" w:hAnsi="Times New Roman" w:cs="Times New Roman"/>
+                <w:i/>
+                <w:iCs/>
+                <w:color w:val="000000"/>
+                <w:lang w:val="en-US" w:eastAsia="ru-RU"/>
+              </w:rPr>
+              <w:t>name_quarter</w:t>
+            </w:r>
+            <w:proofErr w:type="spellEnd"/>
+            <w:r>
+              <w:rPr>
+                <w:rFonts w:ascii="Times New Roman" w:eastAsia="Times New Roman" w:hAnsi="Times New Roman" w:cs="Times New Roman"/>
+                <w:i/>
+                <w:iCs/>
+                <w:color w:val="000000"/>
+                <w:lang w:val="en-US" w:eastAsia="ru-RU"/>
+              </w:rPr>
+              <w:t xml:space="preserve"> }}</w:t>
             </w:r>
           </w:p>
         </w:tc>
@@ -846,7 +960,29 @@
                 <w:color w:val="000000"/>
                 <w:lang w:val="en-US" w:eastAsia="ru-RU"/>
               </w:rPr>
-              <w:t>{{ soil_lot }}</w:t>
+              <w:t xml:space="preserve">{{ </w:t>
+            </w:r>
+            <w:proofErr w:type="spellStart"/>
+            <w:r>
+              <w:rPr>
+                <w:rFonts w:ascii="Times New Roman" w:eastAsia="Times New Roman" w:hAnsi="Times New Roman" w:cs="Times New Roman"/>
+                <w:i/>
+                <w:iCs/>
+                <w:color w:val="000000"/>
+                <w:lang w:val="en-US" w:eastAsia="ru-RU"/>
+              </w:rPr>
+              <w:t>soil_lot</w:t>
+            </w:r>
+            <w:proofErr w:type="spellEnd"/>
+            <w:r>
+              <w:rPr>
+                <w:rFonts w:ascii="Times New Roman" w:eastAsia="Times New Roman" w:hAnsi="Times New Roman" w:cs="Times New Roman"/>
+                <w:i/>
+                <w:iCs/>
+                <w:color w:val="000000"/>
+                <w:lang w:val="en-US" w:eastAsia="ru-RU"/>
+              </w:rPr>
+              <w:t xml:space="preserve"> }}</w:t>
             </w:r>
           </w:p>
         </w:tc>
@@ -972,7 +1108,29 @@
                 <w:color w:val="000000"/>
                 <w:lang w:val="en-US" w:eastAsia="ru-RU"/>
               </w:rPr>
-              <w:t>{{ sample_area }}</w:t>
+              <w:t xml:space="preserve">{{ </w:t>
+            </w:r>
+            <w:proofErr w:type="spellStart"/>
+            <w:r>
+              <w:rPr>
+                <w:rFonts w:ascii="Times New Roman" w:eastAsia="Times New Roman" w:hAnsi="Times New Roman" w:cs="Times New Roman"/>
+                <w:i/>
+                <w:iCs/>
+                <w:color w:val="000000"/>
+                <w:lang w:val="en-US" w:eastAsia="ru-RU"/>
+              </w:rPr>
+              <w:t>sample_area</w:t>
+            </w:r>
+            <w:proofErr w:type="spellEnd"/>
+            <w:r>
+              <w:rPr>
+                <w:rFonts w:ascii="Times New Roman" w:eastAsia="Times New Roman" w:hAnsi="Times New Roman" w:cs="Times New Roman"/>
+                <w:i/>
+                <w:iCs/>
+                <w:color w:val="000000"/>
+                <w:lang w:val="en-US" w:eastAsia="ru-RU"/>
+              </w:rPr>
+              <w:t xml:space="preserve"> }}</w:t>
             </w:r>
           </w:p>
         </w:tc>
@@ -1900,6 +2058,7 @@
               </w:rPr>
               <w:t xml:space="preserve">{{ </w:t>
             </w:r>
+            <w:proofErr w:type="spellStart"/>
             <w:r>
               <w:rPr>
                 <w:rFonts w:ascii="Times New Roman" w:eastAsia="Times New Roman" w:hAnsi="Times New Roman" w:cs="Times New Roman"/>
@@ -1910,6 +2069,7 @@
               </w:rPr>
               <w:t>purpose_of_forests</w:t>
             </w:r>
+            <w:proofErr w:type="spellEnd"/>
             <w:r>
               <w:rPr>
                 <w:rFonts w:ascii="Times New Roman" w:eastAsia="Times New Roman" w:hAnsi="Times New Roman" w:cs="Times New Roman"/>
@@ -2033,7 +2193,29 @@
                 <w:color w:val="000000"/>
                 <w:lang w:val="en-US" w:eastAsia="ru-RU"/>
               </w:rPr>
-              <w:t>{{ forest_protection_category }}</w:t>
+              <w:t xml:space="preserve">{{ </w:t>
+            </w:r>
+            <w:proofErr w:type="spellStart"/>
+            <w:r>
+              <w:rPr>
+                <w:rFonts w:ascii="Times New Roman" w:eastAsia="Times New Roman" w:hAnsi="Times New Roman" w:cs="Times New Roman"/>
+                <w:i/>
+                <w:iCs/>
+                <w:color w:val="000000"/>
+                <w:lang w:val="en-US" w:eastAsia="ru-RU"/>
+              </w:rPr>
+              <w:t>forest_protection_category</w:t>
+            </w:r>
+            <w:proofErr w:type="spellEnd"/>
+            <w:r>
+              <w:rPr>
+                <w:rFonts w:ascii="Times New Roman" w:eastAsia="Times New Roman" w:hAnsi="Times New Roman" w:cs="Times New Roman"/>
+                <w:i/>
+                <w:iCs/>
+                <w:color w:val="000000"/>
+                <w:lang w:val="en-US" w:eastAsia="ru-RU"/>
+              </w:rPr>
+              <w:t xml:space="preserve"> }}</w:t>
             </w:r>
           </w:p>
         </w:tc>
@@ -2138,7 +2320,29 @@
                 <w:color w:val="000000"/>
                 <w:lang w:val="en-US" w:eastAsia="ru-RU"/>
               </w:rPr>
-              <w:t>{{ protected_areas_of_forests }}</w:t>
+              <w:t xml:space="preserve">{{ </w:t>
+            </w:r>
+            <w:proofErr w:type="spellStart"/>
+            <w:r>
+              <w:rPr>
+                <w:rFonts w:ascii="Times New Roman" w:eastAsia="Times New Roman" w:hAnsi="Times New Roman" w:cs="Times New Roman"/>
+                <w:i/>
+                <w:iCs/>
+                <w:color w:val="000000"/>
+                <w:lang w:val="en-US" w:eastAsia="ru-RU"/>
+              </w:rPr>
+              <w:t>protected_areas_of_forests</w:t>
+            </w:r>
+            <w:proofErr w:type="spellEnd"/>
+            <w:r>
+              <w:rPr>
+                <w:rFonts w:ascii="Times New Roman" w:eastAsia="Times New Roman" w:hAnsi="Times New Roman" w:cs="Times New Roman"/>
+                <w:i/>
+                <w:iCs/>
+                <w:color w:val="000000"/>
+                <w:lang w:val="en-US" w:eastAsia="ru-RU"/>
+              </w:rPr>
+              <w:t xml:space="preserve"> }}</w:t>
             </w:r>
           </w:p>
         </w:tc>
@@ -2216,7 +2420,29 @@
                 <w:color w:val="000000"/>
                 <w:lang w:val="en-US" w:eastAsia="ru-RU"/>
               </w:rPr>
-              <w:t>{{ rent_area }}</w:t>
+              <w:t xml:space="preserve">{{ </w:t>
+            </w:r>
+            <w:proofErr w:type="spellStart"/>
+            <w:r>
+              <w:rPr>
+                <w:rFonts w:ascii="Times New Roman" w:eastAsia="Times New Roman" w:hAnsi="Times New Roman" w:cs="Times New Roman"/>
+                <w:i/>
+                <w:iCs/>
+                <w:color w:val="000000"/>
+                <w:lang w:val="en-US" w:eastAsia="ru-RU"/>
+              </w:rPr>
+              <w:t>rent_area</w:t>
+            </w:r>
+            <w:proofErr w:type="spellEnd"/>
+            <w:r>
+              <w:rPr>
+                <w:rFonts w:ascii="Times New Roman" w:eastAsia="Times New Roman" w:hAnsi="Times New Roman" w:cs="Times New Roman"/>
+                <w:i/>
+                <w:iCs/>
+                <w:color w:val="000000"/>
+                <w:lang w:val="en-US" w:eastAsia="ru-RU"/>
+              </w:rPr>
+              <w:t xml:space="preserve"> }}</w:t>
             </w:r>
           </w:p>
         </w:tc>
@@ -2301,6 +2527,7 @@
               </w:rPr>
               <w:t xml:space="preserve">{{ </w:t>
             </w:r>
+            <w:proofErr w:type="spellStart"/>
             <w:r>
               <w:rPr>
                 <w:rFonts w:ascii="Times New Roman" w:eastAsia="Times New Roman" w:hAnsi="Times New Roman" w:cs="Times New Roman"/>
@@ -2311,6 +2538,7 @@
               </w:rPr>
               <w:t>category_of_forest_fund_lands</w:t>
             </w:r>
+            <w:proofErr w:type="spellEnd"/>
             <w:r>
               <w:rPr>
                 <w:rFonts w:ascii="Times New Roman" w:eastAsia="Times New Roman" w:hAnsi="Times New Roman" w:cs="Times New Roman"/>
@@ -2506,17 +2734,39 @@
                 <w:color w:val="000000"/>
                 <w:lang w:val="en-US" w:eastAsia="ru-RU"/>
               </w:rPr>
-              <w:t>{{ lands_</w:t>
-            </w:r>
-            <w:r>
-              <w:rPr>
-                <w:rFonts w:ascii="Times New Roman" w:eastAsia="Times New Roman" w:hAnsi="Times New Roman" w:cs="Times New Roman"/>
-                <w:i/>
-                <w:iCs/>
-                <w:color w:val="000000"/>
-                <w:lang w:val="en-US" w:eastAsia="ru-RU"/>
-              </w:rPr>
-              <w:t>other }}</w:t>
+              <w:t xml:space="preserve">{{ </w:t>
+            </w:r>
+            <w:proofErr w:type="spellStart"/>
+            <w:r>
+              <w:rPr>
+                <w:rFonts w:ascii="Times New Roman" w:eastAsia="Times New Roman" w:hAnsi="Times New Roman" w:cs="Times New Roman"/>
+                <w:i/>
+                <w:iCs/>
+                <w:color w:val="000000"/>
+                <w:lang w:val="en-US" w:eastAsia="ru-RU"/>
+              </w:rPr>
+              <w:t>lands_</w:t>
+            </w:r>
+            <w:r>
+              <w:rPr>
+                <w:rFonts w:ascii="Times New Roman" w:eastAsia="Times New Roman" w:hAnsi="Times New Roman" w:cs="Times New Roman"/>
+                <w:i/>
+                <w:iCs/>
+                <w:color w:val="000000"/>
+                <w:lang w:val="en-US" w:eastAsia="ru-RU"/>
+              </w:rPr>
+              <w:t>other</w:t>
+            </w:r>
+            <w:proofErr w:type="spellEnd"/>
+            <w:r>
+              <w:rPr>
+                <w:rFonts w:ascii="Times New Roman" w:eastAsia="Times New Roman" w:hAnsi="Times New Roman" w:cs="Times New Roman"/>
+                <w:i/>
+                <w:iCs/>
+                <w:color w:val="000000"/>
+                <w:lang w:val="en-US" w:eastAsia="ru-RU"/>
+              </w:rPr>
+              <w:t xml:space="preserve"> }}</w:t>
             </w:r>
           </w:p>
         </w:tc>
@@ -2554,25 +2804,61 @@
                 <w:color w:val="000000"/>
                 <w:lang w:val="en-US" w:eastAsia="ru-RU"/>
               </w:rPr>
-              <w:t>{% endif  %}</w:t>
-            </w:r>
-          </w:p>
-          <w:p>
-            <w:pPr>
-              <w:spacing w:after="0" w:line="240" w:lineRule="auto"/>
-              <w:rPr>
-                <w:rFonts w:ascii="Times New Roman" w:eastAsia="Times New Roman" w:hAnsi="Times New Roman" w:cs="Times New Roman"/>
-                <w:color w:val="000000"/>
-                <w:lang w:eastAsia="ru-RU"/>
-              </w:rPr>
-            </w:pPr>
-            <w:r>
-              <w:rPr>
-                <w:rFonts w:ascii="Times New Roman" w:eastAsia="Times New Roman" w:hAnsi="Times New Roman" w:cs="Times New Roman"/>
-                <w:color w:val="000000"/>
-                <w:lang w:eastAsia="ru-RU"/>
-              </w:rPr>
-              <w:t xml:space="preserve">4. Способ лесовосстановления </w:t>
+              <w:t xml:space="preserve">{% </w:t>
+            </w:r>
+            <w:proofErr w:type="spellStart"/>
+            <w:r>
+              <w:rPr>
+                <w:rFonts w:ascii="Times New Roman" w:eastAsia="Times New Roman" w:hAnsi="Times New Roman" w:cs="Times New Roman"/>
+                <w:color w:val="000000"/>
+                <w:lang w:val="en-US" w:eastAsia="ru-RU"/>
+              </w:rPr>
+              <w:t>endif</w:t>
+            </w:r>
+            <w:proofErr w:type="spellEnd"/>
+            <w:r>
+              <w:rPr>
+                <w:rFonts w:ascii="Times New Roman" w:eastAsia="Times New Roman" w:hAnsi="Times New Roman" w:cs="Times New Roman"/>
+                <w:color w:val="000000"/>
+                <w:lang w:val="en-US" w:eastAsia="ru-RU"/>
+              </w:rPr>
+              <w:t xml:space="preserve">  %}</w:t>
+            </w:r>
+          </w:p>
+          <w:p>
+            <w:pPr>
+              <w:spacing w:after="0" w:line="240" w:lineRule="auto"/>
+              <w:rPr>
+                <w:rFonts w:ascii="Times New Roman" w:eastAsia="Times New Roman" w:hAnsi="Times New Roman" w:cs="Times New Roman"/>
+                <w:color w:val="000000"/>
+                <w:lang w:eastAsia="ru-RU"/>
+              </w:rPr>
+            </w:pPr>
+            <w:r>
+              <w:rPr>
+                <w:rFonts w:ascii="Times New Roman" w:eastAsia="Times New Roman" w:hAnsi="Times New Roman" w:cs="Times New Roman"/>
+                <w:color w:val="000000"/>
+                <w:lang w:eastAsia="ru-RU"/>
+              </w:rPr>
+              <w:t xml:space="preserve">4. Способ </w:t>
+            </w:r>
+            <w:proofErr w:type="spellStart"/>
+            <w:r>
+              <w:rPr>
+                <w:rFonts w:ascii="Times New Roman" w:eastAsia="Times New Roman" w:hAnsi="Times New Roman" w:cs="Times New Roman"/>
+                <w:color w:val="000000"/>
+                <w:lang w:eastAsia="ru-RU"/>
+              </w:rPr>
+              <w:t>лесовосстановления</w:t>
+            </w:r>
+            <w:proofErr w:type="spellEnd"/>
+            <w:r>
+              <w:rPr>
+                <w:rFonts w:ascii="Times New Roman" w:eastAsia="Times New Roman" w:hAnsi="Times New Roman" w:cs="Times New Roman"/>
+                <w:color w:val="000000"/>
+                <w:lang w:eastAsia="ru-RU"/>
+              </w:rPr>
+              <w:t xml:space="preserve"> </w:t>
             </w:r>
           </w:p>
         </w:tc>
@@ -2609,7 +2895,29 @@
                 <w:color w:val="000000"/>
                 <w:lang w:val="en-US" w:eastAsia="ru-RU"/>
               </w:rPr>
-              <w:t>{{ method_of_reforestation }}</w:t>
+              <w:t xml:space="preserve">{{ </w:t>
+            </w:r>
+            <w:proofErr w:type="spellStart"/>
+            <w:r>
+              <w:rPr>
+                <w:rFonts w:ascii="Times New Roman" w:eastAsia="Times New Roman" w:hAnsi="Times New Roman" w:cs="Times New Roman"/>
+                <w:i/>
+                <w:iCs/>
+                <w:color w:val="000000"/>
+                <w:lang w:val="en-US" w:eastAsia="ru-RU"/>
+              </w:rPr>
+              <w:t>method_of_reforestation</w:t>
+            </w:r>
+            <w:proofErr w:type="spellEnd"/>
+            <w:r>
+              <w:rPr>
+                <w:rFonts w:ascii="Times New Roman" w:eastAsia="Times New Roman" w:hAnsi="Times New Roman" w:cs="Times New Roman"/>
+                <w:i/>
+                <w:iCs/>
+                <w:color w:val="000000"/>
+                <w:lang w:val="en-US" w:eastAsia="ru-RU"/>
+              </w:rPr>
+              <w:t xml:space="preserve"> }}</w:t>
             </w:r>
           </w:p>
         </w:tc>
@@ -2647,7 +2955,25 @@
                 <w:color w:val="000000"/>
                 <w:lang w:eastAsia="ru-RU"/>
               </w:rPr>
-              <w:t xml:space="preserve">5. Срок проведения лесовосстановления (лесоразведения), месяц, год </w:t>
+              <w:t xml:space="preserve">5. Срок проведения </w:t>
+            </w:r>
+            <w:proofErr w:type="spellStart"/>
+            <w:r>
+              <w:rPr>
+                <w:rFonts w:ascii="Times New Roman" w:eastAsia="Times New Roman" w:hAnsi="Times New Roman" w:cs="Times New Roman"/>
+                <w:color w:val="000000"/>
+                <w:lang w:eastAsia="ru-RU"/>
+              </w:rPr>
+              <w:t>лесовосстановления</w:t>
+            </w:r>
+            <w:proofErr w:type="spellEnd"/>
+            <w:r>
+              <w:rPr>
+                <w:rFonts w:ascii="Times New Roman" w:eastAsia="Times New Roman" w:hAnsi="Times New Roman" w:cs="Times New Roman"/>
+                <w:color w:val="000000"/>
+                <w:lang w:eastAsia="ru-RU"/>
+              </w:rPr>
+              <w:t xml:space="preserve"> (лесоразведения), месяц, год </w:t>
             </w:r>
           </w:p>
         </w:tc>
@@ -2688,6 +3014,7 @@
               </w:rPr>
               <w:t xml:space="preserve">{{ </w:t>
             </w:r>
+            <w:proofErr w:type="spellStart"/>
             <w:r>
               <w:rPr>
                 <w:rFonts w:ascii="Times New Roman" w:eastAsia="Times New Roman" w:hAnsi="Times New Roman" w:cs="Times New Roman"/>
@@ -2698,6 +3025,7 @@
               </w:rPr>
               <w:t>time_of_reforestation</w:t>
             </w:r>
+            <w:proofErr w:type="spellEnd"/>
             <w:r>
               <w:rPr>
                 <w:rFonts w:ascii="Times New Roman" w:eastAsia="Times New Roman" w:hAnsi="Times New Roman" w:cs="Times New Roman"/>
@@ -2786,6 +3114,7 @@
               </w:rPr>
               <w:t xml:space="preserve">{{  </w:t>
             </w:r>
+            <w:proofErr w:type="spellStart"/>
             <w:r>
               <w:rPr>
                 <w:rFonts w:ascii="Times New Roman" w:eastAsia="Times New Roman" w:hAnsi="Times New Roman" w:cs="Times New Roman"/>
@@ -2796,6 +3125,7 @@
               </w:rPr>
               <w:t>forest_conditions</w:t>
             </w:r>
+            <w:proofErr w:type="spellEnd"/>
             <w:r>
               <w:rPr>
                 <w:rFonts w:ascii="Times New Roman" w:eastAsia="Times New Roman" w:hAnsi="Times New Roman" w:cs="Times New Roman"/>
@@ -2902,7 +3232,29 @@
                 <w:color w:val="000000"/>
                 <w:lang w:val="en-US" w:eastAsia="ru-RU"/>
               </w:rPr>
-              <w:t>{{ forest_type }}</w:t>
+              <w:t xml:space="preserve">{{ </w:t>
+            </w:r>
+            <w:proofErr w:type="spellStart"/>
+            <w:r>
+              <w:rPr>
+                <w:rFonts w:ascii="Times New Roman" w:eastAsia="Times New Roman" w:hAnsi="Times New Roman" w:cs="Times New Roman"/>
+                <w:i/>
+                <w:iCs/>
+                <w:color w:val="000000"/>
+                <w:lang w:val="en-US" w:eastAsia="ru-RU"/>
+              </w:rPr>
+              <w:t>forest_type</w:t>
+            </w:r>
+            <w:proofErr w:type="spellEnd"/>
+            <w:r>
+              <w:rPr>
+                <w:rFonts w:ascii="Times New Roman" w:eastAsia="Times New Roman" w:hAnsi="Times New Roman" w:cs="Times New Roman"/>
+                <w:i/>
+                <w:iCs/>
+                <w:color w:val="000000"/>
+                <w:lang w:val="en-US" w:eastAsia="ru-RU"/>
+              </w:rPr>
+              <w:t xml:space="preserve"> }}</w:t>
             </w:r>
           </w:p>
         </w:tc>
@@ -3072,7 +3424,25 @@
                 <w:color w:val="000000"/>
                 <w:lang w:eastAsia="ru-RU"/>
               </w:rPr>
-              <w:t xml:space="preserve">отнесения земель, предназначенных для лесовосстановления, к землям, на которых </w:t>
+              <w:t xml:space="preserve">отнесения земель, предназначенных для </w:t>
+            </w:r>
+            <w:proofErr w:type="spellStart"/>
+            <w:r>
+              <w:rPr>
+                <w:rFonts w:ascii="Times New Roman" w:eastAsia="Times New Roman" w:hAnsi="Times New Roman" w:cs="Times New Roman"/>
+                <w:color w:val="000000"/>
+                <w:lang w:eastAsia="ru-RU"/>
+              </w:rPr>
+              <w:t>лесовосстановления</w:t>
+            </w:r>
+            <w:proofErr w:type="spellEnd"/>
+            <w:r>
+              <w:rPr>
+                <w:rFonts w:ascii="Times New Roman" w:eastAsia="Times New Roman" w:hAnsi="Times New Roman" w:cs="Times New Roman"/>
+                <w:color w:val="000000"/>
+                <w:lang w:eastAsia="ru-RU"/>
+              </w:rPr>
+              <w:t xml:space="preserve">, к землям, на которых </w:t>
             </w:r>
           </w:p>
         </w:tc>
@@ -3111,7 +3481,25 @@
                 <w:color w:val="000000"/>
                 <w:lang w:eastAsia="ru-RU"/>
               </w:rPr>
-              <w:t xml:space="preserve">расположены леса от </w:t>
+              <w:t xml:space="preserve">расположены леса </w:t>
+            </w:r>
+            <w:proofErr w:type="gramStart"/>
+            <w:r>
+              <w:rPr>
+                <w:rFonts w:ascii="Times New Roman" w:eastAsia="Times New Roman" w:hAnsi="Times New Roman" w:cs="Times New Roman"/>
+                <w:color w:val="000000"/>
+                <w:lang w:eastAsia="ru-RU"/>
+              </w:rPr>
+              <w:t>от</w:t>
+            </w:r>
+            <w:proofErr w:type="gramEnd"/>
+            <w:r>
+              <w:rPr>
+                <w:rFonts w:ascii="Times New Roman" w:eastAsia="Times New Roman" w:hAnsi="Times New Roman" w:cs="Times New Roman"/>
+                <w:color w:val="000000"/>
+                <w:lang w:eastAsia="ru-RU"/>
+              </w:rPr>
+              <w:t xml:space="preserve"> </w:t>
             </w:r>
           </w:p>
         </w:tc>
@@ -3858,13 +4246,23 @@
                 <w:lang w:eastAsia="ru-RU"/>
               </w:rPr>
             </w:pPr>
-            <w:r>
-              <w:rPr>
-                <w:rFonts w:ascii="Times New Roman" w:eastAsia="Times New Roman" w:hAnsi="Times New Roman" w:cs="Times New Roman"/>
-                <w:color w:val="000000"/>
-                <w:lang w:eastAsia="ru-RU"/>
-              </w:rPr>
-              <w:t>м³/га</w:t>
+            <w:proofErr w:type="gramStart"/>
+            <w:r>
+              <w:rPr>
+                <w:rFonts w:ascii="Times New Roman" w:eastAsia="Times New Roman" w:hAnsi="Times New Roman" w:cs="Times New Roman"/>
+                <w:color w:val="000000"/>
+                <w:lang w:eastAsia="ru-RU"/>
+              </w:rPr>
+              <w:t>м</w:t>
+            </w:r>
+            <w:proofErr w:type="gramEnd"/>
+            <w:r>
+              <w:rPr>
+                <w:rFonts w:ascii="Times New Roman" w:eastAsia="Times New Roman" w:hAnsi="Times New Roman" w:cs="Times New Roman"/>
+                <w:color w:val="000000"/>
+                <w:lang w:eastAsia="ru-RU"/>
+              </w:rPr>
+              <w:t>³/га</w:t>
             </w:r>
           </w:p>
         </w:tc>
@@ -4425,8 +4823,20 @@
                 <w:szCs w:val="20"/>
                 <w:lang w:eastAsia="ru-RU"/>
               </w:rPr>
-              <w:t>Средняя высота, м</w:t>
-            </w:r>
+              <w:t xml:space="preserve">Средняя высота, </w:t>
+            </w:r>
+            <w:proofErr w:type="gramStart"/>
+            <w:r>
+              <w:rPr>
+                <w:rFonts w:ascii="Times New Roman" w:eastAsia="Times New Roman" w:hAnsi="Times New Roman" w:cs="Times New Roman"/>
+                <w:color w:val="000000"/>
+                <w:sz w:val="20"/>
+                <w:szCs w:val="20"/>
+                <w:lang w:eastAsia="ru-RU"/>
+              </w:rPr>
+              <w:t>м</w:t>
+            </w:r>
+            <w:proofErr w:type="gramEnd"/>
           </w:p>
         </w:tc>
         <w:tc>
@@ -4463,8 +4873,20 @@
                 <w:szCs w:val="20"/>
                 <w:lang w:eastAsia="ru-RU"/>
               </w:rPr>
-              <w:t>Средний диаметр, см</w:t>
-            </w:r>
+              <w:t xml:space="preserve">Средний диаметр, </w:t>
+            </w:r>
+            <w:proofErr w:type="gramStart"/>
+            <w:r>
+              <w:rPr>
+                <w:rFonts w:ascii="Times New Roman" w:eastAsia="Times New Roman" w:hAnsi="Times New Roman" w:cs="Times New Roman"/>
+                <w:color w:val="000000"/>
+                <w:sz w:val="20"/>
+                <w:szCs w:val="20"/>
+                <w:lang w:eastAsia="ru-RU"/>
+              </w:rPr>
+              <w:t>см</w:t>
+            </w:r>
+            <w:proofErr w:type="gramEnd"/>
           </w:p>
         </w:tc>
         <w:tc>
@@ -4501,8 +4923,20 @@
                 <w:szCs w:val="20"/>
                 <w:lang w:eastAsia="ru-RU"/>
               </w:rPr>
-              <w:t>Количество учтенных древесных растений, шт./га</w:t>
-            </w:r>
+              <w:t>Количество учтенных древесных растений, шт./</w:t>
+            </w:r>
+            <w:proofErr w:type="gramStart"/>
+            <w:r>
+              <w:rPr>
+                <w:rFonts w:ascii="Times New Roman" w:eastAsia="Times New Roman" w:hAnsi="Times New Roman" w:cs="Times New Roman"/>
+                <w:color w:val="000000"/>
+                <w:sz w:val="20"/>
+                <w:szCs w:val="20"/>
+                <w:lang w:eastAsia="ru-RU"/>
+              </w:rPr>
+              <w:t>га</w:t>
+            </w:r>
+            <w:proofErr w:type="gramEnd"/>
           </w:p>
         </w:tc>
       </w:tr>
@@ -4543,7 +4977,73 @@
                 <w:szCs w:val="20"/>
                 <w:lang w:val="en-US" w:eastAsia="ru-RU"/>
               </w:rPr>
-              <w:t>{%tr for i in coeff %}</w:t>
+              <w:t>{%</w:t>
+            </w:r>
+            <w:proofErr w:type="spellStart"/>
+            <w:r>
+              <w:rPr>
+                <w:rFonts w:ascii="Times New Roman" w:eastAsia="Times New Roman" w:hAnsi="Times New Roman" w:cs="Times New Roman"/>
+                <w:color w:val="000000"/>
+                <w:sz w:val="20"/>
+                <w:szCs w:val="20"/>
+                <w:lang w:val="en-US" w:eastAsia="ru-RU"/>
+              </w:rPr>
+              <w:t>tr</w:t>
+            </w:r>
+            <w:proofErr w:type="spellEnd"/>
+            <w:r>
+              <w:rPr>
+                <w:rFonts w:ascii="Times New Roman" w:eastAsia="Times New Roman" w:hAnsi="Times New Roman" w:cs="Times New Roman"/>
+                <w:color w:val="000000"/>
+                <w:sz w:val="20"/>
+                <w:szCs w:val="20"/>
+                <w:lang w:val="en-US" w:eastAsia="ru-RU"/>
+              </w:rPr>
+              <w:t xml:space="preserve"> for </w:t>
+            </w:r>
+            <w:proofErr w:type="spellStart"/>
+            <w:r>
+              <w:rPr>
+                <w:rFonts w:ascii="Times New Roman" w:eastAsia="Times New Roman" w:hAnsi="Times New Roman" w:cs="Times New Roman"/>
+                <w:color w:val="000000"/>
+                <w:sz w:val="20"/>
+                <w:szCs w:val="20"/>
+                <w:lang w:val="en-US" w:eastAsia="ru-RU"/>
+              </w:rPr>
+              <w:t>i</w:t>
+            </w:r>
+            <w:proofErr w:type="spellEnd"/>
+            <w:r>
+              <w:rPr>
+                <w:rFonts w:ascii="Times New Roman" w:eastAsia="Times New Roman" w:hAnsi="Times New Roman" w:cs="Times New Roman"/>
+                <w:color w:val="000000"/>
+                <w:sz w:val="20"/>
+                <w:szCs w:val="20"/>
+                <w:lang w:val="en-US" w:eastAsia="ru-RU"/>
+              </w:rPr>
+              <w:t xml:space="preserve"> in </w:t>
+            </w:r>
+            <w:proofErr w:type="spellStart"/>
+            <w:r>
+              <w:rPr>
+                <w:rFonts w:ascii="Times New Roman" w:eastAsia="Times New Roman" w:hAnsi="Times New Roman" w:cs="Times New Roman"/>
+                <w:color w:val="000000"/>
+                <w:sz w:val="20"/>
+                <w:szCs w:val="20"/>
+                <w:lang w:val="en-US" w:eastAsia="ru-RU"/>
+              </w:rPr>
+              <w:t>coeff</w:t>
+            </w:r>
+            <w:proofErr w:type="spellEnd"/>
+            <w:r>
+              <w:rPr>
+                <w:rFonts w:ascii="Times New Roman" w:eastAsia="Times New Roman" w:hAnsi="Times New Roman" w:cs="Times New Roman"/>
+                <w:color w:val="000000"/>
+                <w:sz w:val="20"/>
+                <w:szCs w:val="20"/>
+                <w:lang w:val="en-US" w:eastAsia="ru-RU"/>
+              </w:rPr>
+              <w:t xml:space="preserve"> %}</w:t>
             </w:r>
           </w:p>
         </w:tc>
@@ -4586,7 +5086,29 @@
                 <w:szCs w:val="20"/>
                 <w:lang w:val="en-US" w:eastAsia="ru-RU"/>
               </w:rPr>
-              <w:t>{{ i.ratio }}</w:t>
+              <w:t xml:space="preserve">{{ </w:t>
+            </w:r>
+            <w:proofErr w:type="spellStart"/>
+            <w:r>
+              <w:rPr>
+                <w:rFonts w:ascii="Times New Roman" w:eastAsia="Times New Roman" w:hAnsi="Times New Roman" w:cs="Times New Roman"/>
+                <w:color w:val="000000"/>
+                <w:sz w:val="20"/>
+                <w:szCs w:val="20"/>
+                <w:lang w:val="en-US" w:eastAsia="ru-RU"/>
+              </w:rPr>
+              <w:t>i.ratio</w:t>
+            </w:r>
+            <w:proofErr w:type="spellEnd"/>
+            <w:r>
+              <w:rPr>
+                <w:rFonts w:ascii="Times New Roman" w:eastAsia="Times New Roman" w:hAnsi="Times New Roman" w:cs="Times New Roman"/>
+                <w:color w:val="000000"/>
+                <w:sz w:val="20"/>
+                <w:szCs w:val="20"/>
+                <w:lang w:val="en-US" w:eastAsia="ru-RU"/>
+              </w:rPr>
+              <w:t xml:space="preserve"> }}</w:t>
             </w:r>
           </w:p>
         </w:tc>
@@ -4624,7 +5146,29 @@
                 <w:szCs w:val="20"/>
                 <w:lang w:val="en-US" w:eastAsia="ru-RU"/>
               </w:rPr>
-              <w:t>{{ i.breed }}</w:t>
+              <w:t xml:space="preserve">{{ </w:t>
+            </w:r>
+            <w:proofErr w:type="spellStart"/>
+            <w:r>
+              <w:rPr>
+                <w:rFonts w:ascii="Times New Roman" w:eastAsia="Times New Roman" w:hAnsi="Times New Roman" w:cs="Times New Roman"/>
+                <w:color w:val="000000"/>
+                <w:sz w:val="20"/>
+                <w:szCs w:val="20"/>
+                <w:lang w:val="en-US" w:eastAsia="ru-RU"/>
+              </w:rPr>
+              <w:t>i.breed</w:t>
+            </w:r>
+            <w:proofErr w:type="spellEnd"/>
+            <w:r>
+              <w:rPr>
+                <w:rFonts w:ascii="Times New Roman" w:eastAsia="Times New Roman" w:hAnsi="Times New Roman" w:cs="Times New Roman"/>
+                <w:color w:val="000000"/>
+                <w:sz w:val="20"/>
+                <w:szCs w:val="20"/>
+                <w:lang w:val="en-US" w:eastAsia="ru-RU"/>
+              </w:rPr>
+              <w:t xml:space="preserve"> }}</w:t>
             </w:r>
           </w:p>
         </w:tc>
@@ -4669,7 +5213,27 @@
                 <w:szCs w:val="20"/>
                 <w:lang w:val="en-US" w:eastAsia="ru-RU"/>
               </w:rPr>
-              <w:t>{{ i.age }}</w:t>
+              <w:t xml:space="preserve">{{ </w:t>
+            </w:r>
+            <w:proofErr w:type="spellStart"/>
+            <w:r>
+              <w:rPr>
+                <w:rFonts w:ascii="Times New Roman" w:eastAsia="Times New Roman" w:hAnsi="Times New Roman" w:cs="Times New Roman"/>
+                <w:sz w:val="20"/>
+                <w:szCs w:val="20"/>
+                <w:lang w:val="en-US" w:eastAsia="ru-RU"/>
+              </w:rPr>
+              <w:t>i.age</w:t>
+            </w:r>
+            <w:proofErr w:type="spellEnd"/>
+            <w:r>
+              <w:rPr>
+                <w:rFonts w:ascii="Times New Roman" w:eastAsia="Times New Roman" w:hAnsi="Times New Roman" w:cs="Times New Roman"/>
+                <w:sz w:val="20"/>
+                <w:szCs w:val="20"/>
+                <w:lang w:val="en-US" w:eastAsia="ru-RU"/>
+              </w:rPr>
+              <w:t xml:space="preserve"> }}</w:t>
             </w:r>
           </w:p>
         </w:tc>
@@ -4714,7 +5278,27 @@
                 <w:szCs w:val="20"/>
                 <w:lang w:val="en-US" w:eastAsia="ru-RU"/>
               </w:rPr>
-              <w:t>{{ i.avg_height }}</w:t>
+              <w:t xml:space="preserve">{{ </w:t>
+            </w:r>
+            <w:proofErr w:type="spellStart"/>
+            <w:r>
+              <w:rPr>
+                <w:rFonts w:ascii="Times New Roman" w:eastAsia="Times New Roman" w:hAnsi="Times New Roman" w:cs="Times New Roman"/>
+                <w:sz w:val="20"/>
+                <w:szCs w:val="20"/>
+                <w:lang w:val="en-US" w:eastAsia="ru-RU"/>
+              </w:rPr>
+              <w:t>i.avg_height</w:t>
+            </w:r>
+            <w:proofErr w:type="spellEnd"/>
+            <w:r>
+              <w:rPr>
+                <w:rFonts w:ascii="Times New Roman" w:eastAsia="Times New Roman" w:hAnsi="Times New Roman" w:cs="Times New Roman"/>
+                <w:sz w:val="20"/>
+                <w:szCs w:val="20"/>
+                <w:lang w:val="en-US" w:eastAsia="ru-RU"/>
+              </w:rPr>
+              <w:t xml:space="preserve"> }}</w:t>
             </w:r>
           </w:p>
         </w:tc>
@@ -4750,7 +5334,27 @@
                 <w:szCs w:val="20"/>
                 <w:lang w:val="en-US" w:eastAsia="ru-RU"/>
               </w:rPr>
-              <w:t>{{ i.avg_diametr }}</w:t>
+              <w:t xml:space="preserve">{{ </w:t>
+            </w:r>
+            <w:proofErr w:type="spellStart"/>
+            <w:r>
+              <w:rPr>
+                <w:rFonts w:ascii="Times New Roman" w:eastAsia="Times New Roman" w:hAnsi="Times New Roman" w:cs="Times New Roman"/>
+                <w:sz w:val="20"/>
+                <w:szCs w:val="20"/>
+                <w:lang w:val="en-US" w:eastAsia="ru-RU"/>
+              </w:rPr>
+              <w:t>i.avg_diametr</w:t>
+            </w:r>
+            <w:proofErr w:type="spellEnd"/>
+            <w:r>
+              <w:rPr>
+                <w:rFonts w:ascii="Times New Roman" w:eastAsia="Times New Roman" w:hAnsi="Times New Roman" w:cs="Times New Roman"/>
+                <w:sz w:val="20"/>
+                <w:szCs w:val="20"/>
+                <w:lang w:val="en-US" w:eastAsia="ru-RU"/>
+              </w:rPr>
+              <w:t xml:space="preserve"> }}</w:t>
             </w:r>
           </w:p>
         </w:tc>
@@ -4786,8 +5390,9 @@
                 <w:szCs w:val="20"/>
                 <w:lang w:val="en-US" w:eastAsia="ru-RU"/>
               </w:rPr>
-              <w:t>{{ i.count</w:t>
-            </w:r>
+              <w:t xml:space="preserve">{{ </w:t>
+            </w:r>
+            <w:proofErr w:type="spellStart"/>
             <w:r>
               <w:rPr>
                 <w:rFonts w:ascii="Times New Roman" w:eastAsia="Times New Roman" w:hAnsi="Times New Roman" w:cs="Times New Roman"/>
@@ -4795,7 +5400,26 @@
                 <w:szCs w:val="20"/>
                 <w:lang w:val="en-US" w:eastAsia="ru-RU"/>
               </w:rPr>
-              <w:t>_plants }}</w:t>
+              <w:t>i.count</w:t>
+            </w:r>
+            <w:r>
+              <w:rPr>
+                <w:rFonts w:ascii="Times New Roman" w:eastAsia="Times New Roman" w:hAnsi="Times New Roman" w:cs="Times New Roman"/>
+                <w:sz w:val="20"/>
+                <w:szCs w:val="20"/>
+                <w:lang w:val="en-US" w:eastAsia="ru-RU"/>
+              </w:rPr>
+              <w:t>_plants</w:t>
+            </w:r>
+            <w:proofErr w:type="spellEnd"/>
+            <w:r>
+              <w:rPr>
+                <w:rFonts w:ascii="Times New Roman" w:eastAsia="Times New Roman" w:hAnsi="Times New Roman" w:cs="Times New Roman"/>
+                <w:sz w:val="20"/>
+                <w:szCs w:val="20"/>
+                <w:lang w:val="en-US" w:eastAsia="ru-RU"/>
+              </w:rPr>
+              <w:t xml:space="preserve"> }}</w:t>
             </w:r>
           </w:p>
         </w:tc>
@@ -4839,6 +5463,7 @@
               </w:rPr>
               <w:t>{%</w:t>
             </w:r>
+            <w:proofErr w:type="spellStart"/>
             <w:r>
               <w:rPr>
                 <w:rFonts w:ascii="Times New Roman" w:eastAsia="Times New Roman" w:hAnsi="Times New Roman" w:cs="Times New Roman"/>
@@ -4849,6 +5474,7 @@
               </w:rPr>
               <w:t>tr</w:t>
             </w:r>
+            <w:proofErr w:type="spellEnd"/>
             <w:r>
               <w:rPr>
                 <w:rFonts w:ascii="Times New Roman" w:eastAsia="Times New Roman" w:hAnsi="Times New Roman" w:cs="Times New Roman"/>
@@ -4857,7 +5483,29 @@
                 <w:szCs w:val="20"/>
                 <w:lang w:val="en-US" w:eastAsia="ru-RU"/>
               </w:rPr>
-              <w:t xml:space="preserve"> endfor %}</w:t>
+              <w:t xml:space="preserve"> </w:t>
+            </w:r>
+            <w:proofErr w:type="spellStart"/>
+            <w:r>
+              <w:rPr>
+                <w:rFonts w:ascii="Times New Roman" w:eastAsia="Times New Roman" w:hAnsi="Times New Roman" w:cs="Times New Roman"/>
+                <w:color w:val="000000"/>
+                <w:sz w:val="20"/>
+                <w:szCs w:val="20"/>
+                <w:lang w:val="en-US" w:eastAsia="ru-RU"/>
+              </w:rPr>
+              <w:t>endfor</w:t>
+            </w:r>
+            <w:proofErr w:type="spellEnd"/>
+            <w:r>
+              <w:rPr>
+                <w:rFonts w:ascii="Times New Roman" w:eastAsia="Times New Roman" w:hAnsi="Times New Roman" w:cs="Times New Roman"/>
+                <w:color w:val="000000"/>
+                <w:sz w:val="20"/>
+                <w:szCs w:val="20"/>
+                <w:lang w:val="en-US" w:eastAsia="ru-RU"/>
+              </w:rPr>
+              <w:t xml:space="preserve"> %}</w:t>
             </w:r>
           </w:p>
         </w:tc>
@@ -5759,7 +6407,29 @@
                 <w:color w:val="000000"/>
                 <w:lang w:val="en-US" w:eastAsia="ru-RU"/>
               </w:rPr>
-              <w:t>{{ square_one_sample_area }}</w:t>
+              <w:t xml:space="preserve">{{ </w:t>
+            </w:r>
+            <w:proofErr w:type="spellStart"/>
+            <w:r>
+              <w:rPr>
+                <w:rFonts w:ascii="Times New Roman" w:eastAsia="Times New Roman" w:hAnsi="Times New Roman" w:cs="Times New Roman"/>
+                <w:i/>
+                <w:iCs/>
+                <w:color w:val="000000"/>
+                <w:lang w:val="en-US" w:eastAsia="ru-RU"/>
+              </w:rPr>
+              <w:t>square_one_sample_area</w:t>
+            </w:r>
+            <w:proofErr w:type="spellEnd"/>
+            <w:r>
+              <w:rPr>
+                <w:rFonts w:ascii="Times New Roman" w:eastAsia="Times New Roman" w:hAnsi="Times New Roman" w:cs="Times New Roman"/>
+                <w:i/>
+                <w:iCs/>
+                <w:color w:val="000000"/>
+                <w:lang w:val="en-US" w:eastAsia="ru-RU"/>
+              </w:rPr>
+              <w:t xml:space="preserve"> }}</w:t>
             </w:r>
           </w:p>
         </w:tc>
@@ -6022,7 +6692,29 @@
                 <w:color w:val="000000"/>
                 <w:lang w:val="en-US" w:eastAsia="ru-RU"/>
               </w:rPr>
-              <w:t>{{ count_sample_area }}</w:t>
+              <w:t xml:space="preserve">{{ </w:t>
+            </w:r>
+            <w:proofErr w:type="spellStart"/>
+            <w:r>
+              <w:rPr>
+                <w:rFonts w:ascii="Times New Roman" w:eastAsia="Times New Roman" w:hAnsi="Times New Roman" w:cs="Times New Roman"/>
+                <w:i/>
+                <w:iCs/>
+                <w:color w:val="000000"/>
+                <w:lang w:val="en-US" w:eastAsia="ru-RU"/>
+              </w:rPr>
+              <w:t>count_sample_area</w:t>
+            </w:r>
+            <w:proofErr w:type="spellEnd"/>
+            <w:r>
+              <w:rPr>
+                <w:rFonts w:ascii="Times New Roman" w:eastAsia="Times New Roman" w:hAnsi="Times New Roman" w:cs="Times New Roman"/>
+                <w:i/>
+                <w:iCs/>
+                <w:color w:val="000000"/>
+                <w:lang w:val="en-US" w:eastAsia="ru-RU"/>
+              </w:rPr>
+              <w:t xml:space="preserve"> }}</w:t>
             </w:r>
           </w:p>
         </w:tc>
@@ -6426,7 +7118,51 @@
                 <w:color w:val="000000"/>
                 <w:lang w:val="en-US" w:eastAsia="ru-RU"/>
               </w:rPr>
-              <w:t>{%tr for i in samples %}</w:t>
+              <w:t>{%</w:t>
+            </w:r>
+            <w:proofErr w:type="spellStart"/>
+            <w:r>
+              <w:rPr>
+                <w:rFonts w:ascii="Times New Roman" w:eastAsia="Times New Roman" w:hAnsi="Times New Roman" w:cs="Times New Roman"/>
+                <w:i/>
+                <w:iCs/>
+                <w:color w:val="000000"/>
+                <w:lang w:val="en-US" w:eastAsia="ru-RU"/>
+              </w:rPr>
+              <w:t>tr</w:t>
+            </w:r>
+            <w:proofErr w:type="spellEnd"/>
+            <w:r>
+              <w:rPr>
+                <w:rFonts w:ascii="Times New Roman" w:eastAsia="Times New Roman" w:hAnsi="Times New Roman" w:cs="Times New Roman"/>
+                <w:i/>
+                <w:iCs/>
+                <w:color w:val="000000"/>
+                <w:lang w:val="en-US" w:eastAsia="ru-RU"/>
+              </w:rPr>
+              <w:t xml:space="preserve"> for </w:t>
+            </w:r>
+            <w:proofErr w:type="spellStart"/>
+            <w:r>
+              <w:rPr>
+                <w:rFonts w:ascii="Times New Roman" w:eastAsia="Times New Roman" w:hAnsi="Times New Roman" w:cs="Times New Roman"/>
+                <w:i/>
+                <w:iCs/>
+                <w:color w:val="000000"/>
+                <w:lang w:val="en-US" w:eastAsia="ru-RU"/>
+              </w:rPr>
+              <w:t>i</w:t>
+            </w:r>
+            <w:proofErr w:type="spellEnd"/>
+            <w:r>
+              <w:rPr>
+                <w:rFonts w:ascii="Times New Roman" w:eastAsia="Times New Roman" w:hAnsi="Times New Roman" w:cs="Times New Roman"/>
+                <w:i/>
+                <w:iCs/>
+                <w:color w:val="000000"/>
+                <w:lang w:val="en-US" w:eastAsia="ru-RU"/>
+              </w:rPr>
+              <w:t xml:space="preserve"> in samples %}</w:t>
             </w:r>
           </w:p>
         </w:tc>
@@ -6470,7 +7206,29 @@
                 <w:color w:val="000000"/>
                 <w:lang w:val="en-US" w:eastAsia="ru-RU"/>
               </w:rPr>
-              <w:t>{{ i.number }}</w:t>
+              <w:t xml:space="preserve">{{ </w:t>
+            </w:r>
+            <w:proofErr w:type="spellStart"/>
+            <w:r>
+              <w:rPr>
+                <w:rFonts w:ascii="Times New Roman" w:eastAsia="Times New Roman" w:hAnsi="Times New Roman" w:cs="Times New Roman"/>
+                <w:i/>
+                <w:iCs/>
+                <w:color w:val="000000"/>
+                <w:lang w:val="en-US" w:eastAsia="ru-RU"/>
+              </w:rPr>
+              <w:t>i.number</w:t>
+            </w:r>
+            <w:proofErr w:type="spellEnd"/>
+            <w:r>
+              <w:rPr>
+                <w:rFonts w:ascii="Times New Roman" w:eastAsia="Times New Roman" w:hAnsi="Times New Roman" w:cs="Times New Roman"/>
+                <w:i/>
+                <w:iCs/>
+                <w:color w:val="000000"/>
+                <w:lang w:val="en-US" w:eastAsia="ru-RU"/>
+              </w:rPr>
+              <w:t xml:space="preserve"> }}</w:t>
             </w:r>
           </w:p>
         </w:tc>
@@ -6509,7 +7267,29 @@
                 <w:color w:val="000000"/>
                 <w:lang w:val="en-US" w:eastAsia="ru-RU"/>
               </w:rPr>
-              <w:t>{{ i.latitude }}</w:t>
+              <w:t xml:space="preserve">{{ </w:t>
+            </w:r>
+            <w:proofErr w:type="spellStart"/>
+            <w:r>
+              <w:rPr>
+                <w:rFonts w:ascii="Times New Roman" w:eastAsia="Times New Roman" w:hAnsi="Times New Roman" w:cs="Times New Roman"/>
+                <w:i/>
+                <w:iCs/>
+                <w:color w:val="000000"/>
+                <w:lang w:val="en-US" w:eastAsia="ru-RU"/>
+              </w:rPr>
+              <w:t>i.latitude</w:t>
+            </w:r>
+            <w:proofErr w:type="spellEnd"/>
+            <w:r>
+              <w:rPr>
+                <w:rFonts w:ascii="Times New Roman" w:eastAsia="Times New Roman" w:hAnsi="Times New Roman" w:cs="Times New Roman"/>
+                <w:i/>
+                <w:iCs/>
+                <w:color w:val="000000"/>
+                <w:lang w:val="en-US" w:eastAsia="ru-RU"/>
+              </w:rPr>
+              <w:t xml:space="preserve"> }}</w:t>
             </w:r>
           </w:p>
         </w:tc>
@@ -6548,7 +7328,29 @@
                 <w:color w:val="000000"/>
                 <w:lang w:val="en-US" w:eastAsia="ru-RU"/>
               </w:rPr>
-              <w:t>{{ i.longitude }}</w:t>
+              <w:t xml:space="preserve">{{ </w:t>
+            </w:r>
+            <w:proofErr w:type="spellStart"/>
+            <w:r>
+              <w:rPr>
+                <w:rFonts w:ascii="Times New Roman" w:eastAsia="Times New Roman" w:hAnsi="Times New Roman" w:cs="Times New Roman"/>
+                <w:i/>
+                <w:iCs/>
+                <w:color w:val="000000"/>
+                <w:lang w:val="en-US" w:eastAsia="ru-RU"/>
+              </w:rPr>
+              <w:t>i.longitude</w:t>
+            </w:r>
+            <w:proofErr w:type="spellEnd"/>
+            <w:r>
+              <w:rPr>
+                <w:rFonts w:ascii="Times New Roman" w:eastAsia="Times New Roman" w:hAnsi="Times New Roman" w:cs="Times New Roman"/>
+                <w:i/>
+                <w:iCs/>
+                <w:color w:val="000000"/>
+                <w:lang w:val="en-US" w:eastAsia="ru-RU"/>
+              </w:rPr>
+              <w:t xml:space="preserve"> }}</w:t>
             </w:r>
           </w:p>
         </w:tc>
@@ -6591,7 +7393,51 @@
                 <w:color w:val="000000"/>
                 <w:lang w:val="en-US" w:eastAsia="ru-RU"/>
               </w:rPr>
-              <w:t>{%tr endfor %}</w:t>
+              <w:t>{%</w:t>
+            </w:r>
+            <w:proofErr w:type="spellStart"/>
+            <w:r>
+              <w:rPr>
+                <w:rFonts w:ascii="Times New Roman" w:eastAsia="Times New Roman" w:hAnsi="Times New Roman" w:cs="Times New Roman"/>
+                <w:i/>
+                <w:iCs/>
+                <w:color w:val="000000"/>
+                <w:lang w:val="en-US" w:eastAsia="ru-RU"/>
+              </w:rPr>
+              <w:t>tr</w:t>
+            </w:r>
+            <w:proofErr w:type="spellEnd"/>
+            <w:r>
+              <w:rPr>
+                <w:rFonts w:ascii="Times New Roman" w:eastAsia="Times New Roman" w:hAnsi="Times New Roman" w:cs="Times New Roman"/>
+                <w:i/>
+                <w:iCs/>
+                <w:color w:val="000000"/>
+                <w:lang w:val="en-US" w:eastAsia="ru-RU"/>
+              </w:rPr>
+              <w:t xml:space="preserve"> </w:t>
+            </w:r>
+            <w:proofErr w:type="spellStart"/>
+            <w:r>
+              <w:rPr>
+                <w:rFonts w:ascii="Times New Roman" w:eastAsia="Times New Roman" w:hAnsi="Times New Roman" w:cs="Times New Roman"/>
+                <w:i/>
+                <w:iCs/>
+                <w:color w:val="000000"/>
+                <w:lang w:val="en-US" w:eastAsia="ru-RU"/>
+              </w:rPr>
+              <w:t>endfor</w:t>
+            </w:r>
+            <w:proofErr w:type="spellEnd"/>
+            <w:r>
+              <w:rPr>
+                <w:rFonts w:ascii="Times New Roman" w:eastAsia="Times New Roman" w:hAnsi="Times New Roman" w:cs="Times New Roman"/>
+                <w:i/>
+                <w:iCs/>
+                <w:color w:val="000000"/>
+                <w:lang w:val="en-US" w:eastAsia="ru-RU"/>
+              </w:rPr>
+              <w:t xml:space="preserve"> %}</w:t>
             </w:r>
           </w:p>
           <w:p>
@@ -7276,6 +8122,7 @@
               </w:rPr>
               <w:t xml:space="preserve">{{ </w:t>
             </w:r>
+            <w:proofErr w:type="spellStart"/>
             <w:r>
               <w:rPr>
                 <w:rFonts w:ascii="Times New Roman" w:eastAsia="Times New Roman" w:hAnsi="Times New Roman" w:cs="Times New Roman"/>
@@ -7286,6 +8133,7 @@
               </w:rPr>
               <w:t>breed_composition</w:t>
             </w:r>
+            <w:proofErr w:type="spellEnd"/>
             <w:r>
               <w:rPr>
                 <w:rFonts w:ascii="Times New Roman" w:eastAsia="Times New Roman" w:hAnsi="Times New Roman" w:cs="Times New Roman"/>
@@ -7370,17 +8218,39 @@
                 <w:color w:val="000000"/>
                 <w:lang w:val="en-US" w:eastAsia="ru-RU"/>
               </w:rPr>
-              <w:t>{{ economy</w:t>
-            </w:r>
-            <w:r>
-              <w:rPr>
-                <w:rFonts w:ascii="Times New Roman" w:eastAsia="Times New Roman" w:hAnsi="Times New Roman" w:cs="Times New Roman"/>
-                <w:i/>
-                <w:iCs/>
-                <w:color w:val="000000"/>
-                <w:lang w:val="en-US" w:eastAsia="ru-RU"/>
-              </w:rPr>
-              <w:t xml:space="preserve">_sapling </w:t>
+              <w:t xml:space="preserve">{{ </w:t>
+            </w:r>
+            <w:proofErr w:type="spellStart"/>
+            <w:r>
+              <w:rPr>
+                <w:rFonts w:ascii="Times New Roman" w:eastAsia="Times New Roman" w:hAnsi="Times New Roman" w:cs="Times New Roman"/>
+                <w:i/>
+                <w:iCs/>
+                <w:color w:val="000000"/>
+                <w:lang w:val="en-US" w:eastAsia="ru-RU"/>
+              </w:rPr>
+              <w:t>economy</w:t>
+            </w:r>
+            <w:r>
+              <w:rPr>
+                <w:rFonts w:ascii="Times New Roman" w:eastAsia="Times New Roman" w:hAnsi="Times New Roman" w:cs="Times New Roman"/>
+                <w:i/>
+                <w:iCs/>
+                <w:color w:val="000000"/>
+                <w:lang w:val="en-US" w:eastAsia="ru-RU"/>
+              </w:rPr>
+              <w:t>_sapling</w:t>
+            </w:r>
+            <w:proofErr w:type="spellEnd"/>
+            <w:r>
+              <w:rPr>
+                <w:rFonts w:ascii="Times New Roman" w:eastAsia="Times New Roman" w:hAnsi="Times New Roman" w:cs="Times New Roman"/>
+                <w:i/>
+                <w:iCs/>
+                <w:color w:val="000000"/>
+                <w:lang w:val="en-US" w:eastAsia="ru-RU"/>
+              </w:rPr>
+              <w:t xml:space="preserve"> </w:t>
             </w:r>
             <w:r>
               <w:rPr>
@@ -7527,6 +8397,7 @@
               </w:rPr>
               <w:t xml:space="preserve">{{ </w:t>
             </w:r>
+            <w:proofErr w:type="spellStart"/>
             <w:r>
               <w:rPr>
                 <w:rFonts w:ascii="Times New Roman" w:eastAsia="Times New Roman" w:hAnsi="Times New Roman" w:cs="Times New Roman"/>
@@ -7545,6 +8416,7 @@
               </w:rPr>
               <w:t>_sapling</w:t>
             </w:r>
+            <w:proofErr w:type="spellEnd"/>
             <w:r>
               <w:rPr>
                 <w:rFonts w:ascii="Times New Roman" w:eastAsia="Times New Roman" w:hAnsi="Times New Roman" w:cs="Times New Roman"/>
@@ -7672,6 +8544,7 @@
               </w:rPr>
               <w:t xml:space="preserve">{{ </w:t>
             </w:r>
+            <w:proofErr w:type="spellStart"/>
             <w:r>
               <w:rPr>
                 <w:rFonts w:ascii="Times New Roman" w:eastAsia="Times New Roman" w:hAnsi="Times New Roman" w:cs="Times New Roman"/>
@@ -7690,6 +8563,7 @@
               </w:rPr>
               <w:t>_sapling</w:t>
             </w:r>
+            <w:proofErr w:type="spellEnd"/>
             <w:r>
               <w:rPr>
                 <w:rFonts w:ascii="Times New Roman" w:eastAsia="Times New Roman" w:hAnsi="Times New Roman" w:cs="Times New Roman"/>
@@ -7723,13 +8597,23 @@
                 <w:lang w:eastAsia="ru-RU"/>
               </w:rPr>
             </w:pPr>
-            <w:r>
-              <w:rPr>
-                <w:rFonts w:ascii="Times New Roman" w:eastAsia="Times New Roman" w:hAnsi="Times New Roman" w:cs="Times New Roman"/>
-                <w:color w:val="000000"/>
-                <w:lang w:eastAsia="ru-RU"/>
-              </w:rPr>
-              <w:t>м³/га</w:t>
+            <w:proofErr w:type="gramStart"/>
+            <w:r>
+              <w:rPr>
+                <w:rFonts w:ascii="Times New Roman" w:eastAsia="Times New Roman" w:hAnsi="Times New Roman" w:cs="Times New Roman"/>
+                <w:color w:val="000000"/>
+                <w:lang w:eastAsia="ru-RU"/>
+              </w:rPr>
+              <w:t>м</w:t>
+            </w:r>
+            <w:proofErr w:type="gramEnd"/>
+            <w:r>
+              <w:rPr>
+                <w:rFonts w:ascii="Times New Roman" w:eastAsia="Times New Roman" w:hAnsi="Times New Roman" w:cs="Times New Roman"/>
+                <w:color w:val="000000"/>
+                <w:lang w:eastAsia="ru-RU"/>
+              </w:rPr>
+              <w:t>³/га</w:t>
             </w:r>
           </w:p>
         </w:tc>
@@ -8327,8 +9211,20 @@
                 <w:szCs w:val="20"/>
                 <w:lang w:eastAsia="ru-RU"/>
               </w:rPr>
-              <w:t>Средняя высота, м</w:t>
-            </w:r>
+              <w:t xml:space="preserve">Средняя высота, </w:t>
+            </w:r>
+            <w:proofErr w:type="gramStart"/>
+            <w:r>
+              <w:rPr>
+                <w:rFonts w:ascii="Times New Roman" w:eastAsia="Times New Roman" w:hAnsi="Times New Roman" w:cs="Times New Roman"/>
+                <w:color w:val="000000"/>
+                <w:sz w:val="20"/>
+                <w:szCs w:val="20"/>
+                <w:lang w:eastAsia="ru-RU"/>
+              </w:rPr>
+              <w:t>м</w:t>
+            </w:r>
+            <w:proofErr w:type="gramEnd"/>
           </w:p>
         </w:tc>
         <w:tc>
@@ -8365,8 +9261,20 @@
                 <w:szCs w:val="20"/>
                 <w:lang w:eastAsia="ru-RU"/>
               </w:rPr>
-              <w:t>Средний диаметр, см</w:t>
-            </w:r>
+              <w:t xml:space="preserve">Средний диаметр, </w:t>
+            </w:r>
+            <w:proofErr w:type="gramStart"/>
+            <w:r>
+              <w:rPr>
+                <w:rFonts w:ascii="Times New Roman" w:eastAsia="Times New Roman" w:hAnsi="Times New Roman" w:cs="Times New Roman"/>
+                <w:color w:val="000000"/>
+                <w:sz w:val="20"/>
+                <w:szCs w:val="20"/>
+                <w:lang w:eastAsia="ru-RU"/>
+              </w:rPr>
+              <w:t>см</w:t>
+            </w:r>
+            <w:proofErr w:type="gramEnd"/>
           </w:p>
         </w:tc>
         <w:tc>
@@ -8403,8 +9311,20 @@
                 <w:szCs w:val="20"/>
                 <w:lang w:eastAsia="ru-RU"/>
               </w:rPr>
-              <w:t>Количество учтенных древесных растений, шт./га</w:t>
-            </w:r>
+              <w:t>Количество учтенных древесных растений, шт./</w:t>
+            </w:r>
+            <w:proofErr w:type="gramStart"/>
+            <w:r>
+              <w:rPr>
+                <w:rFonts w:ascii="Times New Roman" w:eastAsia="Times New Roman" w:hAnsi="Times New Roman" w:cs="Times New Roman"/>
+                <w:color w:val="000000"/>
+                <w:sz w:val="20"/>
+                <w:szCs w:val="20"/>
+                <w:lang w:eastAsia="ru-RU"/>
+              </w:rPr>
+              <w:t>га</w:t>
+            </w:r>
+            <w:proofErr w:type="gramEnd"/>
           </w:p>
         </w:tc>
       </w:tr>
@@ -8445,7 +9365,51 @@
                 <w:szCs w:val="20"/>
                 <w:lang w:val="en-US" w:eastAsia="ru-RU"/>
               </w:rPr>
-              <w:t>{%tr for i in saplings %}</w:t>
+              <w:t>{%</w:t>
+            </w:r>
+            <w:proofErr w:type="spellStart"/>
+            <w:r>
+              <w:rPr>
+                <w:rFonts w:ascii="Times New Roman" w:eastAsia="Times New Roman" w:hAnsi="Times New Roman" w:cs="Times New Roman"/>
+                <w:color w:val="000000"/>
+                <w:sz w:val="20"/>
+                <w:szCs w:val="20"/>
+                <w:lang w:val="en-US" w:eastAsia="ru-RU"/>
+              </w:rPr>
+              <w:t>tr</w:t>
+            </w:r>
+            <w:proofErr w:type="spellEnd"/>
+            <w:r>
+              <w:rPr>
+                <w:rFonts w:ascii="Times New Roman" w:eastAsia="Times New Roman" w:hAnsi="Times New Roman" w:cs="Times New Roman"/>
+                <w:color w:val="000000"/>
+                <w:sz w:val="20"/>
+                <w:szCs w:val="20"/>
+                <w:lang w:val="en-US" w:eastAsia="ru-RU"/>
+              </w:rPr>
+              <w:t xml:space="preserve"> for </w:t>
+            </w:r>
+            <w:proofErr w:type="spellStart"/>
+            <w:r>
+              <w:rPr>
+                <w:rFonts w:ascii="Times New Roman" w:eastAsia="Times New Roman" w:hAnsi="Times New Roman" w:cs="Times New Roman"/>
+                <w:color w:val="000000"/>
+                <w:sz w:val="20"/>
+                <w:szCs w:val="20"/>
+                <w:lang w:val="en-US" w:eastAsia="ru-RU"/>
+              </w:rPr>
+              <w:t>i</w:t>
+            </w:r>
+            <w:proofErr w:type="spellEnd"/>
+            <w:r>
+              <w:rPr>
+                <w:rFonts w:ascii="Times New Roman" w:eastAsia="Times New Roman" w:hAnsi="Times New Roman" w:cs="Times New Roman"/>
+                <w:color w:val="000000"/>
+                <w:sz w:val="20"/>
+                <w:szCs w:val="20"/>
+                <w:lang w:val="en-US" w:eastAsia="ru-RU"/>
+              </w:rPr>
+              <w:t xml:space="preserve"> in saplings %}</w:t>
             </w:r>
           </w:p>
         </w:tc>
@@ -8488,11 +9452,9 @@
                 <w:szCs w:val="20"/>
                 <w:lang w:val="en-US" w:eastAsia="ru-RU"/>
               </w:rPr>
-              <w:t>{{i.</w:t>
-            </w:r>
-            <w:r>
-              <w:t xml:space="preserve"> </w:t>
-            </w:r>
+              <w:t>{{</w:t>
+            </w:r>
+            <w:proofErr w:type="spellStart"/>
             <w:r>
               <w:rPr>
                 <w:rFonts w:ascii="Times New Roman" w:eastAsia="Times New Roman" w:hAnsi="Times New Roman" w:cs="Times New Roman"/>
@@ -8501,8 +9463,9 @@
                 <w:szCs w:val="20"/>
                 <w:lang w:val="en-US" w:eastAsia="ru-RU"/>
               </w:rPr>
-              <w:t>ratio_composition</w:t>
-            </w:r>
+              <w:t>i</w:t>
+            </w:r>
+            <w:proofErr w:type="spellEnd"/>
             <w:r>
               <w:rPr>
                 <w:rFonts w:ascii="Times New Roman" w:eastAsia="Times New Roman" w:hAnsi="Times New Roman" w:cs="Times New Roman"/>
@@ -8511,6 +9474,31 @@
                 <w:szCs w:val="20"/>
                 <w:lang w:val="en-US" w:eastAsia="ru-RU"/>
               </w:rPr>
+              <w:t>.</w:t>
+            </w:r>
+            <w:r>
+              <w:t xml:space="preserve"> </w:t>
+            </w:r>
+            <w:proofErr w:type="spellStart"/>
+            <w:r>
+              <w:rPr>
+                <w:rFonts w:ascii="Times New Roman" w:eastAsia="Times New Roman" w:hAnsi="Times New Roman" w:cs="Times New Roman"/>
+                <w:color w:val="000000"/>
+                <w:sz w:val="20"/>
+                <w:szCs w:val="20"/>
+                <w:lang w:val="en-US" w:eastAsia="ru-RU"/>
+              </w:rPr>
+              <w:t>ratio_composition</w:t>
+            </w:r>
+            <w:proofErr w:type="spellEnd"/>
+            <w:r>
+              <w:rPr>
+                <w:rFonts w:ascii="Times New Roman" w:eastAsia="Times New Roman" w:hAnsi="Times New Roman" w:cs="Times New Roman"/>
+                <w:color w:val="000000"/>
+                <w:sz w:val="20"/>
+                <w:szCs w:val="20"/>
+                <w:lang w:val="en-US" w:eastAsia="ru-RU"/>
+              </w:rPr>
               <w:t>}}</w:t>
             </w:r>
           </w:p>
@@ -8549,7 +9537,29 @@
                 <w:szCs w:val="20"/>
                 <w:lang w:val="en-US" w:eastAsia="ru-RU"/>
               </w:rPr>
-              <w:t>{{ i.breed }}</w:t>
+              <w:t xml:space="preserve">{{ </w:t>
+            </w:r>
+            <w:proofErr w:type="spellStart"/>
+            <w:r>
+              <w:rPr>
+                <w:rFonts w:ascii="Times New Roman" w:eastAsia="Times New Roman" w:hAnsi="Times New Roman" w:cs="Times New Roman"/>
+                <w:color w:val="000000"/>
+                <w:sz w:val="20"/>
+                <w:szCs w:val="20"/>
+                <w:lang w:val="en-US" w:eastAsia="ru-RU"/>
+              </w:rPr>
+              <w:t>i.breed</w:t>
+            </w:r>
+            <w:proofErr w:type="spellEnd"/>
+            <w:r>
+              <w:rPr>
+                <w:rFonts w:ascii="Times New Roman" w:eastAsia="Times New Roman" w:hAnsi="Times New Roman" w:cs="Times New Roman"/>
+                <w:color w:val="000000"/>
+                <w:sz w:val="20"/>
+                <w:szCs w:val="20"/>
+                <w:lang w:val="en-US" w:eastAsia="ru-RU"/>
+              </w:rPr>
+              <w:t xml:space="preserve"> }}</w:t>
             </w:r>
           </w:p>
         </w:tc>
@@ -8589,6 +9599,7 @@
               </w:rPr>
               <w:t xml:space="preserve">{{ </w:t>
             </w:r>
+            <w:proofErr w:type="spellStart"/>
             <w:r>
               <w:rPr>
                 <w:rFonts w:ascii="Times New Roman" w:eastAsia="Times New Roman" w:hAnsi="Times New Roman" w:cs="Times New Roman"/>
@@ -8597,7 +9608,30 @@
                 <w:szCs w:val="20"/>
                 <w:lang w:val="en-US" w:eastAsia="ru-RU"/>
               </w:rPr>
-              <w:t>i.age }}</w:t>
+              <w:t>i.age</w:t>
+            </w:r>
+            <w:proofErr w:type="spellEnd"/>
+            <w:proofErr w:type="gramStart"/>
+            <w:r>
+              <w:rPr>
+                <w:rFonts w:ascii="Times New Roman" w:eastAsia="Times New Roman" w:hAnsi="Times New Roman" w:cs="Times New Roman"/>
+                <w:color w:val="000000"/>
+                <w:sz w:val="20"/>
+                <w:szCs w:val="20"/>
+                <w:lang w:val="en-US" w:eastAsia="ru-RU"/>
+              </w:rPr>
+              <w:t xml:space="preserve"> }</w:t>
+            </w:r>
+            <w:proofErr w:type="gramEnd"/>
+            <w:r>
+              <w:rPr>
+                <w:rFonts w:ascii="Times New Roman" w:eastAsia="Times New Roman" w:hAnsi="Times New Roman" w:cs="Times New Roman"/>
+                <w:color w:val="000000"/>
+                <w:sz w:val="20"/>
+                <w:szCs w:val="20"/>
+                <w:lang w:val="en-US" w:eastAsia="ru-RU"/>
+              </w:rPr>
+              <w:t>}</w:t>
             </w:r>
           </w:p>
         </w:tc>
@@ -8637,6 +9671,7 @@
               </w:rPr>
               <w:t xml:space="preserve">{{ </w:t>
             </w:r>
+            <w:proofErr w:type="spellStart"/>
             <w:r>
               <w:rPr>
                 <w:rFonts w:ascii="Times New Roman" w:eastAsia="Times New Roman" w:hAnsi="Times New Roman" w:cs="Times New Roman"/>
@@ -8645,17 +9680,52 @@
                 <w:szCs w:val="20"/>
                 <w:lang w:val="en-US" w:eastAsia="ru-RU"/>
               </w:rPr>
-              <w:t>i.</w:t>
-            </w:r>
+              <w:t>i</w:t>
+            </w:r>
+            <w:proofErr w:type="spellEnd"/>
             <w:r>
               <w:rPr>
                 <w:rFonts w:ascii="Times New Roman" w:eastAsia="Times New Roman" w:hAnsi="Times New Roman" w:cs="Times New Roman"/>
                 <w:color w:val="000000"/>
                 <w:sz w:val="20"/>
                 <w:szCs w:val="20"/>
-                <w:lang w:eastAsia="ru-RU"/>
-              </w:rPr>
-              <w:t>avg_height }}</w:t>
+                <w:lang w:val="en-US" w:eastAsia="ru-RU"/>
+              </w:rPr>
+              <w:t>.</w:t>
+            </w:r>
+            <w:proofErr w:type="spellStart"/>
+            <w:r>
+              <w:rPr>
+                <w:rFonts w:ascii="Times New Roman" w:eastAsia="Times New Roman" w:hAnsi="Times New Roman" w:cs="Times New Roman"/>
+                <w:color w:val="000000"/>
+                <w:sz w:val="20"/>
+                <w:szCs w:val="20"/>
+                <w:lang w:eastAsia="ru-RU"/>
+              </w:rPr>
+              <w:t>avg_height</w:t>
+            </w:r>
+            <w:proofErr w:type="spellEnd"/>
+            <w:proofErr w:type="gramStart"/>
+            <w:r>
+              <w:rPr>
+                <w:rFonts w:ascii="Times New Roman" w:eastAsia="Times New Roman" w:hAnsi="Times New Roman" w:cs="Times New Roman"/>
+                <w:color w:val="000000"/>
+                <w:sz w:val="20"/>
+                <w:szCs w:val="20"/>
+                <w:lang w:eastAsia="ru-RU"/>
+              </w:rPr>
+              <w:t xml:space="preserve"> }</w:t>
+            </w:r>
+            <w:proofErr w:type="gramEnd"/>
+            <w:r>
+              <w:rPr>
+                <w:rFonts w:ascii="Times New Roman" w:eastAsia="Times New Roman" w:hAnsi="Times New Roman" w:cs="Times New Roman"/>
+                <w:color w:val="000000"/>
+                <w:sz w:val="20"/>
+                <w:szCs w:val="20"/>
+                <w:lang w:eastAsia="ru-RU"/>
+              </w:rPr>
+              <w:t>}</w:t>
             </w:r>
           </w:p>
         </w:tc>
@@ -8693,7 +9763,29 @@
                 <w:szCs w:val="20"/>
                 <w:lang w:val="en-US" w:eastAsia="ru-RU"/>
               </w:rPr>
-              <w:t>{{ i.diameter }}</w:t>
+              <w:t xml:space="preserve">{{ </w:t>
+            </w:r>
+            <w:proofErr w:type="spellStart"/>
+            <w:r>
+              <w:rPr>
+                <w:rFonts w:ascii="Times New Roman" w:eastAsia="Times New Roman" w:hAnsi="Times New Roman" w:cs="Times New Roman"/>
+                <w:color w:val="000000"/>
+                <w:sz w:val="20"/>
+                <w:szCs w:val="20"/>
+                <w:lang w:val="en-US" w:eastAsia="ru-RU"/>
+              </w:rPr>
+              <w:t>i.diameter</w:t>
+            </w:r>
+            <w:proofErr w:type="spellEnd"/>
+            <w:r>
+              <w:rPr>
+                <w:rFonts w:ascii="Times New Roman" w:eastAsia="Times New Roman" w:hAnsi="Times New Roman" w:cs="Times New Roman"/>
+                <w:color w:val="000000"/>
+                <w:sz w:val="20"/>
+                <w:szCs w:val="20"/>
+                <w:lang w:val="en-US" w:eastAsia="ru-RU"/>
+              </w:rPr>
+              <w:t xml:space="preserve"> }}</w:t>
             </w:r>
           </w:p>
         </w:tc>
@@ -8731,7 +9823,29 @@
                 <w:szCs w:val="20"/>
                 <w:lang w:val="en-US" w:eastAsia="ru-RU"/>
               </w:rPr>
-              <w:t>{{ i.count_of_plants }}</w:t>
+              <w:t xml:space="preserve">{{ </w:t>
+            </w:r>
+            <w:proofErr w:type="spellStart"/>
+            <w:r>
+              <w:rPr>
+                <w:rFonts w:ascii="Times New Roman" w:eastAsia="Times New Roman" w:hAnsi="Times New Roman" w:cs="Times New Roman"/>
+                <w:color w:val="000000"/>
+                <w:sz w:val="20"/>
+                <w:szCs w:val="20"/>
+                <w:lang w:val="en-US" w:eastAsia="ru-RU"/>
+              </w:rPr>
+              <w:t>i.count_of_plants</w:t>
+            </w:r>
+            <w:proofErr w:type="spellEnd"/>
+            <w:r>
+              <w:rPr>
+                <w:rFonts w:ascii="Times New Roman" w:eastAsia="Times New Roman" w:hAnsi="Times New Roman" w:cs="Times New Roman"/>
+                <w:color w:val="000000"/>
+                <w:sz w:val="20"/>
+                <w:szCs w:val="20"/>
+                <w:lang w:val="en-US" w:eastAsia="ru-RU"/>
+              </w:rPr>
+              <w:t xml:space="preserve"> }}</w:t>
             </w:r>
           </w:p>
         </w:tc>
@@ -8775,6 +9889,7 @@
               </w:rPr>
               <w:t>{%</w:t>
             </w:r>
+            <w:proofErr w:type="spellStart"/>
             <w:r>
               <w:rPr>
                 <w:rFonts w:ascii="Times New Roman" w:eastAsia="Times New Roman" w:hAnsi="Times New Roman" w:cs="Times New Roman"/>
@@ -8785,6 +9900,7 @@
               </w:rPr>
               <w:t>tr</w:t>
             </w:r>
+            <w:proofErr w:type="spellEnd"/>
             <w:r>
               <w:rPr>
                 <w:rFonts w:ascii="Times New Roman" w:eastAsia="Times New Roman" w:hAnsi="Times New Roman" w:cs="Times New Roman"/>
@@ -8795,6 +9911,7 @@
               </w:rPr>
               <w:t xml:space="preserve"> </w:t>
             </w:r>
+            <w:proofErr w:type="spellStart"/>
             <w:r>
               <w:rPr>
                 <w:rFonts w:ascii="Times New Roman" w:eastAsia="Times New Roman" w:hAnsi="Times New Roman" w:cs="Times New Roman"/>
@@ -8805,6 +9922,7 @@
               </w:rPr>
               <w:t>endfor</w:t>
             </w:r>
+            <w:proofErr w:type="spellEnd"/>
             <w:r>
               <w:rPr>
                 <w:rFonts w:ascii="Times New Roman" w:eastAsia="Times New Roman" w:hAnsi="Times New Roman" w:cs="Times New Roman"/>
@@ -9584,7 +10702,25 @@
                 <w:color w:val="000000"/>
                 <w:lang w:eastAsia="ru-RU"/>
               </w:rPr>
-              <w:t>12. Участок критериям и требованиям к молоднякам, площади которых подлежат отнесению к землям, на которых расположены леса, указанным в Правилах лесовосстановления, утвержденных приказом Минприроды России от 25.03.2019 №188  (с изменениями) или лесохозяйственном регламенте лесничества:</w:t>
+              <w:t xml:space="preserve">12. Участок критериям и требованиям к молоднякам, площади которых подлежат отнесению к землям, на которых расположены леса, указанным в Правилах </w:t>
+            </w:r>
+            <w:proofErr w:type="spellStart"/>
+            <w:r>
+              <w:rPr>
+                <w:rFonts w:ascii="Times New Roman" w:eastAsia="Times New Roman" w:hAnsi="Times New Roman" w:cs="Times New Roman"/>
+                <w:color w:val="000000"/>
+                <w:lang w:eastAsia="ru-RU"/>
+              </w:rPr>
+              <w:t>лесовосстановления</w:t>
+            </w:r>
+            <w:proofErr w:type="spellEnd"/>
+            <w:r>
+              <w:rPr>
+                <w:rFonts w:ascii="Times New Roman" w:eastAsia="Times New Roman" w:hAnsi="Times New Roman" w:cs="Times New Roman"/>
+                <w:color w:val="000000"/>
+                <w:lang w:eastAsia="ru-RU"/>
+              </w:rPr>
+              <w:t>, утвержденных приказом Минприроды России от 25.03.2019 №188  (с изменениями) или лесохозяйственном регламенте лесничества:</w:t>
             </w:r>
           </w:p>
         </w:tc>
@@ -9687,7 +10823,25 @@
                 <w:lang w:eastAsia="ru-RU"/>
               </w:rPr>
               <w:lastRenderedPageBreak/>
-              <w:t xml:space="preserve">Участок хозяйству при отнесении к землям, на которых расположены леса, указанному в Акте отнесения земель, предназначенных для лесовосстановления, к землям, на которых расположены леса,  </w:t>
+              <w:t xml:space="preserve">Участок хозяйству при отнесении к землям, на которых расположены леса, указанному в Акте отнесения земель, предназначенных для </w:t>
+            </w:r>
+            <w:proofErr w:type="spellStart"/>
+            <w:r>
+              <w:rPr>
+                <w:rFonts w:ascii="Times New Roman" w:eastAsia="Times New Roman" w:hAnsi="Times New Roman" w:cs="Times New Roman"/>
+                <w:color w:val="000000"/>
+                <w:lang w:eastAsia="ru-RU"/>
+              </w:rPr>
+              <w:t>лесовосстановления</w:t>
+            </w:r>
+            <w:proofErr w:type="spellEnd"/>
+            <w:r>
+              <w:rPr>
+                <w:rFonts w:ascii="Times New Roman" w:eastAsia="Times New Roman" w:hAnsi="Times New Roman" w:cs="Times New Roman"/>
+                <w:color w:val="000000"/>
+                <w:lang w:eastAsia="ru-RU"/>
+              </w:rPr>
+              <w:t xml:space="preserve">, к землям, на которых расположены леса,  </w:t>
             </w:r>
           </w:p>
         </w:tc>
@@ -9766,6 +10920,7 @@
               </w:rPr>
               <w:t xml:space="preserve">{{ </w:t>
             </w:r>
+            <w:proofErr w:type="spellStart"/>
             <w:r>
               <w:rPr>
                 <w:rFonts w:ascii="Times New Roman" w:eastAsia="Times New Roman" w:hAnsi="Times New Roman" w:cs="Times New Roman"/>
@@ -9776,6 +10931,7 @@
               </w:rPr>
               <w:t>date_and_time</w:t>
             </w:r>
+            <w:proofErr w:type="spellEnd"/>
             <w:r>
               <w:rPr>
                 <w:rFonts w:ascii="Times New Roman" w:eastAsia="Times New Roman" w:hAnsi="Times New Roman" w:cs="Times New Roman"/>
@@ -10064,23 +11220,83 @@
                 <w:color w:val="000000"/>
                 <w:lang w:eastAsia="ru-RU"/>
               </w:rPr>
-              <w:t xml:space="preserve">13. В случае несоответствия участка критериям и требованиям к молоднякам, площади которых подлежат отнесению к землям, на которых расположены леса, указанным в Правилах лесовосстановления, утвержденных приказом Минприроды России от </w:t>
-            </w:r>
-            <w:r>
-              <w:rPr>
-                <w:rFonts w:ascii="Times New Roman" w:eastAsia="Times New Roman" w:hAnsi="Times New Roman" w:cs="Times New Roman"/>
-                <w:color w:val="000000"/>
-                <w:lang w:eastAsia="ru-RU"/>
-              </w:rPr>
-              <w:t xml:space="preserve">{{ </w:t>
-            </w:r>
-            <w:r>
-              <w:rPr>
-                <w:rFonts w:ascii="Times New Roman" w:eastAsia="Times New Roman" w:hAnsi="Times New Roman" w:cs="Times New Roman"/>
-                <w:color w:val="000000"/>
-                <w:lang w:val="en-US" w:eastAsia="ru-RU"/>
-              </w:rPr>
-              <w:t>number_order }}</w:t>
+              <w:t xml:space="preserve">13. В случае несоответствия участка критериям и требованиям к молоднякам, площади которых подлежат отнесению к землям, на которых расположены леса, указанным в Правилах </w:t>
+            </w:r>
+            <w:proofErr w:type="spellStart"/>
+            <w:r>
+              <w:rPr>
+                <w:rFonts w:ascii="Times New Roman" w:eastAsia="Times New Roman" w:hAnsi="Times New Roman" w:cs="Times New Roman"/>
+                <w:color w:val="000000"/>
+                <w:lang w:eastAsia="ru-RU"/>
+              </w:rPr>
+              <w:t>лесовосстановления</w:t>
+            </w:r>
+            <w:proofErr w:type="spellEnd"/>
+            <w:r>
+              <w:rPr>
+                <w:rFonts w:ascii="Times New Roman" w:eastAsia="Times New Roman" w:hAnsi="Times New Roman" w:cs="Times New Roman"/>
+                <w:color w:val="000000"/>
+                <w:lang w:eastAsia="ru-RU"/>
+              </w:rPr>
+              <w:t xml:space="preserve">, утвержденных приказом Минприроды России от </w:t>
+            </w:r>
+            <w:r>
+              <w:rPr>
+                <w:rFonts w:ascii="Times New Roman" w:eastAsia="Times New Roman" w:hAnsi="Times New Roman" w:cs="Times New Roman"/>
+                <w:color w:val="000000"/>
+                <w:lang w:eastAsia="ru-RU"/>
+              </w:rPr>
+              <w:t>{</w:t>
+            </w:r>
+            <w:proofErr w:type="gramStart"/>
+            <w:r>
+              <w:rPr>
+                <w:rFonts w:ascii="Times New Roman" w:eastAsia="Times New Roman" w:hAnsi="Times New Roman" w:cs="Times New Roman"/>
+                <w:color w:val="000000"/>
+                <w:lang w:eastAsia="ru-RU"/>
+              </w:rPr>
+              <w:t xml:space="preserve">{ </w:t>
+            </w:r>
+            <w:proofErr w:type="gramEnd"/>
+            <w:r>
+              <w:rPr>
+                <w:rFonts w:ascii="Times New Roman" w:eastAsia="Times New Roman" w:hAnsi="Times New Roman" w:cs="Times New Roman"/>
+                <w:color w:val="000000"/>
+                <w:lang w:val="en-US" w:eastAsia="ru-RU"/>
+              </w:rPr>
+              <w:t>number</w:t>
+            </w:r>
+            <w:r>
+              <w:rPr>
+                <w:rFonts w:ascii="Times New Roman" w:eastAsia="Times New Roman" w:hAnsi="Times New Roman" w:cs="Times New Roman"/>
+                <w:color w:val="000000"/>
+                <w:lang w:eastAsia="ru-RU"/>
+              </w:rPr>
+              <w:t>_</w:t>
+            </w:r>
+            <w:r>
+              <w:rPr>
+                <w:rFonts w:ascii="Times New Roman" w:eastAsia="Times New Roman" w:hAnsi="Times New Roman" w:cs="Times New Roman"/>
+                <w:color w:val="000000"/>
+                <w:lang w:val="en-US" w:eastAsia="ru-RU"/>
+              </w:rPr>
+              <w:t>order</w:t>
+            </w:r>
+            <w:r>
+              <w:rPr>
+                <w:rFonts w:ascii="Times New Roman" w:eastAsia="Times New Roman" w:hAnsi="Times New Roman" w:cs="Times New Roman"/>
+                <w:color w:val="000000"/>
+                <w:lang w:eastAsia="ru-RU"/>
+              </w:rPr>
+              <w:t xml:space="preserve"> }}</w:t>
+            </w:r>
+            <w:r>
+              <w:rPr>
+                <w:rFonts w:ascii="Times New Roman" w:eastAsia="Times New Roman" w:hAnsi="Times New Roman" w:cs="Times New Roman"/>
+                <w:color w:val="000000"/>
+                <w:lang w:eastAsia="ru-RU"/>
+              </w:rPr>
+              <w:t xml:space="preserve"> </w:t>
             </w:r>
             <w:bookmarkStart w:id="0" w:name="_GoBack"/>
             <w:bookmarkEnd w:id="0"/>
@@ -10141,6 +11357,7 @@
               </w:rPr>
               <w:t xml:space="preserve">{{ </w:t>
             </w:r>
+            <w:proofErr w:type="spellStart"/>
             <w:r>
               <w:rPr>
                 <w:rFonts w:ascii="Times New Roman" w:eastAsia="Times New Roman" w:hAnsi="Times New Roman" w:cs="Times New Roman"/>
@@ -10151,6 +11368,7 @@
               </w:rPr>
               <w:t>plot_farm_referring_land</w:t>
             </w:r>
+            <w:proofErr w:type="spellEnd"/>
             <w:r>
               <w:rPr>
                 <w:rFonts w:ascii="Times New Roman" w:eastAsia="Times New Roman" w:hAnsi="Times New Roman" w:cs="Times New Roman"/>
@@ -10308,7 +11526,27 @@
                 <w:iCs/>
                 <w:lang w:val="en-US" w:eastAsia="ru-RU"/>
               </w:rPr>
-              <w:t>{{ recomendation }}</w:t>
+              <w:t xml:space="preserve">{{ </w:t>
+            </w:r>
+            <w:proofErr w:type="spellStart"/>
+            <w:r>
+              <w:rPr>
+                <w:rFonts w:ascii="Times New Roman" w:eastAsia="Times New Roman" w:hAnsi="Times New Roman" w:cs="Times New Roman"/>
+                <w:i/>
+                <w:iCs/>
+                <w:lang w:val="en-US" w:eastAsia="ru-RU"/>
+              </w:rPr>
+              <w:t>recomendation</w:t>
+            </w:r>
+            <w:proofErr w:type="spellEnd"/>
+            <w:r>
+              <w:rPr>
+                <w:rFonts w:ascii="Times New Roman" w:eastAsia="Times New Roman" w:hAnsi="Times New Roman" w:cs="Times New Roman"/>
+                <w:i/>
+                <w:iCs/>
+                <w:lang w:val="en-US" w:eastAsia="ru-RU"/>
+              </w:rPr>
+              <w:t xml:space="preserve"> }}</w:t>
             </w:r>
           </w:p>
         </w:tc>
@@ -10422,6 +11660,7 @@
               </w:rPr>
               <w:t xml:space="preserve">{{ </w:t>
             </w:r>
+            <w:proofErr w:type="spellStart"/>
             <w:r>
               <w:rPr>
                 <w:rFonts w:ascii="Times New Roman" w:eastAsia="Times New Roman" w:hAnsi="Times New Roman" w:cs="Times New Roman"/>
@@ -10432,6 +11671,7 @@
               </w:rPr>
               <w:t>plot_features</w:t>
             </w:r>
+            <w:proofErr w:type="spellEnd"/>
             <w:r>
               <w:rPr>
                 <w:rFonts w:ascii="Times New Roman" w:eastAsia="Times New Roman" w:hAnsi="Times New Roman" w:cs="Times New Roman"/>
@@ -10520,6 +11760,7 @@
               </w:rPr>
               <w:t xml:space="preserve">{{ </w:t>
             </w:r>
+            <w:proofErr w:type="spellStart"/>
             <w:r>
               <w:rPr>
                 <w:rFonts w:ascii="Times New Roman" w:eastAsia="Times New Roman" w:hAnsi="Times New Roman" w:cs="Times New Roman"/>
@@ -10530,6 +11771,7 @@
               </w:rPr>
               <w:t>site_survey</w:t>
             </w:r>
+            <w:proofErr w:type="spellEnd"/>
             <w:r>
               <w:rPr>
                 <w:rFonts w:ascii="Times New Roman" w:eastAsia="Times New Roman" w:hAnsi="Times New Roman" w:cs="Times New Roman"/>
@@ -10627,6 +11869,7 @@
               </w:rPr>
               <w:t xml:space="preserve">{{ </w:t>
             </w:r>
+            <w:proofErr w:type="spellStart"/>
             <w:r>
               <w:rPr>
                 <w:rFonts w:ascii="Times New Roman" w:eastAsia="Times New Roman" w:hAnsi="Times New Roman" w:cs="Times New Roman"/>
@@ -10637,6 +11880,7 @@
               </w:rPr>
               <w:t>in_front</w:t>
             </w:r>
+            <w:proofErr w:type="spellEnd"/>
             <w:r>
               <w:rPr>
                 <w:rFonts w:ascii="Times New Roman" w:eastAsia="Times New Roman" w:hAnsi="Times New Roman" w:cs="Times New Roman"/>
@@ -10725,6 +11969,7 @@
               </w:rPr>
               <w:t xml:space="preserve">{{ </w:t>
             </w:r>
+            <w:proofErr w:type="spellStart"/>
             <w:r>
               <w:rPr>
                 <w:rFonts w:ascii="Times New Roman" w:eastAsia="Times New Roman" w:hAnsi="Times New Roman" w:cs="Times New Roman"/>
@@ -10735,6 +11980,7 @@
               </w:rPr>
               <w:t>date_and_time</w:t>
             </w:r>
+            <w:proofErr w:type="spellEnd"/>
             <w:r>
               <w:rPr>
                 <w:rFonts w:ascii="Times New Roman" w:eastAsia="Times New Roman" w:hAnsi="Times New Roman" w:cs="Times New Roman"/>

</xml_diff>